<commit_message>
Update course work report
</commit_message>
<xml_diff>
--- a/Курсовая работа - Отчёт.docx
+++ b/Курсовая работа - Отчёт.docx
@@ -1,6 +1,6 @@
 
 <file path=word/document.xml><?xml version="1.0" encoding="utf-8"?>
-<w:document xmlns:wpc="http://schemas.microsoft.com/office/word/2010/wordprocessingCanvas" xmlns:cx="http://schemas.microsoft.com/office/drawing/2014/chartex" xmlns:cx1="http://schemas.microsoft.com/office/drawing/2015/9/8/chartex" xmlns:mc="http://schemas.openxmlformats.org/markup-compatibility/2006" xmlns:o="urn:schemas-microsoft-com:office:office" xmlns:r="http://schemas.openxmlformats.org/officeDocument/2006/relationships" xmlns:m="http://schemas.openxmlformats.org/officeDocument/2006/math" xmlns:v="urn:schemas-microsoft-com:vml" xmlns:wp14="http://schemas.microsoft.com/office/word/2010/wordprocessingDrawing" xmlns:wp="http://schemas.openxmlformats.org/drawingml/2006/wordprocessingDrawing" xmlns:w10="urn:schemas-microsoft-com:office:word" xmlns:w="http://schemas.openxmlformats.org/wordprocessingml/2006/main" xmlns:w14="http://schemas.microsoft.com/office/word/2010/wordml" xmlns:w15="http://schemas.microsoft.com/office/word/2012/wordml" xmlns:w16se="http://schemas.microsoft.com/office/word/2015/wordml/symex" xmlns:wpg="http://schemas.microsoft.com/office/word/2010/wordprocessingGroup" xmlns:wpi="http://schemas.microsoft.com/office/word/2010/wordprocessingInk" xmlns:wne="http://schemas.microsoft.com/office/word/2006/wordml" xmlns:wps="http://schemas.microsoft.com/office/word/2010/wordprocessingShape" mc:Ignorable="w14 w15 w16se wp14">
+<w:document xmlns:wpc="http://schemas.microsoft.com/office/word/2010/wordprocessingCanvas" xmlns:cx="http://schemas.microsoft.com/office/drawing/2014/chartex" xmlns:cx1="http://schemas.microsoft.com/office/drawing/2015/9/8/chartex" xmlns:cx2="http://schemas.microsoft.com/office/drawing/2015/10/21/chartex" xmlns:cx3="http://schemas.microsoft.com/office/drawing/2016/5/9/chartex" xmlns:cx4="http://schemas.microsoft.com/office/drawing/2016/5/10/chartex" xmlns:cx5="http://schemas.microsoft.com/office/drawing/2016/5/11/chartex" xmlns:cx6="http://schemas.microsoft.com/office/drawing/2016/5/12/chartex" xmlns:cx7="http://schemas.microsoft.com/office/drawing/2016/5/13/chartex" xmlns:cx8="http://schemas.microsoft.com/office/drawing/2016/5/14/chartex" xmlns:mc="http://schemas.openxmlformats.org/markup-compatibility/2006" xmlns:aink="http://schemas.microsoft.com/office/drawing/2016/ink" xmlns:am3d="http://schemas.microsoft.com/office/drawing/2017/model3d" xmlns:o="urn:schemas-microsoft-com:office:office" xmlns:r="http://schemas.openxmlformats.org/officeDocument/2006/relationships" xmlns:m="http://schemas.openxmlformats.org/officeDocument/2006/math" xmlns:v="urn:schemas-microsoft-com:vml" xmlns:wp14="http://schemas.microsoft.com/office/word/2010/wordprocessingDrawing" xmlns:wp="http://schemas.openxmlformats.org/drawingml/2006/wordprocessingDrawing" xmlns:w10="urn:schemas-microsoft-com:office:word" xmlns:w="http://schemas.openxmlformats.org/wordprocessingml/2006/main" xmlns:w14="http://schemas.microsoft.com/office/word/2010/wordml" xmlns:w15="http://schemas.microsoft.com/office/word/2012/wordml" xmlns:w16cex="http://schemas.microsoft.com/office/word/2018/wordml/cex" xmlns:w16cid="http://schemas.microsoft.com/office/word/2016/wordml/cid" xmlns:w16="http://schemas.microsoft.com/office/word/2018/wordml" xmlns:w16sdtdh="http://schemas.microsoft.com/office/word/2020/wordml/sdtdatahash" xmlns:w16se="http://schemas.microsoft.com/office/word/2015/wordml/symex" xmlns:wpg="http://schemas.microsoft.com/office/word/2010/wordprocessingGroup" xmlns:wpi="http://schemas.microsoft.com/office/word/2010/wordprocessingInk" xmlns:wne="http://schemas.microsoft.com/office/word/2006/wordml" xmlns:wps="http://schemas.microsoft.com/office/word/2010/wordprocessingShape" mc:Ignorable="w14 w15 w16se w16cid w16 w16cex w16sdtdh wp14">
   <w:body>
     <w:p>
       <w:pPr>
@@ -603,7 +603,7 @@
           <w:r>
             <w:fldChar w:fldCharType="separate"/>
           </w:r>
-          <w:hyperlink w:anchor="_Toc93764214" w:history="1">
+          <w:hyperlink w:anchor="_Toc93854330" w:history="1">
             <w:r>
               <w:rPr>
                 <w:rStyle w:val="a6"/>
@@ -630,7 +630,7 @@
                 <w:noProof/>
                 <w:webHidden/>
               </w:rPr>
-              <w:instrText xml:space="preserve"> PAGEREF _Toc93764214 \h </w:instrText>
+              <w:instrText xml:space="preserve"> PAGEREF _Toc93854330 \h </w:instrText>
             </w:r>
             <w:r>
               <w:rPr>
@@ -673,7 +673,7 @@
               <w:sz w:val="22"/>
             </w:rPr>
           </w:pPr>
-          <w:hyperlink w:anchor="_Toc93764215" w:history="1">
+          <w:hyperlink w:anchor="_Toc93854331" w:history="1">
             <w:r>
               <w:rPr>
                 <w:rStyle w:val="a6"/>
@@ -700,7 +700,7 @@
                 <w:noProof/>
                 <w:webHidden/>
               </w:rPr>
-              <w:instrText xml:space="preserve"> PAGEREF _Toc93764215 \h </w:instrText>
+              <w:instrText xml:space="preserve"> PAGEREF _Toc93854331 \h </w:instrText>
             </w:r>
             <w:r>
               <w:rPr>
@@ -743,7 +743,7 @@
               <w:sz w:val="22"/>
             </w:rPr>
           </w:pPr>
-          <w:hyperlink w:anchor="_Toc93764216" w:history="1">
+          <w:hyperlink w:anchor="_Toc93854332" w:history="1">
             <w:r>
               <w:rPr>
                 <w:rStyle w:val="a6"/>
@@ -770,7 +770,7 @@
                 <w:noProof/>
                 <w:webHidden/>
               </w:rPr>
-              <w:instrText xml:space="preserve"> PAGEREF _Toc93764216 \h </w:instrText>
+              <w:instrText xml:space="preserve"> PAGEREF _Toc93854332 \h </w:instrText>
             </w:r>
             <w:r>
               <w:rPr>
@@ -813,7 +813,7 @@
               <w:sz w:val="22"/>
             </w:rPr>
           </w:pPr>
-          <w:hyperlink w:anchor="_Toc93764217" w:history="1">
+          <w:hyperlink w:anchor="_Toc93854333" w:history="1">
             <w:r>
               <w:rPr>
                 <w:rStyle w:val="a6"/>
@@ -848,7 +848,7 @@
                 <w:noProof/>
                 <w:webHidden/>
               </w:rPr>
-              <w:instrText xml:space="preserve"> PAGEREF _Toc93764217 \h </w:instrText>
+              <w:instrText xml:space="preserve"> PAGEREF _Toc93854333 \h </w:instrText>
             </w:r>
             <w:r>
               <w:rPr>
@@ -891,7 +891,7 @@
               <w:sz w:val="22"/>
             </w:rPr>
           </w:pPr>
-          <w:hyperlink w:anchor="_Toc93764218" w:history="1">
+          <w:hyperlink w:anchor="_Toc93854334" w:history="1">
             <w:r>
               <w:rPr>
                 <w:rStyle w:val="a6"/>
@@ -918,7 +918,7 @@
                 <w:noProof/>
                 <w:webHidden/>
               </w:rPr>
-              <w:instrText xml:space="preserve"> PAGEREF _Toc93764218 \h </w:instrText>
+              <w:instrText xml:space="preserve"> PAGEREF _Toc93854334 \h </w:instrText>
             </w:r>
             <w:r>
               <w:rPr>
@@ -961,7 +961,7 @@
               <w:sz w:val="22"/>
             </w:rPr>
           </w:pPr>
-          <w:hyperlink w:anchor="_Toc93764219" w:history="1">
+          <w:hyperlink w:anchor="_Toc93854335" w:history="1">
             <w:r>
               <w:rPr>
                 <w:rStyle w:val="a6"/>
@@ -988,7 +988,7 @@
                 <w:noProof/>
                 <w:webHidden/>
               </w:rPr>
-              <w:instrText xml:space="preserve"> PAGEREF _Toc93764219 \h </w:instrText>
+              <w:instrText xml:space="preserve"> PAGEREF _Toc93854335 \h </w:instrText>
             </w:r>
             <w:r>
               <w:rPr>
@@ -1031,7 +1031,7 @@
               <w:sz w:val="22"/>
             </w:rPr>
           </w:pPr>
-          <w:hyperlink w:anchor="_Toc93764220" w:history="1">
+          <w:hyperlink w:anchor="_Toc93854336" w:history="1">
             <w:r>
               <w:rPr>
                 <w:rStyle w:val="a6"/>
@@ -1058,7 +1058,7 @@
                 <w:noProof/>
                 <w:webHidden/>
               </w:rPr>
-              <w:instrText xml:space="preserve"> PAGEREF _Toc93764220 \h </w:instrText>
+              <w:instrText xml:space="preserve"> PAGEREF _Toc93854336 \h </w:instrText>
             </w:r>
             <w:r>
               <w:rPr>
@@ -1101,7 +1101,7 @@
               <w:sz w:val="22"/>
             </w:rPr>
           </w:pPr>
-          <w:hyperlink w:anchor="_Toc93764221" w:history="1">
+          <w:hyperlink w:anchor="_Toc93854337" w:history="1">
             <w:r>
               <w:rPr>
                 <w:rStyle w:val="a6"/>
@@ -1128,7 +1128,7 @@
                 <w:noProof/>
                 <w:webHidden/>
               </w:rPr>
-              <w:instrText xml:space="preserve"> PAGEREF _Toc93764221 \h </w:instrText>
+              <w:instrText xml:space="preserve"> PAGEREF _Toc93854337 \h </w:instrText>
             </w:r>
             <w:r>
               <w:rPr>
@@ -1171,7 +1171,7 @@
               <w:sz w:val="22"/>
             </w:rPr>
           </w:pPr>
-          <w:hyperlink w:anchor="_Toc93764222" w:history="1">
+          <w:hyperlink w:anchor="_Toc93854338" w:history="1">
             <w:r>
               <w:rPr>
                 <w:rStyle w:val="a6"/>
@@ -1198,7 +1198,7 @@
                 <w:noProof/>
                 <w:webHidden/>
               </w:rPr>
-              <w:instrText xml:space="preserve"> PAGEREF _Toc93764222 \h </w:instrText>
+              <w:instrText xml:space="preserve"> PAGEREF _Toc93854338 \h </w:instrText>
             </w:r>
             <w:r>
               <w:rPr>
@@ -1241,7 +1241,7 @@
               <w:sz w:val="22"/>
             </w:rPr>
           </w:pPr>
-          <w:hyperlink w:anchor="_Toc93764223" w:history="1">
+          <w:hyperlink w:anchor="_Toc93854339" w:history="1">
             <w:r>
               <w:rPr>
                 <w:rStyle w:val="a6"/>
@@ -1268,7 +1268,7 @@
                 <w:noProof/>
                 <w:webHidden/>
               </w:rPr>
-              <w:instrText xml:space="preserve"> PAGEREF _Toc93764223 \h </w:instrText>
+              <w:instrText xml:space="preserve"> PAGEREF _Toc93854339 \h </w:instrText>
             </w:r>
             <w:r>
               <w:rPr>
@@ -1311,7 +1311,7 @@
               <w:sz w:val="22"/>
             </w:rPr>
           </w:pPr>
-          <w:hyperlink w:anchor="_Toc93764224" w:history="1">
+          <w:hyperlink w:anchor="_Toc93854340" w:history="1">
             <w:r>
               <w:rPr>
                 <w:rStyle w:val="a6"/>
@@ -1346,7 +1346,7 @@
                 <w:noProof/>
                 <w:webHidden/>
               </w:rPr>
-              <w:instrText xml:space="preserve"> PAGEREF _Toc93764224 \h </w:instrText>
+              <w:instrText xml:space="preserve"> PAGEREF _Toc93854340 \h </w:instrText>
             </w:r>
             <w:r>
               <w:rPr>
@@ -1389,7 +1389,7 @@
               <w:sz w:val="22"/>
             </w:rPr>
           </w:pPr>
-          <w:hyperlink w:anchor="_Toc93764225" w:history="1">
+          <w:hyperlink w:anchor="_Toc93854341" w:history="1">
             <w:r>
               <w:rPr>
                 <w:rStyle w:val="a6"/>
@@ -1416,7 +1416,7 @@
                 <w:noProof/>
                 <w:webHidden/>
               </w:rPr>
-              <w:instrText xml:space="preserve"> PAGEREF _Toc93764225 \h </w:instrText>
+              <w:instrText xml:space="preserve"> PAGEREF _Toc93854341 \h </w:instrText>
             </w:r>
             <w:r>
               <w:rPr>
@@ -1459,7 +1459,7 @@
               <w:sz w:val="22"/>
             </w:rPr>
           </w:pPr>
-          <w:hyperlink w:anchor="_Toc93764226" w:history="1">
+          <w:hyperlink w:anchor="_Toc93854342" w:history="1">
             <w:r>
               <w:rPr>
                 <w:rStyle w:val="a6"/>
@@ -1501,7 +1501,7 @@
                 <w:noProof/>
                 <w:webHidden/>
               </w:rPr>
-              <w:instrText xml:space="preserve"> PAGEREF _Toc93764226 \h </w:instrText>
+              <w:instrText xml:space="preserve"> PAGEREF _Toc93854342 \h </w:instrText>
             </w:r>
             <w:r>
               <w:rPr>
@@ -1544,7 +1544,7 @@
               <w:sz w:val="22"/>
             </w:rPr>
           </w:pPr>
-          <w:hyperlink w:anchor="_Toc93764227" w:history="1">
+          <w:hyperlink w:anchor="_Toc93854343" w:history="1">
             <w:r>
               <w:rPr>
                 <w:rStyle w:val="a6"/>
@@ -1571,7 +1571,7 @@
                 <w:noProof/>
                 <w:webHidden/>
               </w:rPr>
-              <w:instrText xml:space="preserve"> PAGEREF _Toc93764227 \h </w:instrText>
+              <w:instrText xml:space="preserve"> PAGEREF _Toc93854343 \h </w:instrText>
             </w:r>
             <w:r>
               <w:rPr>
@@ -1614,7 +1614,7 @@
               <w:sz w:val="22"/>
             </w:rPr>
           </w:pPr>
-          <w:hyperlink w:anchor="_Toc93764228" w:history="1">
+          <w:hyperlink w:anchor="_Toc93854344" w:history="1">
             <w:r>
               <w:rPr>
                 <w:rStyle w:val="a6"/>
@@ -1641,7 +1641,7 @@
                 <w:noProof/>
                 <w:webHidden/>
               </w:rPr>
-              <w:instrText xml:space="preserve"> PAGEREF _Toc93764228 \h </w:instrText>
+              <w:instrText xml:space="preserve"> PAGEREF _Toc93854344 \h </w:instrText>
             </w:r>
             <w:r>
               <w:rPr>
@@ -1684,7 +1684,7 @@
               <w:sz w:val="22"/>
             </w:rPr>
           </w:pPr>
-          <w:hyperlink w:anchor="_Toc93764229" w:history="1">
+          <w:hyperlink w:anchor="_Toc93854345" w:history="1">
             <w:r>
               <w:rPr>
                 <w:rStyle w:val="a6"/>
@@ -1711,7 +1711,7 @@
                 <w:noProof/>
                 <w:webHidden/>
               </w:rPr>
-              <w:instrText xml:space="preserve"> PAGEREF _Toc93764229 \h </w:instrText>
+              <w:instrText xml:space="preserve"> PAGEREF _Toc93854345 \h </w:instrText>
             </w:r>
             <w:r>
               <w:rPr>
@@ -1754,7 +1754,7 @@
               <w:sz w:val="22"/>
             </w:rPr>
           </w:pPr>
-          <w:hyperlink w:anchor="_Toc93764230" w:history="1">
+          <w:hyperlink w:anchor="_Toc93854346" w:history="1">
             <w:r>
               <w:rPr>
                 <w:rStyle w:val="a6"/>
@@ -1781,7 +1781,7 @@
                 <w:noProof/>
                 <w:webHidden/>
               </w:rPr>
-              <w:instrText xml:space="preserve"> PAGEREF _Toc93764230 \h </w:instrText>
+              <w:instrText xml:space="preserve"> PAGEREF _Toc93854346 \h </w:instrText>
             </w:r>
             <w:r>
               <w:rPr>
@@ -1824,7 +1824,7 @@
               <w:sz w:val="22"/>
             </w:rPr>
           </w:pPr>
-          <w:hyperlink w:anchor="_Toc93764231" w:history="1">
+          <w:hyperlink w:anchor="_Toc93854347" w:history="1">
             <w:r>
               <w:rPr>
                 <w:rStyle w:val="a6"/>
@@ -1851,7 +1851,7 @@
                 <w:noProof/>
                 <w:webHidden/>
               </w:rPr>
-              <w:instrText xml:space="preserve"> PAGEREF _Toc93764231 \h </w:instrText>
+              <w:instrText xml:space="preserve"> PAGEREF _Toc93854347 \h </w:instrText>
             </w:r>
             <w:r>
               <w:rPr>
@@ -1894,7 +1894,7 @@
               <w:sz w:val="22"/>
             </w:rPr>
           </w:pPr>
-          <w:hyperlink w:anchor="_Toc93764232" w:history="1">
+          <w:hyperlink w:anchor="_Toc93854348" w:history="1">
             <w:r>
               <w:rPr>
                 <w:rStyle w:val="a6"/>
@@ -1921,7 +1921,7 @@
                 <w:noProof/>
                 <w:webHidden/>
               </w:rPr>
-              <w:instrText xml:space="preserve"> PAGEREF _Toc93764232 \h </w:instrText>
+              <w:instrText xml:space="preserve"> PAGEREF _Toc93854348 \h </w:instrText>
             </w:r>
             <w:r>
               <w:rPr>
@@ -1964,7 +1964,7 @@
               <w:sz w:val="22"/>
             </w:rPr>
           </w:pPr>
-          <w:hyperlink w:anchor="_Toc93764233" w:history="1">
+          <w:hyperlink w:anchor="_Toc93854349" w:history="1">
             <w:r>
               <w:rPr>
                 <w:rStyle w:val="a6"/>
@@ -1991,7 +1991,7 @@
                 <w:noProof/>
                 <w:webHidden/>
               </w:rPr>
-              <w:instrText xml:space="preserve"> PAGEREF _Toc93764233 \h </w:instrText>
+              <w:instrText xml:space="preserve"> PAGEREF _Toc93854349 \h </w:instrText>
             </w:r>
             <w:r>
               <w:rPr>
@@ -2034,7 +2034,7 @@
               <w:sz w:val="22"/>
             </w:rPr>
           </w:pPr>
-          <w:hyperlink w:anchor="_Toc93764234" w:history="1">
+          <w:hyperlink w:anchor="_Toc93854350" w:history="1">
             <w:r>
               <w:rPr>
                 <w:rStyle w:val="a6"/>
@@ -2061,7 +2061,7 @@
                 <w:noProof/>
                 <w:webHidden/>
               </w:rPr>
-              <w:instrText xml:space="preserve"> PAGEREF _Toc93764234 \h </w:instrText>
+              <w:instrText xml:space="preserve"> PAGEREF _Toc93854350 \h </w:instrText>
             </w:r>
             <w:r>
               <w:rPr>
@@ -2104,7 +2104,7 @@
               <w:sz w:val="22"/>
             </w:rPr>
           </w:pPr>
-          <w:hyperlink w:anchor="_Toc93764235" w:history="1">
+          <w:hyperlink w:anchor="_Toc93854351" w:history="1">
             <w:r>
               <w:rPr>
                 <w:rStyle w:val="a6"/>
@@ -2131,7 +2131,7 @@
                 <w:noProof/>
                 <w:webHidden/>
               </w:rPr>
-              <w:instrText xml:space="preserve"> PAGEREF _Toc93764235 \h </w:instrText>
+              <w:instrText xml:space="preserve"> PAGEREF _Toc93854351 \h </w:instrText>
             </w:r>
             <w:r>
               <w:rPr>
@@ -2174,7 +2174,7 @@
               <w:sz w:val="22"/>
             </w:rPr>
           </w:pPr>
-          <w:hyperlink w:anchor="_Toc93764236" w:history="1">
+          <w:hyperlink w:anchor="_Toc93854352" w:history="1">
             <w:r>
               <w:rPr>
                 <w:rStyle w:val="a6"/>
@@ -2209,7 +2209,7 @@
                 <w:noProof/>
                 <w:webHidden/>
               </w:rPr>
-              <w:instrText xml:space="preserve"> PAGEREF _Toc93764236 \h </w:instrText>
+              <w:instrText xml:space="preserve"> PAGEREF _Toc93854352 \h </w:instrText>
             </w:r>
             <w:r>
               <w:rPr>
@@ -2252,7 +2252,7 @@
               <w:sz w:val="22"/>
             </w:rPr>
           </w:pPr>
-          <w:hyperlink w:anchor="_Toc93764237" w:history="1">
+          <w:hyperlink w:anchor="_Toc93854353" w:history="1">
             <w:r>
               <w:rPr>
                 <w:rStyle w:val="a6"/>
@@ -2279,7 +2279,7 @@
                 <w:noProof/>
                 <w:webHidden/>
               </w:rPr>
-              <w:instrText xml:space="preserve"> PAGEREF _Toc93764237 \h </w:instrText>
+              <w:instrText xml:space="preserve"> PAGEREF _Toc93854353 \h </w:instrText>
             </w:r>
             <w:r>
               <w:rPr>
@@ -2322,7 +2322,7 @@
               <w:sz w:val="22"/>
             </w:rPr>
           </w:pPr>
-          <w:hyperlink w:anchor="_Toc93764238" w:history="1">
+          <w:hyperlink w:anchor="_Toc93854354" w:history="1">
             <w:r>
               <w:rPr>
                 <w:rStyle w:val="a6"/>
@@ -2349,7 +2349,7 @@
                 <w:noProof/>
                 <w:webHidden/>
               </w:rPr>
-              <w:instrText xml:space="preserve"> PAGEREF _Toc93764238 \h </w:instrText>
+              <w:instrText xml:space="preserve"> PAGEREF _Toc93854354 \h </w:instrText>
             </w:r>
             <w:r>
               <w:rPr>
@@ -2392,7 +2392,7 @@
               <w:sz w:val="22"/>
             </w:rPr>
           </w:pPr>
-          <w:hyperlink w:anchor="_Toc93764239" w:history="1">
+          <w:hyperlink w:anchor="_Toc93854355" w:history="1">
             <w:r>
               <w:rPr>
                 <w:rStyle w:val="a6"/>
@@ -2419,7 +2419,7 @@
                 <w:noProof/>
                 <w:webHidden/>
               </w:rPr>
-              <w:instrText xml:space="preserve"> PAGEREF _Toc93764239 \h </w:instrText>
+              <w:instrText xml:space="preserve"> PAGEREF _Toc93854355 \h </w:instrText>
             </w:r>
             <w:r>
               <w:rPr>
@@ -2462,7 +2462,7 @@
               <w:sz w:val="22"/>
             </w:rPr>
           </w:pPr>
-          <w:hyperlink w:anchor="_Toc93764240" w:history="1">
+          <w:hyperlink w:anchor="_Toc93854356" w:history="1">
             <w:r>
               <w:rPr>
                 <w:rStyle w:val="a6"/>
@@ -2489,7 +2489,7 @@
                 <w:noProof/>
                 <w:webHidden/>
               </w:rPr>
-              <w:instrText xml:space="preserve"> PAGEREF _Toc93764240 \h </w:instrText>
+              <w:instrText xml:space="preserve"> PAGEREF _Toc93854356 \h </w:instrText>
             </w:r>
             <w:r>
               <w:rPr>
@@ -2532,7 +2532,7 @@
               <w:sz w:val="22"/>
             </w:rPr>
           </w:pPr>
-          <w:hyperlink w:anchor="_Toc93764241" w:history="1">
+          <w:hyperlink w:anchor="_Toc93854357" w:history="1">
             <w:r>
               <w:rPr>
                 <w:rStyle w:val="a6"/>
@@ -2559,7 +2559,7 @@
                 <w:noProof/>
                 <w:webHidden/>
               </w:rPr>
-              <w:instrText xml:space="preserve"> PAGEREF _Toc93764241 \h </w:instrText>
+              <w:instrText xml:space="preserve"> PAGEREF _Toc93854357 \h </w:instrText>
             </w:r>
             <w:r>
               <w:rPr>
@@ -2602,7 +2602,7 @@
               <w:sz w:val="22"/>
             </w:rPr>
           </w:pPr>
-          <w:hyperlink w:anchor="_Toc93764242" w:history="1">
+          <w:hyperlink w:anchor="_Toc93854358" w:history="1">
             <w:r>
               <w:rPr>
                 <w:rStyle w:val="a6"/>
@@ -2629,7 +2629,7 @@
                 <w:noProof/>
                 <w:webHidden/>
               </w:rPr>
-              <w:instrText xml:space="preserve"> PAGEREF _Toc93764242 \h </w:instrText>
+              <w:instrText xml:space="preserve"> PAGEREF _Toc93854358 \h </w:instrText>
             </w:r>
             <w:r>
               <w:rPr>
@@ -2672,13 +2672,13 @@
               <w:sz w:val="22"/>
             </w:rPr>
           </w:pPr>
-          <w:hyperlink w:anchor="_Toc93764243" w:history="1">
+          <w:hyperlink w:anchor="_Toc93854359" w:history="1">
             <w:r>
               <w:rPr>
                 <w:rStyle w:val="a6"/>
                 <w:noProof/>
               </w:rPr>
-              <w:t>2.3.2 Установка базового ПО на виртуальную машину</w:t>
+              <w:t>2.3.2 Установка базового ПО на ВМ</w:t>
             </w:r>
             <w:r>
               <w:rPr>
@@ -2699,7 +2699,7 @@
                 <w:noProof/>
                 <w:webHidden/>
               </w:rPr>
-              <w:instrText xml:space="preserve"> PAGEREF _Toc93764243 \h </w:instrText>
+              <w:instrText xml:space="preserve"> PAGEREF _Toc93854359 \h </w:instrText>
             </w:r>
             <w:r>
               <w:rPr>
@@ -2742,7 +2742,7 @@
               <w:sz w:val="22"/>
             </w:rPr>
           </w:pPr>
-          <w:hyperlink w:anchor="_Toc93764244" w:history="1">
+          <w:hyperlink w:anchor="_Toc93854360" w:history="1">
             <w:r>
               <w:rPr>
                 <w:rStyle w:val="a6"/>
@@ -2769,7 +2769,7 @@
                 <w:noProof/>
                 <w:webHidden/>
               </w:rPr>
-              <w:instrText xml:space="preserve"> PAGEREF _Toc93764244 \h </w:instrText>
+              <w:instrText xml:space="preserve"> PAGEREF _Toc93854360 \h </w:instrText>
             </w:r>
             <w:r>
               <w:rPr>
@@ -2812,13 +2812,28 @@
               <w:sz w:val="22"/>
             </w:rPr>
           </w:pPr>
-          <w:hyperlink w:anchor="_Toc93764245" w:history="1">
+          <w:hyperlink w:anchor="_Toc93854361" w:history="1">
             <w:r>
               <w:rPr>
                 <w:rStyle w:val="a6"/>
                 <w:noProof/>
               </w:rPr>
-              <w:t>2.3.3.1 Разворачивание контейнера Boinc server docker на виртуальной машине Yandex Cloud</w:t>
+              <w:t xml:space="preserve">2.3.3.1 Разворачивание контейнера </w:t>
+            </w:r>
+            <w:r>
+              <w:rPr>
+                <w:rStyle w:val="a6"/>
+                <w:noProof/>
+                <w:lang w:val="en-US"/>
+              </w:rPr>
+              <w:t>b</w:t>
+            </w:r>
+            <w:r>
+              <w:rPr>
+                <w:rStyle w:val="a6"/>
+                <w:noProof/>
+              </w:rPr>
+              <w:t>oinc-server-docker на ВМ</w:t>
             </w:r>
             <w:r>
               <w:rPr>
@@ -2839,7 +2854,7 @@
                 <w:noProof/>
                 <w:webHidden/>
               </w:rPr>
-              <w:instrText xml:space="preserve"> PAGEREF _Toc93764245 \h </w:instrText>
+              <w:instrText xml:space="preserve"> PAGEREF _Toc93854361 \h </w:instrText>
             </w:r>
             <w:r>
               <w:rPr>
@@ -2882,7 +2897,7 @@
               <w:sz w:val="22"/>
             </w:rPr>
           </w:pPr>
-          <w:hyperlink w:anchor="_Toc93764246" w:history="1">
+          <w:hyperlink w:anchor="_Toc93854362" w:history="1">
             <w:r>
               <w:rPr>
                 <w:rStyle w:val="a6"/>
@@ -2909,7 +2924,7 @@
                 <w:noProof/>
                 <w:webHidden/>
               </w:rPr>
-              <w:instrText xml:space="preserve"> PAGEREF _Toc93764246 \h </w:instrText>
+              <w:instrText xml:space="preserve"> PAGEREF _Toc93854362 \h </w:instrText>
             </w:r>
             <w:r>
               <w:rPr>
@@ -2952,7 +2967,7 @@
               <w:sz w:val="22"/>
             </w:rPr>
           </w:pPr>
-          <w:hyperlink w:anchor="_Toc93764247" w:history="1">
+          <w:hyperlink w:anchor="_Toc93854363" w:history="1">
             <w:r>
               <w:rPr>
                 <w:rStyle w:val="a6"/>
@@ -2979,7 +2994,7 @@
                 <w:noProof/>
                 <w:webHidden/>
               </w:rPr>
-              <w:instrText xml:space="preserve"> PAGEREF _Toc93764247 \h </w:instrText>
+              <w:instrText xml:space="preserve"> PAGEREF _Toc93854363 \h </w:instrText>
             </w:r>
             <w:r>
               <w:rPr>
@@ -3022,13 +3037,13 @@
               <w:sz w:val="22"/>
             </w:rPr>
           </w:pPr>
-          <w:hyperlink w:anchor="_Toc93764248" w:history="1">
+          <w:hyperlink w:anchor="_Toc93854364" w:history="1">
             <w:r>
               <w:rPr>
                 <w:rStyle w:val="a6"/>
                 <w:noProof/>
               </w:rPr>
-              <w:t>2.3.3.4 Разворачивание Boinc server вручную на виртуальной машине Yandex Cloud</w:t>
+              <w:t>2.3.3.4 Разворачивание Boinc server вручную на ВМ</w:t>
             </w:r>
             <w:r>
               <w:rPr>
@@ -3049,7 +3064,7 @@
                 <w:noProof/>
                 <w:webHidden/>
               </w:rPr>
-              <w:instrText xml:space="preserve"> PAGEREF _Toc93764248 \h </w:instrText>
+              <w:instrText xml:space="preserve"> PAGEREF _Toc93854364 \h </w:instrText>
             </w:r>
             <w:r>
               <w:rPr>
@@ -3092,7 +3107,7 @@
               <w:sz w:val="22"/>
             </w:rPr>
           </w:pPr>
-          <w:hyperlink w:anchor="_Toc93764249" w:history="1">
+          <w:hyperlink w:anchor="_Toc93854365" w:history="1">
             <w:r>
               <w:rPr>
                 <w:rStyle w:val="a6"/>
@@ -3127,7 +3142,7 @@
                 <w:noProof/>
                 <w:webHidden/>
               </w:rPr>
-              <w:instrText xml:space="preserve"> PAGEREF _Toc93764249 \h </w:instrText>
+              <w:instrText xml:space="preserve"> PAGEREF _Toc93854365 \h </w:instrText>
             </w:r>
             <w:r>
               <w:rPr>
@@ -3170,7 +3185,7 @@
               <w:sz w:val="22"/>
             </w:rPr>
           </w:pPr>
-          <w:hyperlink w:anchor="_Toc93764250" w:history="1">
+          <w:hyperlink w:anchor="_Toc93854366" w:history="1">
             <w:r>
               <w:rPr>
                 <w:rStyle w:val="a6"/>
@@ -3184,22 +3199,12 @@
                 <w:noProof/>
                 <w:lang w:val="en-US"/>
               </w:rPr>
-              <w:t>Ope</w:t>
-            </w:r>
-            <w:bookmarkStart w:id="0" w:name="_GoBack"/>
-            <w:bookmarkEnd w:id="0"/>
+              <w:t>OpenVPN</w:t>
+            </w:r>
             <w:r>
               <w:rPr>
                 <w:rStyle w:val="a6"/>
                 <w:noProof/>
-                <w:lang w:val="en-US"/>
-              </w:rPr>
-              <w:t>nVPN</w:t>
-            </w:r>
-            <w:r>
-              <w:rPr>
-                <w:rStyle w:val="a6"/>
-                <w:noProof/>
               </w:rPr>
               <w:t xml:space="preserve"> и генерация ключей</w:t>
             </w:r>
@@ -3222,7 +3227,7 @@
                 <w:noProof/>
                 <w:webHidden/>
               </w:rPr>
-              <w:instrText xml:space="preserve"> PAGEREF _Toc93764250 \h </w:instrText>
+              <w:instrText xml:space="preserve"> PAGEREF _Toc93854366 \h </w:instrText>
             </w:r>
             <w:r>
               <w:rPr>
@@ -3265,7 +3270,7 @@
               <w:sz w:val="22"/>
             </w:rPr>
           </w:pPr>
-          <w:hyperlink w:anchor="_Toc93764251" w:history="1">
+          <w:hyperlink w:anchor="_Toc93854367" w:history="1">
             <w:r>
               <w:rPr>
                 <w:rStyle w:val="a6"/>
@@ -3300,7 +3305,7 @@
                 <w:noProof/>
                 <w:webHidden/>
               </w:rPr>
-              <w:instrText xml:space="preserve"> PAGEREF _Toc93764251 \h </w:instrText>
+              <w:instrText xml:space="preserve"> PAGEREF _Toc93854367 \h </w:instrText>
             </w:r>
             <w:r>
               <w:rPr>
@@ -3343,7 +3348,7 @@
               <w:sz w:val="22"/>
             </w:rPr>
           </w:pPr>
-          <w:hyperlink w:anchor="_Toc93764252" w:history="1">
+          <w:hyperlink w:anchor="_Toc93854368" w:history="1">
             <w:r>
               <w:rPr>
                 <w:rStyle w:val="a6"/>
@@ -3370,7 +3375,7 @@
                 <w:noProof/>
                 <w:webHidden/>
               </w:rPr>
-              <w:instrText xml:space="preserve"> PAGEREF _Toc93764252 \h </w:instrText>
+              <w:instrText xml:space="preserve"> PAGEREF _Toc93854368 \h </w:instrText>
             </w:r>
             <w:r>
               <w:rPr>
@@ -3413,7 +3418,7 @@
               <w:sz w:val="22"/>
             </w:rPr>
           </w:pPr>
-          <w:hyperlink w:anchor="_Toc93764253" w:history="1">
+          <w:hyperlink w:anchor="_Toc93854369" w:history="1">
             <w:r>
               <w:rPr>
                 <w:rStyle w:val="a6"/>
@@ -3440,7 +3445,7 @@
                 <w:noProof/>
                 <w:webHidden/>
               </w:rPr>
-              <w:instrText xml:space="preserve"> PAGEREF _Toc93764253 \h </w:instrText>
+              <w:instrText xml:space="preserve"> PAGEREF _Toc93854369 \h </w:instrText>
             </w:r>
             <w:r>
               <w:rPr>
@@ -3483,7 +3488,7 @@
               <w:sz w:val="22"/>
             </w:rPr>
           </w:pPr>
-          <w:hyperlink w:anchor="_Toc93764254" w:history="1">
+          <w:hyperlink w:anchor="_Toc93854370" w:history="1">
             <w:r>
               <w:rPr>
                 <w:rStyle w:val="a6"/>
@@ -3510,7 +3515,7 @@
                 <w:noProof/>
                 <w:webHidden/>
               </w:rPr>
-              <w:instrText xml:space="preserve"> PAGEREF _Toc93764254 \h </w:instrText>
+              <w:instrText xml:space="preserve"> PAGEREF _Toc93854370 \h </w:instrText>
             </w:r>
             <w:r>
               <w:rPr>
@@ -3531,6 +3536,76 @@
                 <w:webHidden/>
               </w:rPr>
               <w:t>47</w:t>
+            </w:r>
+            <w:r>
+              <w:rPr>
+                <w:noProof/>
+                <w:webHidden/>
+              </w:rPr>
+              <w:fldChar w:fldCharType="end"/>
+            </w:r>
+          </w:hyperlink>
+        </w:p>
+        <w:p>
+          <w:pPr>
+            <w:pStyle w:val="31"/>
+            <w:tabs>
+              <w:tab w:val="right" w:leader="dot" w:pos="9345"/>
+            </w:tabs>
+            <w:rPr>
+              <w:rFonts w:asciiTheme="minorHAnsi" w:eastAsiaTheme="minorEastAsia" w:hAnsiTheme="minorHAnsi" w:cstheme="minorBidi"/>
+              <w:noProof/>
+              <w:sz w:val="22"/>
+            </w:rPr>
+          </w:pPr>
+          <w:hyperlink w:anchor="_Toc93854371" w:history="1">
+            <w:r>
+              <w:rPr>
+                <w:rStyle w:val="a6"/>
+                <w:noProof/>
+              </w:rPr>
+              <w:t>2.3.6. Приложение для локального распределённого обучения нейронной сети</w:t>
+            </w:r>
+            <w:r>
+              <w:rPr>
+                <w:noProof/>
+                <w:webHidden/>
+              </w:rPr>
+              <w:tab/>
+            </w:r>
+            <w:r>
+              <w:rPr>
+                <w:noProof/>
+                <w:webHidden/>
+              </w:rPr>
+              <w:fldChar w:fldCharType="begin"/>
+            </w:r>
+            <w:r>
+              <w:rPr>
+                <w:noProof/>
+                <w:webHidden/>
+              </w:rPr>
+              <w:instrText xml:space="preserve"> PAGEREF _Toc93854371 \h </w:instrText>
+            </w:r>
+            <w:r>
+              <w:rPr>
+                <w:noProof/>
+                <w:webHidden/>
+              </w:rPr>
+            </w:r>
+            <w:r>
+              <w:rPr>
+                <w:noProof/>
+                <w:webHidden/>
+              </w:rPr>
+              <w:fldChar w:fldCharType="separate"/>
+            </w:r>
+            <w:r>
+              <w:rPr>
+                <w:noProof/>
+                <w:webHidden/>
+              </w:rPr>
+              <w:t>49</w:t>
             </w:r>
             <w:r>
               <w:rPr>
@@ -3553,7 +3628,7 @@
               <w:sz w:val="22"/>
             </w:rPr>
           </w:pPr>
-          <w:hyperlink w:anchor="_Toc93764255" w:history="1">
+          <w:hyperlink w:anchor="_Toc93854372" w:history="1">
             <w:r>
               <w:rPr>
                 <w:rStyle w:val="a6"/>
@@ -3580,7 +3655,7 @@
                 <w:noProof/>
                 <w:webHidden/>
               </w:rPr>
-              <w:instrText xml:space="preserve"> PAGEREF _Toc93764255 \h </w:instrText>
+              <w:instrText xml:space="preserve"> PAGEREF _Toc93854372 \h </w:instrText>
             </w:r>
             <w:r>
               <w:rPr>
@@ -3600,7 +3675,7 @@
                 <w:noProof/>
                 <w:webHidden/>
               </w:rPr>
-              <w:t>50</w:t>
+              <w:t>51</w:t>
             </w:r>
             <w:r>
               <w:rPr>
@@ -3623,7 +3698,7 @@
               <w:sz w:val="22"/>
             </w:rPr>
           </w:pPr>
-          <w:hyperlink w:anchor="_Toc93764256" w:history="1">
+          <w:hyperlink w:anchor="_Toc93854373" w:history="1">
             <w:r>
               <w:rPr>
                 <w:rStyle w:val="a6"/>
@@ -3650,7 +3725,7 @@
                 <w:noProof/>
                 <w:webHidden/>
               </w:rPr>
-              <w:instrText xml:space="preserve"> PAGEREF _Toc93764256 \h </w:instrText>
+              <w:instrText xml:space="preserve"> PAGEREF _Toc93854373 \h </w:instrText>
             </w:r>
             <w:r>
               <w:rPr>
@@ -3670,7 +3745,7 @@
                 <w:noProof/>
                 <w:webHidden/>
               </w:rPr>
-              <w:t>51</w:t>
+              <w:t>52</w:t>
             </w:r>
             <w:r>
               <w:rPr>
@@ -3693,7 +3768,7 @@
               <w:sz w:val="22"/>
             </w:rPr>
           </w:pPr>
-          <w:hyperlink w:anchor="_Toc93764257" w:history="1">
+          <w:hyperlink w:anchor="_Toc93854374" w:history="1">
             <w:r>
               <w:rPr>
                 <w:rStyle w:val="a6"/>
@@ -3720,7 +3795,7 @@
                 <w:noProof/>
                 <w:webHidden/>
               </w:rPr>
-              <w:instrText xml:space="preserve"> PAGEREF _Toc93764257 \h </w:instrText>
+              <w:instrText xml:space="preserve"> PAGEREF _Toc93854374 \h </w:instrText>
             </w:r>
             <w:r>
               <w:rPr>
@@ -3740,7 +3815,7 @@
                 <w:noProof/>
                 <w:webHidden/>
               </w:rPr>
-              <w:t>52</w:t>
+              <w:t>53</w:t>
             </w:r>
             <w:r>
               <w:rPr>
@@ -3769,12 +3844,12 @@
       <w:r>
         <w:br w:type="page"/>
       </w:r>
-      <w:bookmarkStart w:id="1" w:name="_Toc93764214"/>
+      <w:bookmarkStart w:id="0" w:name="_Toc93854330"/>
       <w:r>
         <w:lastRenderedPageBreak/>
         <w:t>Введение</w:t>
       </w:r>
-      <w:bookmarkEnd w:id="1"/>
+      <w:bookmarkEnd w:id="0"/>
     </w:p>
     <w:p>
       <w:r>
@@ -4093,165 +4168,165 @@
       <w:pPr>
         <w:pStyle w:val="1"/>
       </w:pPr>
-      <w:bookmarkStart w:id="2" w:name="_Toc93764215"/>
+      <w:bookmarkStart w:id="1" w:name="_Toc93854331"/>
       <w:r>
         <w:lastRenderedPageBreak/>
         <w:t>1. Аналитический обзор литературы</w:t>
       </w:r>
+      <w:bookmarkEnd w:id="1"/>
+    </w:p>
+    <w:p>
+      <w:pPr>
+        <w:pStyle w:val="2"/>
+      </w:pPr>
+      <w:bookmarkStart w:id="2" w:name="_Toc39871995"/>
+      <w:bookmarkStart w:id="3" w:name="_Toc42450729"/>
+      <w:bookmarkStart w:id="4" w:name="_Toc93854332"/>
+      <w:r>
+        <w:t xml:space="preserve">1.1. </w:t>
+      </w:r>
       <w:bookmarkEnd w:id="2"/>
+      <w:bookmarkEnd w:id="3"/>
+      <w:r>
+        <w:t>Распределённое обучение сети</w:t>
+      </w:r>
+      <w:bookmarkEnd w:id="4"/>
     </w:p>
     <w:p>
       <w:pPr>
         <w:pStyle w:val="2"/>
       </w:pPr>
-      <w:bookmarkStart w:id="3" w:name="_Toc39871995"/>
-      <w:bookmarkStart w:id="4" w:name="_Toc42450729"/>
-      <w:bookmarkStart w:id="5" w:name="_Toc93764216"/>
-      <w:r>
-        <w:t xml:space="preserve">1.1. </w:t>
-      </w:r>
-      <w:bookmarkEnd w:id="3"/>
-      <w:bookmarkEnd w:id="4"/>
-      <w:r>
-        <w:t>Распределённое обучение сети</w:t>
+      <w:bookmarkStart w:id="5" w:name="_Toc42450730"/>
+      <w:bookmarkStart w:id="6" w:name="_Toc93854333"/>
+      <w:r>
+        <w:t xml:space="preserve">1.1.1. Подходы к распределенной реализации </w:t>
+      </w:r>
+      <w:r>
+        <w:rPr>
+          <w:lang w:val="en-US"/>
+        </w:rPr>
+        <w:t>SGD</w:t>
       </w:r>
       <w:bookmarkEnd w:id="5"/>
-    </w:p>
-    <w:p>
-      <w:pPr>
-        <w:pStyle w:val="2"/>
-      </w:pPr>
-      <w:bookmarkStart w:id="6" w:name="_Toc42450730"/>
-      <w:bookmarkStart w:id="7" w:name="_Toc93764217"/>
-      <w:r>
-        <w:t xml:space="preserve">1.1.1. Подходы к распределенной реализации </w:t>
-      </w:r>
-      <w:r>
-        <w:rPr>
-          <w:lang w:val="en-US"/>
-        </w:rPr>
-        <w:t>SGD</w:t>
-      </w:r>
       <w:bookmarkEnd w:id="6"/>
+    </w:p>
+    <w:p>
+      <w:r>
+        <w:t>С развитием глубокого обучения и увеличения тренировочных данных перед разработчиками моделей нейронных сетей встала проблема обучаемости нейронных сетей. Обучение таких сетей требовало огромных ресурсов хранения данных, а также занимало большое количество времени.</w:t>
+      </w:r>
+    </w:p>
+    <w:p>
+      <w:r>
+        <w:t>Для того, чтобы преодолеть это «узкое место» глубоких нейронных сетей и добиться значительного снижения времени обучения, сам процесс обучения должен быть распределён между множеством процессоров или графических ускорителей с целью строгого масштабирования, то есть с увеличением количества вычислительных узлов время обучения сети в теории должно уменьшаться пропорционально.</w:t>
+      </w:r>
+    </w:p>
+    <w:p>
+      <w:r>
+        <w:t>Существуют два основных подхода к распределенному стохастическому градиентному спуску (SGD) для обучения глубоких нейронных сетей: синхронный all-reduce SGD, который основывается на быстром коллективном общении узлов системы [</w:t>
+      </w:r>
+      <w:r>
+        <w:fldChar w:fldCharType="begin"/>
+      </w:r>
+      <w:r>
+        <w:instrText xml:space="preserve"> REF _Ref91263951 \r \h </w:instrText>
+      </w:r>
+      <w:r>
+        <w:fldChar w:fldCharType="separate"/>
+      </w:r>
+      <w:r>
+        <w:t>1</w:t>
+      </w:r>
+      <w:r>
+        <w:fldChar w:fldCharType="end"/>
+      </w:r>
+      <w:r>
+        <w:t>]</w:t>
+      </w:r>
+      <w:r>
+        <w:t>[</w:t>
+      </w:r>
+      <w:r>
+        <w:fldChar w:fldCharType="begin"/>
+      </w:r>
+      <w:r>
+        <w:instrText xml:space="preserve"> REF _Ref91263971 \r \h </w:instrText>
+      </w:r>
+      <w:r>
+        <w:fldChar w:fldCharType="separate"/>
+      </w:r>
+      <w:r>
+        <w:t>2</w:t>
+      </w:r>
+      <w:r>
+        <w:fldChar w:fldCharType="end"/>
+      </w:r>
+      <w:r>
+        <w:t>]</w:t>
+      </w:r>
+      <w:r>
+        <w:t>, и асинхронный SGD, который использует параметрический сервер [</w:t>
+      </w:r>
+      <w:r>
+        <w:fldChar w:fldCharType="begin"/>
+      </w:r>
+      <w:r>
+        <w:instrText xml:space="preserve"> REF _Ref91263994 \r \h </w:instrText>
+      </w:r>
+      <w:r>
+        <w:fldChar w:fldCharType="separate"/>
+      </w:r>
+      <w:r>
+        <w:t>3</w:t>
+      </w:r>
+      <w:r>
+        <w:fldChar w:fldCharType="end"/>
+      </w:r>
+      <w:r>
+        <w:t>][</w:t>
+      </w:r>
+      <w:r>
+        <w:fldChar w:fldCharType="begin"/>
+      </w:r>
+      <w:r>
+        <w:instrText xml:space="preserve"> REF _Ref91264002 \r \h </w:instrText>
+      </w:r>
+      <w:r>
+        <w:fldChar w:fldCharType="separate"/>
+      </w:r>
+      <w:r>
+        <w:t>4</w:t>
+      </w:r>
+      <w:r>
+        <w:fldChar w:fldCharType="end"/>
+      </w:r>
+      <w:r>
+        <w:t>].</w:t>
+      </w:r>
+    </w:p>
+    <w:p>
+      <w:r>
+        <w:t>Оба метода имеют свои недостатки при масштабировании. Синхронный SGD теряет производительность при замедлении работы хотя бы одного узла, использует вычислительные ресурсы не в полном объёме и не толерантен к выходу из строя вычислительных процессоров или целых узлов. В свою очередь асинхронный подход использует параметрические сервера, создавая тем самым коммуникационную проблему «узкого горлышка» и неиспользуемых сетевых ресурсов, замедляя тем самым сходимость градиента.</w:t>
+      </w:r>
+    </w:p>
+    <w:p>
+      <w:r>
+        <w:t>Так как для нашей задачи необходимо решить задачу обучения глубокой нейронной сети на грид-системе, то рассмотрим более детально асинхронные методы распределения обучения сети, так как в грид-системах используются узлы различной вычислительной мощности, и к тому же получение результата со всех узлов системы не гарантировано.</w:t>
+      </w:r>
+    </w:p>
+    <w:p>
+      <w:pPr>
+        <w:pStyle w:val="3"/>
+      </w:pPr>
+      <w:bookmarkStart w:id="7" w:name="_Toc42450731"/>
+      <w:bookmarkStart w:id="8" w:name="_Toc93854334"/>
+      <w:r>
+        <w:t xml:space="preserve">1.1.2. </w:t>
+      </w:r>
+      <w:r>
+        <w:t>Параллелизм данных и модели</w:t>
+      </w:r>
       <w:bookmarkEnd w:id="7"/>
-    </w:p>
-    <w:p>
-      <w:r>
-        <w:t>С развитием глубокого обучения и увеличения тренировочных данных перед разработчиками моделей нейронных сетей встала проблема обучаемости нейронных сетей. Обучение таких сетей требовало огромных ресурсов хранения данных, а также занимало большое количество времени.</w:t>
-      </w:r>
-    </w:p>
-    <w:p>
-      <w:r>
-        <w:t>Для того, чтобы преодолеть это «узкое место» глубоких нейронных сетей и добиться значительного снижения времени обучения, сам процесс обучения должен быть распределён между множеством процессоров или графических ускорителей с целью строгого масштабирования, то есть с увеличением количества вычислительных узлов время обучения сети в теории должно уменьшаться пропорционально.</w:t>
-      </w:r>
-    </w:p>
-    <w:p>
-      <w:r>
-        <w:t>Существуют два основных подхода к распределенному стохастическому градиентному спуску (SGD) для обучения глубоких нейронных сетей: синхронный all-reduce SGD, который основывается на быстром коллективном общении узлов системы [</w:t>
-      </w:r>
-      <w:r>
-        <w:fldChar w:fldCharType="begin"/>
-      </w:r>
-      <w:r>
-        <w:instrText xml:space="preserve"> REF _Ref91263951 \r \h </w:instrText>
-      </w:r>
-      <w:r>
-        <w:fldChar w:fldCharType="separate"/>
-      </w:r>
-      <w:r>
-        <w:t>1</w:t>
-      </w:r>
-      <w:r>
-        <w:fldChar w:fldCharType="end"/>
-      </w:r>
-      <w:r>
-        <w:t>]</w:t>
-      </w:r>
-      <w:r>
-        <w:t>[</w:t>
-      </w:r>
-      <w:r>
-        <w:fldChar w:fldCharType="begin"/>
-      </w:r>
-      <w:r>
-        <w:instrText xml:space="preserve"> REF _Ref91263971 \r \h </w:instrText>
-      </w:r>
-      <w:r>
-        <w:fldChar w:fldCharType="separate"/>
-      </w:r>
-      <w:r>
-        <w:t>2</w:t>
-      </w:r>
-      <w:r>
-        <w:fldChar w:fldCharType="end"/>
-      </w:r>
-      <w:r>
-        <w:t>]</w:t>
-      </w:r>
-      <w:r>
-        <w:t>, и асинхронный SGD, который использует параметрический сервер [</w:t>
-      </w:r>
-      <w:r>
-        <w:fldChar w:fldCharType="begin"/>
-      </w:r>
-      <w:r>
-        <w:instrText xml:space="preserve"> REF _Ref91263994 \r \h </w:instrText>
-      </w:r>
-      <w:r>
-        <w:fldChar w:fldCharType="separate"/>
-      </w:r>
-      <w:r>
-        <w:t>3</w:t>
-      </w:r>
-      <w:r>
-        <w:fldChar w:fldCharType="end"/>
-      </w:r>
-      <w:r>
-        <w:t>][</w:t>
-      </w:r>
-      <w:r>
-        <w:fldChar w:fldCharType="begin"/>
-      </w:r>
-      <w:r>
-        <w:instrText xml:space="preserve"> REF _Ref91264002 \r \h </w:instrText>
-      </w:r>
-      <w:r>
-        <w:fldChar w:fldCharType="separate"/>
-      </w:r>
-      <w:r>
-        <w:t>4</w:t>
-      </w:r>
-      <w:r>
-        <w:fldChar w:fldCharType="end"/>
-      </w:r>
-      <w:r>
-        <w:t>].</w:t>
-      </w:r>
-    </w:p>
-    <w:p>
-      <w:r>
-        <w:t>Оба метода имеют свои недостатки при масштабировании. Синхронный SGD теряет производительность при замедлении работы хотя бы одного узла, использует вычислительные ресурсы не в полном объёме и не толерантен к выходу из строя вычислительных процессоров или целых узлов. В свою очередь асинхронный подход использует параметрические сервера, создавая тем самым коммуникационную проблему «узкого горлышка» и неиспользуемых сетевых ресурсов, замедляя тем самым сходимость градиента.</w:t>
-      </w:r>
-    </w:p>
-    <w:p>
-      <w:r>
-        <w:t>Так как для нашей задачи необходимо решить задачу обучения глубокой нейронной сети на грид-системе, то рассмотрим более детально асинхронные методы распределения обучения сети, так как в грид-системах используются узлы различной вычислительной мощности, и к тому же получение результата со всех узлов системы не гарантировано.</w:t>
-      </w:r>
-    </w:p>
-    <w:p>
-      <w:pPr>
-        <w:pStyle w:val="3"/>
-      </w:pPr>
-      <w:bookmarkStart w:id="8" w:name="_Toc42450731"/>
-      <w:bookmarkStart w:id="9" w:name="_Toc93764218"/>
-      <w:r>
-        <w:t xml:space="preserve">1.1.2. </w:t>
-      </w:r>
-      <w:r>
-        <w:t>Параллелизм данных и модели</w:t>
-      </w:r>
       <w:bookmarkEnd w:id="8"/>
-      <w:bookmarkEnd w:id="9"/>
     </w:p>
     <w:p>
       <w:r>
@@ -4506,7 +4581,7 @@
                 <v:stroke joinstyle="miter"/>
                 <v:path gradientshapeok="t" o:connecttype="rect"/>
               </v:shapetype>
-              <v:shape id="Надпись 2" o:spid="_x0000_s1026" type="#_x0000_t202" style="position:absolute;left:0;text-align:left;margin-left:279.1pt;margin-top:117.15pt;width:31.35pt;height:23.25pt;z-index:251660288;visibility:visible;mso-wrap-style:square;mso-width-percent:0;mso-height-percent:0;mso-wrap-distance-left:9pt;mso-wrap-distance-top:3.6pt;mso-wrap-distance-right:9pt;mso-wrap-distance-bottom:3.6pt;mso-position-horizontal:absolute;mso-position-horizontal-relative:text;mso-position-vertical:absolute;mso-position-vertical-relative:text;mso-width-percent:0;mso-height-percent:0;mso-width-relative:margin;mso-height-relative:margin;v-text-anchor:top" o:gfxdata="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" strokecolor="white" strokeweight="0">
+              <v:shape id="Надпись 2" o:spid="_x0000_s1026" type="#_x0000_t202" style="position:absolute;left:0;text-align:left;margin-left:279.1pt;margin-top:117.15pt;width:31.35pt;height:23.25pt;z-index:251660288;visibility:visible;mso-wrap-style:square;mso-width-percent:0;mso-height-percent:0;mso-wrap-distance-left:9pt;mso-wrap-distance-top:3.6pt;mso-wrap-distance-right:9pt;mso-wrap-distance-bottom:3.6pt;mso-position-horizontal:absolute;mso-position-horizontal-relative:text;mso-position-vertical:absolute;mso-position-vertical-relative:text;mso-width-percent:0;mso-height-percent:0;mso-width-relative:margin;mso-height-relative:margin;v-text-anchor:top" o:gfxdata="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" strokecolor="white" strokeweight="0">
                 <v:textbox>
                   <w:txbxContent>
                     <w:p>
@@ -4613,7 +4688,7 @@
           </mc:Choice>
           <mc:Fallback>
             <w:pict>
-              <v:shape w14:anchorId="2EB29804" id="_x0000_s1027" type="#_x0000_t202" style="position:absolute;left:0;text-align:left;margin-left:51.1pt;margin-top:115.65pt;width:31.35pt;height:23.25pt;z-index:251659264;visibility:visible;mso-wrap-style:square;mso-width-percent:0;mso-height-percent:0;mso-wrap-distance-left:9pt;mso-wrap-distance-top:3.6pt;mso-wrap-distance-right:9pt;mso-wrap-distance-bottom:3.6pt;mso-position-horizontal:absolute;mso-position-horizontal-relative:text;mso-position-vertical:absolute;mso-position-vertical-relative:text;mso-width-percent:0;mso-height-percent:0;mso-width-relative:margin;mso-height-relative:margin;v-text-anchor:top" o:gfxdata="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" strokecolor="white" strokeweight="0">
+              <v:shape w14:anchorId="2EB29804" id="_x0000_s1027" type="#_x0000_t202" style="position:absolute;left:0;text-align:left;margin-left:51.1pt;margin-top:115.65pt;width:31.35pt;height:23.25pt;z-index:251659264;visibility:visible;mso-wrap-style:square;mso-width-percent:0;mso-height-percent:0;mso-wrap-distance-left:9pt;mso-wrap-distance-top:3.6pt;mso-wrap-distance-right:9pt;mso-wrap-distance-bottom:3.6pt;mso-position-horizontal:absolute;mso-position-horizontal-relative:text;mso-position-vertical:absolute;mso-position-vertical-relative:text;mso-width-percent:0;mso-height-percent:0;mso-width-relative:margin;mso-height-relative:margin;v-text-anchor:top" o:gfxdata="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" strokecolor="white" strokeweight="0">
                 <v:textbox>
                   <w:txbxContent>
                     <w:p>
@@ -4734,8 +4809,8 @@
       <w:pPr>
         <w:pStyle w:val="3"/>
       </w:pPr>
-      <w:bookmarkStart w:id="10" w:name="_Toc42450732"/>
-      <w:bookmarkStart w:id="11" w:name="_Toc93764219"/>
+      <w:bookmarkStart w:id="9" w:name="_Toc42450732"/>
+      <w:bookmarkStart w:id="10" w:name="_Toc93854335"/>
       <w:r>
         <w:lastRenderedPageBreak/>
         <w:t xml:space="preserve">1.1.3. </w:t>
@@ -4743,8 +4818,8 @@
       <w:r>
         <w:t>Централизованные и децентрализованные архитектуры</w:t>
       </w:r>
+      <w:bookmarkEnd w:id="9"/>
       <w:bookmarkEnd w:id="10"/>
-      <w:bookmarkEnd w:id="11"/>
     </w:p>
     <w:p>
       <w:r>
@@ -5571,9 +5646,9 @@
       <w:pPr>
         <w:pStyle w:val="3"/>
       </w:pPr>
-      <w:bookmarkStart w:id="12" w:name="_Toc39871987"/>
-      <w:bookmarkStart w:id="13" w:name="_Toc42450733"/>
-      <w:bookmarkStart w:id="14" w:name="_Toc93764220"/>
+      <w:bookmarkStart w:id="11" w:name="_Toc39871987"/>
+      <w:bookmarkStart w:id="12" w:name="_Toc42450733"/>
+      <w:bookmarkStart w:id="13" w:name="_Toc93854336"/>
       <w:r>
         <w:t xml:space="preserve">1.1.4. </w:t>
       </w:r>
@@ -5589,9 +5664,9 @@
       <w:r>
         <w:t xml:space="preserve"> модели</w:t>
       </w:r>
+      <w:bookmarkEnd w:id="11"/>
       <w:bookmarkEnd w:id="12"/>
       <w:bookmarkEnd w:id="13"/>
-      <w:bookmarkEnd w:id="14"/>
       <w:r>
         <w:t xml:space="preserve"> </w:t>
       </w:r>
@@ -5605,9 +5680,9 @@
       <w:pPr>
         <w:pStyle w:val="3"/>
       </w:pPr>
-      <w:bookmarkStart w:id="15" w:name="_Toc39871988"/>
-      <w:bookmarkStart w:id="16" w:name="_Toc42450734"/>
-      <w:bookmarkStart w:id="17" w:name="_Toc93764221"/>
+      <w:bookmarkStart w:id="14" w:name="_Toc39871988"/>
+      <w:bookmarkStart w:id="15" w:name="_Toc42450734"/>
+      <w:bookmarkStart w:id="16" w:name="_Toc93854337"/>
       <w:r>
         <w:lastRenderedPageBreak/>
         <w:t xml:space="preserve">1.1.4.1. </w:t>
@@ -5615,52 +5690,52 @@
       <w:r>
         <w:t>Синхронное обновление</w:t>
       </w:r>
+      <w:bookmarkEnd w:id="14"/>
       <w:bookmarkEnd w:id="15"/>
       <w:bookmarkEnd w:id="16"/>
+    </w:p>
+    <w:p>
+      <w:r>
+        <w:t>При синхронном обновлении сервер не обновляет глобальную модель сети до тех пор, пока не получит градиенты от всех «рабочих» узлов на каждой итерации. Из этого вытекает описанная выше проблема – быстрые узлы ждут медленных. Одной из известных реализаций синхронного обновления является bulk</w:t>
+      </w:r>
+      <w:r>
+        <w:t xml:space="preserve"> synchronous parallel (BSP) [</w:t>
+      </w:r>
+      <w:r>
+        <w:fldChar w:fldCharType="begin"/>
+      </w:r>
+      <w:r>
+        <w:instrText xml:space="preserve"> REF _Ref91264095 \r \h </w:instrText>
+      </w:r>
+      <w:r>
+        <w:fldChar w:fldCharType="separate"/>
+      </w:r>
+      <w:r>
+        <w:t>10</w:t>
+      </w:r>
+      <w:r>
+        <w:fldChar w:fldCharType="end"/>
+      </w:r>
+      <w:r>
+        <w:t>]. Характерной особенностью синхронного режима является то, что сервер всегда будет получать последние градиенты всех узлов, которые не влияют на сходимость модели. Однако, быстрые узлы ничего не выполняют при ожидании медленных узлов, что приводит к пустой трате ресурсов. Кроме того, это также замедлит общее время обучения.</w:t>
+      </w:r>
+    </w:p>
+    <w:p>
+      <w:pPr>
+        <w:pStyle w:val="3"/>
+      </w:pPr>
+      <w:bookmarkStart w:id="17" w:name="_Toc39871989"/>
+      <w:bookmarkStart w:id="18" w:name="_Toc42450735"/>
+      <w:bookmarkStart w:id="19" w:name="_Toc93854338"/>
+      <w:r>
+        <w:t xml:space="preserve">1.1.4.2. </w:t>
+      </w:r>
+      <w:r>
+        <w:t>Асинхронное обновление</w:t>
+      </w:r>
       <w:bookmarkEnd w:id="17"/>
-    </w:p>
-    <w:p>
-      <w:r>
-        <w:t>При синхронном обновлении сервер не обновляет глобальную модель сети до тех пор, пока не получит градиенты от всех «рабочих» узлов на каждой итерации. Из этого вытекает описанная выше проблема – быстрые узлы ждут медленных. Одной из известных реализаций синхронного обновления является bulk</w:t>
-      </w:r>
-      <w:r>
-        <w:t xml:space="preserve"> synchronous parallel (BSP) [</w:t>
-      </w:r>
-      <w:r>
-        <w:fldChar w:fldCharType="begin"/>
-      </w:r>
-      <w:r>
-        <w:instrText xml:space="preserve"> REF _Ref91264095 \r \h </w:instrText>
-      </w:r>
-      <w:r>
-        <w:fldChar w:fldCharType="separate"/>
-      </w:r>
-      <w:r>
-        <w:t>10</w:t>
-      </w:r>
-      <w:r>
-        <w:fldChar w:fldCharType="end"/>
-      </w:r>
-      <w:r>
-        <w:t>]. Характерной особенностью синхронного режима является то, что сервер всегда будет получать последние градиенты всех узлов, которые не влияют на сходимость модели. Однако, быстрые узлы ничего не выполняют при ожидании медленных узлов, что приводит к пустой трате ресурсов. Кроме того, это также замедлит общее время обучения.</w:t>
-      </w:r>
-    </w:p>
-    <w:p>
-      <w:pPr>
-        <w:pStyle w:val="3"/>
-      </w:pPr>
-      <w:bookmarkStart w:id="18" w:name="_Toc39871989"/>
-      <w:bookmarkStart w:id="19" w:name="_Toc42450735"/>
-      <w:bookmarkStart w:id="20" w:name="_Toc93764222"/>
-      <w:r>
-        <w:t xml:space="preserve">1.1.4.2. </w:t>
-      </w:r>
-      <w:r>
-        <w:t>Асинхронное обновление</w:t>
-      </w:r>
       <w:bookmarkEnd w:id="18"/>
       <w:bookmarkEnd w:id="19"/>
-      <w:bookmarkEnd w:id="20"/>
     </w:p>
     <w:p>
       <w:r>
@@ -5947,16 +6022,16 @@
       <w:pPr>
         <w:pStyle w:val="3"/>
       </w:pPr>
-      <w:bookmarkStart w:id="21" w:name="_Toc42450736"/>
-      <w:bookmarkStart w:id="22" w:name="_Toc93764223"/>
+      <w:bookmarkStart w:id="20" w:name="_Toc42450736"/>
+      <w:bookmarkStart w:id="21" w:name="_Toc93854339"/>
       <w:r>
         <w:t xml:space="preserve">1.1.4.3. </w:t>
       </w:r>
       <w:r>
         <w:t>Периодичность обновления</w:t>
       </w:r>
+      <w:bookmarkEnd w:id="20"/>
       <w:bookmarkEnd w:id="21"/>
-      <w:bookmarkEnd w:id="22"/>
     </w:p>
     <w:p>
       <w:r>
@@ -6477,7 +6552,7 @@
       <w:pPr>
         <w:pStyle w:val="2"/>
       </w:pPr>
-      <w:bookmarkStart w:id="23" w:name="_Toc93764224"/>
+      <w:bookmarkStart w:id="22" w:name="_Toc93854340"/>
       <w:r>
         <w:t xml:space="preserve">1.2. Архитектура </w:t>
       </w:r>
@@ -6487,7 +6562,7 @@
         </w:rPr>
         <w:t>BOINC</w:t>
       </w:r>
-      <w:bookmarkEnd w:id="23"/>
+      <w:bookmarkEnd w:id="22"/>
     </w:p>
     <w:p>
       <w:r>
@@ -6725,16 +6800,16 @@
         <w:pStyle w:val="2"/>
         <w:ind w:left="2124" w:hanging="2124"/>
       </w:pPr>
-      <w:bookmarkStart w:id="24" w:name="_Toc419699503"/>
-      <w:bookmarkStart w:id="25" w:name="_Toc93764225"/>
+      <w:bookmarkStart w:id="23" w:name="_Toc419699503"/>
+      <w:bookmarkStart w:id="24" w:name="_Toc93854341"/>
       <w:r>
         <w:t xml:space="preserve">1.3. </w:t>
       </w:r>
       <w:r>
         <w:t>Globus Toolkit</w:t>
       </w:r>
+      <w:bookmarkEnd w:id="23"/>
       <w:bookmarkEnd w:id="24"/>
-      <w:bookmarkEnd w:id="25"/>
     </w:p>
     <w:p>
       <w:r>
@@ -6827,7 +6902,7 @@
       <w:pPr>
         <w:pStyle w:val="2"/>
       </w:pPr>
-      <w:bookmarkStart w:id="26" w:name="_Toc93764226"/>
+      <w:bookmarkStart w:id="25" w:name="_Toc93854342"/>
       <w:r>
         <w:t xml:space="preserve">1.4. Компоненты </w:t>
       </w:r>
@@ -6843,24 +6918,24 @@
       <w:r>
         <w:t>сервера</w:t>
       </w:r>
+      <w:bookmarkEnd w:id="25"/>
+    </w:p>
+    <w:p>
+      <w:pPr>
+        <w:pStyle w:val="3"/>
+      </w:pPr>
+      <w:bookmarkStart w:id="26" w:name="_Toc394766707"/>
+      <w:bookmarkStart w:id="27" w:name="_Toc419699504"/>
+      <w:bookmarkStart w:id="28" w:name="_Toc93854343"/>
+      <w:r>
+        <w:t xml:space="preserve">1.4.1. </w:t>
+      </w:r>
+      <w:r>
+        <w:t>Web-сервер</w:t>
+      </w:r>
       <w:bookmarkEnd w:id="26"/>
-    </w:p>
-    <w:p>
-      <w:pPr>
-        <w:pStyle w:val="3"/>
-      </w:pPr>
-      <w:bookmarkStart w:id="27" w:name="_Toc394766707"/>
-      <w:bookmarkStart w:id="28" w:name="_Toc419699504"/>
-      <w:bookmarkStart w:id="29" w:name="_Toc93764227"/>
-      <w:r>
-        <w:t xml:space="preserve">1.4.1. </w:t>
-      </w:r>
-      <w:r>
-        <w:t>Web-сервер</w:t>
-      </w:r>
       <w:bookmarkEnd w:id="27"/>
       <w:bookmarkEnd w:id="28"/>
-      <w:bookmarkEnd w:id="29"/>
     </w:p>
     <w:p>
       <w:r>
@@ -6944,8 +7019,8 @@
       <w:pPr>
         <w:pStyle w:val="3"/>
       </w:pPr>
-      <w:bookmarkStart w:id="30" w:name="_Toc419699505"/>
-      <w:bookmarkStart w:id="31" w:name="_Toc93764228"/>
+      <w:bookmarkStart w:id="29" w:name="_Toc419699505"/>
+      <w:bookmarkStart w:id="30" w:name="_Toc93854344"/>
       <w:r>
         <w:t>1.</w:t>
       </w:r>
@@ -6955,8 +7030,8 @@
       <w:r>
         <w:t xml:space="preserve"> База данных</w:t>
       </w:r>
+      <w:bookmarkEnd w:id="29"/>
       <w:bookmarkEnd w:id="30"/>
-      <w:bookmarkEnd w:id="31"/>
     </w:p>
     <w:p>
       <w:pPr>
@@ -7217,8 +7292,8 @@
       <w:pPr>
         <w:pStyle w:val="3"/>
       </w:pPr>
-      <w:bookmarkStart w:id="32" w:name="_Toc419699506"/>
-      <w:bookmarkStart w:id="33" w:name="_Toc93764229"/>
+      <w:bookmarkStart w:id="31" w:name="_Toc419699506"/>
+      <w:bookmarkStart w:id="32" w:name="_Toc93854345"/>
       <w:r>
         <w:t>1.</w:t>
       </w:r>
@@ -7234,38 +7309,38 @@
       <w:r>
         <w:t xml:space="preserve"> Служба обработки состояния подзадач (Trаnsitioner)</w:t>
       </w:r>
+      <w:bookmarkEnd w:id="31"/>
       <w:bookmarkEnd w:id="32"/>
+    </w:p>
+    <w:p>
+      <w:r>
+        <w:t xml:space="preserve">Эта служба является обработчиком </w:t>
+      </w:r>
+      <w:bookmarkStart w:id="33" w:name="OLE_LINK2"/>
+      <w:bookmarkStart w:id="34" w:name="OLE_LINK3"/>
+      <w:bookmarkStart w:id="35" w:name="OLE_LINK4"/>
+      <w:bookmarkStart w:id="36" w:name="OLE_LINK5"/>
+      <w:r>
+        <w:t>статуса</w:t>
+      </w:r>
       <w:bookmarkEnd w:id="33"/>
-    </w:p>
-    <w:p>
-      <w:r>
-        <w:t xml:space="preserve">Эта служба является обработчиком </w:t>
-      </w:r>
-      <w:bookmarkStart w:id="34" w:name="OLE_LINK2"/>
-      <w:bookmarkStart w:id="35" w:name="OLE_LINK3"/>
-      <w:bookmarkStart w:id="36" w:name="OLE_LINK4"/>
-      <w:bookmarkStart w:id="37" w:name="OLE_LINK5"/>
-      <w:r>
-        <w:t>статуса</w:t>
-      </w:r>
       <w:bookmarkEnd w:id="34"/>
       <w:bookmarkEnd w:id="35"/>
       <w:bookmarkEnd w:id="36"/>
+      <w:r>
+        <w:t xml:space="preserve"> вычисляемых подзадач и результатов их решения. Служба не зависима от приложений и едина для всех проектов, таких как поиск решения математической задачи или предсказание погоды. Задачей службы обработки является проверка текущего статуса подзадачи в базе данных и о</w:t>
+      </w:r>
+      <w:r>
+        <w:t>бновление соответствующих полей</w:t>
+      </w:r>
+      <w:r>
+        <w:t xml:space="preserve"> в момент готовности подзадачи, переход в новый статус. Основной сложностью является то, что подзадачи имеют </w:t>
+      </w:r>
+      <w:bookmarkStart w:id="37" w:name="OLE_LINK1"/>
+      <w:r>
+        <w:t>множество различных статусов</w:t>
+      </w:r>
       <w:bookmarkEnd w:id="37"/>
-      <w:r>
-        <w:t xml:space="preserve"> вычисляемых подзадач и результатов их решения. Служба не зависима от приложений и едина для всех проектов, таких как поиск решения математической задачи или предсказание погоды. Задачей службы обработки является проверка текущего статуса подзадачи в базе данных и о</w:t>
-      </w:r>
-      <w:r>
-        <w:t>бновление соответствующих полей</w:t>
-      </w:r>
-      <w:r>
-        <w:t xml:space="preserve"> в момент готовности подзадачи, переход в новый статус. Основной сложностью является то, что подзадачи имеют </w:t>
-      </w:r>
-      <w:bookmarkStart w:id="38" w:name="OLE_LINK1"/>
-      <w:r>
-        <w:t>множество различных статусов</w:t>
-      </w:r>
-      <w:bookmarkEnd w:id="38"/>
       <w:r>
         <w:t>. Эти статусы содержат в себе состоянии результатов вычислений. К примеру, результаты</w:t>
       </w:r>
@@ -7284,8 +7359,8 @@
       <w:pPr>
         <w:pStyle w:val="3"/>
       </w:pPr>
-      <w:bookmarkStart w:id="39" w:name="_Toc419699507"/>
-      <w:bookmarkStart w:id="40" w:name="_Toc93764230"/>
+      <w:bookmarkStart w:id="38" w:name="_Toc419699507"/>
+      <w:bookmarkStart w:id="39" w:name="_Toc93854346"/>
       <w:r>
         <w:t>1.</w:t>
       </w:r>
@@ -7301,8 +7376,8 @@
       <w:r>
         <w:t xml:space="preserve"> Служба проверки результатов (Vаlidаtor)</w:t>
       </w:r>
+      <w:bookmarkEnd w:id="38"/>
       <w:bookmarkEnd w:id="39"/>
-      <w:bookmarkEnd w:id="40"/>
     </w:p>
     <w:p>
       <w:r>
@@ -7361,8 +7436,8 @@
       <w:pPr>
         <w:pStyle w:val="3"/>
       </w:pPr>
-      <w:bookmarkStart w:id="41" w:name="_Toc419699509"/>
-      <w:bookmarkStart w:id="42" w:name="_Toc93764231"/>
+      <w:bookmarkStart w:id="40" w:name="_Toc419699509"/>
+      <w:bookmarkStart w:id="41" w:name="_Toc93854347"/>
       <w:r>
         <w:lastRenderedPageBreak/>
         <w:t>1.4.</w:t>
@@ -7373,20 +7448,49 @@
       <w:r>
         <w:t xml:space="preserve"> Служба освоения (Аssimilаtor)</w:t>
       </w:r>
+      <w:bookmarkEnd w:id="40"/>
       <w:bookmarkEnd w:id="41"/>
+    </w:p>
+    <w:p>
+      <w:r>
+        <w:t>Задачей службы освоения является периодическая проверка наличия решенных задач. Разработчику проекта необходимо сделать функцию, определяющую необходимые действия с эталонными результатами. К примеру, ответы можно заархивировать и отослать по электронной почте или автоматически запустить дальнейшую обработку данных, выделив интересующие фрагменты и записывая их в документы. Подзадачу пометят как завершенную в случае обработки службой освоения.</w:t>
+      </w:r>
+    </w:p>
+    <w:p>
+      <w:pPr>
+        <w:pStyle w:val="3"/>
+      </w:pPr>
+      <w:bookmarkStart w:id="42" w:name="_Toc419699510"/>
+      <w:bookmarkStart w:id="43" w:name="_Toc93854348"/>
+      <w:r>
+        <w:t>1.</w:t>
+      </w:r>
+      <w:r>
+        <w:t>4</w:t>
+      </w:r>
+      <w:r>
+        <w:t>.</w:t>
+      </w:r>
+      <w:r>
+        <w:t>6.</w:t>
+      </w:r>
+      <w:r>
+        <w:t xml:space="preserve"> Служба удаления файлов (File deleter)</w:t>
+      </w:r>
       <w:bookmarkEnd w:id="42"/>
-    </w:p>
-    <w:p>
-      <w:r>
-        <w:t>Задачей службы освоения является периодическая проверка наличия решенных задач. Разработчику проекта необходимо сделать функцию, определяющую необходимые действия с эталонными результатами. К примеру, ответы можно заархивировать и отослать по электронной почте или автоматически запустить дальнейшую обработку данных, выделив интересующие фрагменты и записывая их в документы. Подзадачу пометят как завершенную в случае обработки службой освоения.</w:t>
+      <w:bookmarkEnd w:id="43"/>
+    </w:p>
+    <w:p>
+      <w:r>
+        <w:t>Служба удаления файлов – это «чистильщик мусора» проекта BOINC, она, проверяя статусы задач, ищет завершенные и освоенные подзадачи, после чего удаляет с сервера связанные с ними входные и выходные данные. Выходные файлы, содержащие эталонный результат, обрабатываются на фазе освоения. Есть возможность удалять только файлы, оставляя, при этом, записи в базах данных, в этом случае всегда будет возможность посмотреть по базе данных и найти необходимую информацию о подзадаче, участниках и т.д. включая случай решения подзадач (и удаления файла).</w:t>
       </w:r>
     </w:p>
     <w:p>
       <w:pPr>
         <w:pStyle w:val="3"/>
       </w:pPr>
-      <w:bookmarkStart w:id="43" w:name="_Toc419699510"/>
-      <w:bookmarkStart w:id="44" w:name="_Toc93764232"/>
+      <w:bookmarkStart w:id="44" w:name="_Toc419699511"/>
+      <w:bookmarkStart w:id="45" w:name="_Toc93854349"/>
       <w:r>
         <w:t>1.</w:t>
       </w:r>
@@ -7397,25 +7501,25 @@
         <w:t>.</w:t>
       </w:r>
       <w:r>
-        <w:t>6.</w:t>
-      </w:r>
-      <w:r>
-        <w:t xml:space="preserve"> Служба удаления файлов (File deleter)</w:t>
-      </w:r>
-      <w:bookmarkEnd w:id="43"/>
+        <w:t>7.</w:t>
+      </w:r>
+      <w:r>
+        <w:t xml:space="preserve"> Служба подачи (Feeder)</w:t>
+      </w:r>
       <w:bookmarkEnd w:id="44"/>
-    </w:p>
-    <w:p>
-      <w:r>
-        <w:t>Служба удаления файлов – это «чистильщик мусора» проекта BOINC, она, проверяя статусы задач, ищет завершенные и освоенные подзадачи, после чего удаляет с сервера связанные с ними входные и выходные данные. Выходные файлы, содержащие эталонный результат, обрабатываются на фазе освоения. Есть возможность удалять только файлы, оставляя, при этом, записи в базах данных, в этом случае всегда будет возможность посмотреть по базе данных и найти необходимую информацию о подзадаче, участниках и т.д. включая случай решения подзадач (и удаления файла).</w:t>
+      <w:bookmarkEnd w:id="45"/>
+    </w:p>
+    <w:p>
+      <w:r>
+        <w:t>Задачей службы является загрузка еще не решенных данных на сегмент разделяемой памяти, для которых еще не получен эталонный результат и не занесен в базу данных. Такую предварительную работу сервер выполняет с целью повышения производительности системы BOINC в целом путем ограничения количества запросов в базу данных.</w:t>
       </w:r>
     </w:p>
     <w:p>
       <w:pPr>
         <w:pStyle w:val="3"/>
       </w:pPr>
-      <w:bookmarkStart w:id="45" w:name="_Toc419699511"/>
-      <w:bookmarkStart w:id="46" w:name="_Toc93764233"/>
+      <w:bookmarkStart w:id="46" w:name="_Toc419699512"/>
+      <w:bookmarkStart w:id="47" w:name="_Toc93854350"/>
       <w:r>
         <w:t>1.</w:t>
       </w:r>
@@ -7426,42 +7530,13 @@
         <w:t>.</w:t>
       </w:r>
       <w:r>
-        <w:t>7.</w:t>
-      </w:r>
-      <w:r>
-        <w:t xml:space="preserve"> Служба подачи (Feeder)</w:t>
-      </w:r>
-      <w:bookmarkEnd w:id="45"/>
+        <w:t>8.</w:t>
+      </w:r>
+      <w:r>
+        <w:t xml:space="preserve"> Планировщик (Scheduler)</w:t>
+      </w:r>
       <w:bookmarkEnd w:id="46"/>
-    </w:p>
-    <w:p>
-      <w:r>
-        <w:t>Задачей службы является загрузка еще не решенных данных на сегмент разделяемой памяти, для которых еще не получен эталонный результат и не занесен в базу данных. Такую предварительную работу сервер выполняет с целью повышения производительности системы BOINC в целом путем ограничения количества запросов в базу данных.</w:t>
-      </w:r>
-    </w:p>
-    <w:p>
-      <w:pPr>
-        <w:pStyle w:val="3"/>
-      </w:pPr>
-      <w:bookmarkStart w:id="47" w:name="_Toc419699512"/>
-      <w:bookmarkStart w:id="48" w:name="_Toc93764234"/>
-      <w:r>
-        <w:t>1.</w:t>
-      </w:r>
-      <w:r>
-        <w:t>4</w:t>
-      </w:r>
-      <w:r>
-        <w:t>.</w:t>
-      </w:r>
-      <w:r>
-        <w:t>8.</w:t>
-      </w:r>
-      <w:r>
-        <w:t xml:space="preserve"> Планировщик (Scheduler)</w:t>
-      </w:r>
       <w:bookmarkEnd w:id="47"/>
-      <w:bookmarkEnd w:id="48"/>
     </w:p>
     <w:p>
       <w:r>
@@ -7505,8 +7580,8 @@
       <w:pPr>
         <w:pStyle w:val="3"/>
       </w:pPr>
-      <w:bookmarkStart w:id="49" w:name="_Toc419699513"/>
-      <w:bookmarkStart w:id="50" w:name="_Toc93764235"/>
+      <w:bookmarkStart w:id="48" w:name="_Toc419699513"/>
+      <w:bookmarkStart w:id="49" w:name="_Toc93854351"/>
       <w:r>
         <w:t>1.</w:t>
       </w:r>
@@ -7516,54 +7591,54 @@
       <w:r>
         <w:t>. Мост (Bridge)</w:t>
       </w:r>
+      <w:bookmarkEnd w:id="48"/>
       <w:bookmarkEnd w:id="49"/>
+    </w:p>
+    <w:p>
+      <w:r>
+        <w:t>Задача этой службы, обеспечивать связь и работу над проектом в инфраструктуре BOINC и GRID, к примеру, на базе технологии Globus Toolkit.</w:t>
+      </w:r>
+    </w:p>
+    <w:p>
+      <w:r>
+        <w:t xml:space="preserve">Приложения BOINC вызывают функции BOINC через систему интерфейсов, реализованных в клиенте и выполняющих такие специфические работы как, к примеру, передача файлов. Исходя из этого, запуск подзадачи проекта BOINC не может быть напрямую (необходимы дополнительные модификации) расчет в инфраструктуре Grid. Помимо этого, Grid не способна, как клиент BOINC, на прямое соединение с планировщиком проекта и запрос подзадач для расчета. Для решения подобных проблем, </w:t>
+      </w:r>
+      <w:r>
+        <w:t>во взаимодействии</w:t>
+      </w:r>
+      <w:r>
+        <w:t xml:space="preserve"> разных архитектур распределенных вычислений требуются реализации дополнительных механизмов, делающих возможным соединение BOINC-Grid. Для этого создан программный мост, при этом реализация моста зависит от особенности подключаемого Grid и проектов, в рамках которого проводятся вычисления.</w:t>
+      </w:r>
+    </w:p>
+    <w:p>
+      <w:pPr>
+        <w:pStyle w:val="3"/>
+      </w:pPr>
+      <w:bookmarkStart w:id="50" w:name="_Toc419699514"/>
+      <w:bookmarkStart w:id="51" w:name="_Toc93854352"/>
+      <w:r>
+        <w:t>1.</w:t>
+      </w:r>
+      <w:r>
+        <w:t>4</w:t>
+      </w:r>
+      <w:r>
+        <w:t>.</w:t>
+      </w:r>
+      <w:r>
+        <w:t>10.</w:t>
+      </w:r>
+      <w:r>
+        <w:t xml:space="preserve"> Приложения </w:t>
+      </w:r>
+      <w:r>
+        <w:rPr>
+          <w:lang w:val="en-US"/>
+        </w:rPr>
+        <w:t>BOINC</w:t>
+      </w:r>
       <w:bookmarkEnd w:id="50"/>
-    </w:p>
-    <w:p>
-      <w:r>
-        <w:t>Задача этой службы, обеспечивать связь и работу над проектом в инфраструктуре BOINC и GRID, к примеру, на базе технологии Globus Toolkit.</w:t>
-      </w:r>
-    </w:p>
-    <w:p>
-      <w:r>
-        <w:t xml:space="preserve">Приложения BOINC вызывают функции BOINC через систему интерфейсов, реализованных в клиенте и выполняющих такие специфические работы как, к примеру, передача файлов. Исходя из этого, запуск подзадачи проекта BOINC не может быть напрямую (необходимы дополнительные модификации) расчет в инфраструктуре Grid. Помимо этого, Grid не способна, как клиент BOINC, на прямое соединение с планировщиком проекта и запрос подзадач для расчета. Для решения подобных проблем, </w:t>
-      </w:r>
-      <w:r>
-        <w:t>во взаимодействии</w:t>
-      </w:r>
-      <w:r>
-        <w:t xml:space="preserve"> разных архитектур распределенных вычислений требуются реализации дополнительных механизмов, делающих возможным соединение BOINC-Grid. Для этого создан программный мост, при этом реализация моста зависит от особенности подключаемого Grid и проектов, в рамках которого проводятся вычисления.</w:t>
-      </w:r>
-    </w:p>
-    <w:p>
-      <w:pPr>
-        <w:pStyle w:val="3"/>
-      </w:pPr>
-      <w:bookmarkStart w:id="51" w:name="_Toc419699514"/>
-      <w:bookmarkStart w:id="52" w:name="_Toc93764236"/>
-      <w:r>
-        <w:t>1.</w:t>
-      </w:r>
-      <w:r>
-        <w:t>4</w:t>
-      </w:r>
-      <w:r>
-        <w:t>.</w:t>
-      </w:r>
-      <w:r>
-        <w:t>10.</w:t>
-      </w:r>
-      <w:r>
-        <w:t xml:space="preserve"> Приложения </w:t>
-      </w:r>
-      <w:r>
-        <w:rPr>
-          <w:lang w:val="en-US"/>
-        </w:rPr>
-        <w:t>BOINC</w:t>
-      </w:r>
       <w:bookmarkEnd w:id="51"/>
-      <w:bookmarkEnd w:id="52"/>
     </w:p>
     <w:p>
       <w:r>
@@ -7650,8 +7725,8 @@
       <w:pPr>
         <w:pStyle w:val="2"/>
       </w:pPr>
-      <w:bookmarkStart w:id="53" w:name="_Toc419699515"/>
-      <w:bookmarkStart w:id="54" w:name="_Toc93764237"/>
+      <w:bookmarkStart w:id="52" w:name="_Toc419699515"/>
+      <w:bookmarkStart w:id="53" w:name="_Toc93854353"/>
       <w:r>
         <w:lastRenderedPageBreak/>
         <w:t xml:space="preserve">1.5. </w:t>
@@ -7659,8 +7734,8 @@
       <w:r>
         <w:t>Жизненный цикл задания из проекта.</w:t>
       </w:r>
+      <w:bookmarkEnd w:id="52"/>
       <w:bookmarkEnd w:id="53"/>
-      <w:bookmarkEnd w:id="54"/>
     </w:p>
     <w:p>
       <w:r>
@@ -7942,7 +8017,7 @@
       <w:pPr>
         <w:pStyle w:val="1"/>
       </w:pPr>
-      <w:bookmarkStart w:id="55" w:name="_Toc93764238"/>
+      <w:bookmarkStart w:id="54" w:name="_Toc93854354"/>
       <w:r>
         <w:lastRenderedPageBreak/>
         <w:t>2.</w:t>
@@ -7950,23 +8025,23 @@
       <w:r>
         <w:t xml:space="preserve"> Специальная часть</w:t>
       </w:r>
+      <w:bookmarkEnd w:id="54"/>
+    </w:p>
+    <w:p>
+      <w:pPr>
+        <w:pStyle w:val="2"/>
+      </w:pPr>
+      <w:bookmarkStart w:id="55" w:name="_Toc93854355"/>
+      <w:r>
+        <w:t xml:space="preserve">2.1 </w:t>
+      </w:r>
+      <w:r>
+        <w:t>Содержательная постановка</w:t>
+      </w:r>
+      <w:r>
+        <w:t xml:space="preserve"> задачи</w:t>
+      </w:r>
       <w:bookmarkEnd w:id="55"/>
-    </w:p>
-    <w:p>
-      <w:pPr>
-        <w:pStyle w:val="2"/>
-      </w:pPr>
-      <w:bookmarkStart w:id="56" w:name="_Toc93764239"/>
-      <w:r>
-        <w:t xml:space="preserve">2.1 </w:t>
-      </w:r>
-      <w:r>
-        <w:t>Содержательная постановка</w:t>
-      </w:r>
-      <w:r>
-        <w:t xml:space="preserve"> задачи</w:t>
-      </w:r>
-      <w:bookmarkEnd w:id="56"/>
     </w:p>
     <w:p>
       <w:r>
@@ -8350,12 +8425,12 @@
       <w:pPr>
         <w:pStyle w:val="2"/>
       </w:pPr>
-      <w:bookmarkStart w:id="57" w:name="_Toc93764240"/>
+      <w:bookmarkStart w:id="56" w:name="_Toc93854356"/>
       <w:r>
         <w:lastRenderedPageBreak/>
         <w:t>2.2 Используемые средства</w:t>
       </w:r>
-      <w:bookmarkEnd w:id="57"/>
+      <w:bookmarkEnd w:id="56"/>
     </w:p>
     <w:p>
       <w:pPr>
@@ -8480,28 +8555,28 @@
       <w:pPr>
         <w:pStyle w:val="2"/>
       </w:pPr>
-      <w:bookmarkStart w:id="58" w:name="_Toc93764241"/>
+      <w:bookmarkStart w:id="57" w:name="_Toc93854357"/>
       <w:r>
         <w:lastRenderedPageBreak/>
         <w:t>2.3 Программная реализация</w:t>
       </w:r>
+      <w:bookmarkEnd w:id="57"/>
+      <w:r>
+        <w:t xml:space="preserve"> </w:t>
+      </w:r>
+    </w:p>
+    <w:p>
+      <w:pPr>
+        <w:pStyle w:val="3"/>
+      </w:pPr>
+      <w:bookmarkStart w:id="58" w:name="_Toc93854358"/>
+      <w:r>
+        <w:t xml:space="preserve">2.3.1 </w:t>
+      </w:r>
+      <w:r>
+        <w:t>Создание виртуальной машины в Yandex Cloud</w:t>
+      </w:r>
       <w:bookmarkEnd w:id="58"/>
-      <w:r>
-        <w:t xml:space="preserve"> </w:t>
-      </w:r>
-    </w:p>
-    <w:p>
-      <w:pPr>
-        <w:pStyle w:val="3"/>
-      </w:pPr>
-      <w:bookmarkStart w:id="59" w:name="_Toc93764242"/>
-      <w:r>
-        <w:t xml:space="preserve">2.3.1 </w:t>
-      </w:r>
-      <w:r>
-        <w:t>Создание виртуальной машины в Yandex Cloud</w:t>
-      </w:r>
-      <w:bookmarkEnd w:id="59"/>
       <w:r>
         <w:t xml:space="preserve"> </w:t>
       </w:r>
@@ -9487,14 +9562,17 @@
       <w:pPr>
         <w:pStyle w:val="3"/>
       </w:pPr>
-      <w:bookmarkStart w:id="60" w:name="_Toc93764243"/>
+      <w:bookmarkStart w:id="59" w:name="_Toc93854359"/>
       <w:r>
         <w:t xml:space="preserve">2.3.2 </w:t>
       </w:r>
       <w:r>
-        <w:t>Установка базового ПО на виртуальную машину</w:t>
-      </w:r>
-      <w:bookmarkEnd w:id="60"/>
+        <w:t xml:space="preserve">Установка базового ПО на </w:t>
+      </w:r>
+      <w:r>
+        <w:t>ВМ</w:t>
+      </w:r>
+      <w:bookmarkEnd w:id="59"/>
       <w:r>
         <w:t xml:space="preserve"> </w:t>
       </w:r>
@@ -9832,7 +9910,7 @@
       <w:pPr>
         <w:pStyle w:val="3"/>
       </w:pPr>
-      <w:bookmarkStart w:id="61" w:name="_Toc93764244"/>
+      <w:bookmarkStart w:id="60" w:name="_Toc93854360"/>
       <w:r>
         <w:t xml:space="preserve">2.3.3 </w:t>
       </w:r>
@@ -9848,7 +9926,7 @@
       <w:r>
         <w:t>сервера</w:t>
       </w:r>
-      <w:bookmarkEnd w:id="61"/>
+      <w:bookmarkEnd w:id="60"/>
       <w:r>
         <w:t xml:space="preserve"> </w:t>
       </w:r>
@@ -9933,14 +10011,38 @@
       <w:pPr>
         <w:pStyle w:val="3"/>
       </w:pPr>
-      <w:bookmarkStart w:id="62" w:name="_Toc93764245"/>
+      <w:bookmarkStart w:id="61" w:name="_Toc93854361"/>
       <w:r>
         <w:t xml:space="preserve">2.3.3.1 </w:t>
       </w:r>
       <w:r>
-        <w:t>Разворачивание контейнера Boinc server docker на виртуальной машине Yandex Cloud</w:t>
-      </w:r>
-      <w:bookmarkEnd w:id="62"/>
+        <w:t xml:space="preserve">Разворачивание контейнера </w:t>
+      </w:r>
+      <w:r>
+        <w:rPr>
+          <w:lang w:val="en-US"/>
+        </w:rPr>
+        <w:t>b</w:t>
+      </w:r>
+      <w:r>
+        <w:t>oinc</w:t>
+      </w:r>
+      <w:r>
+        <w:t>-</w:t>
+      </w:r>
+      <w:r>
+        <w:t>server</w:t>
+      </w:r>
+      <w:r>
+        <w:t>-</w:t>
+      </w:r>
+      <w:r>
+        <w:t xml:space="preserve">docker на </w:t>
+      </w:r>
+      <w:r>
+        <w:t>ВМ</w:t>
+      </w:r>
+      <w:bookmarkEnd w:id="61"/>
       <w:r>
         <w:t xml:space="preserve"> </w:t>
       </w:r>
@@ -10741,7 +10843,7 @@
       <w:pPr>
         <w:pStyle w:val="3"/>
       </w:pPr>
-      <w:bookmarkStart w:id="63" w:name="_Toc93764246"/>
+      <w:bookmarkStart w:id="62" w:name="_Toc93854362"/>
       <w:r>
         <w:t>2.3.3.2</w:t>
       </w:r>
@@ -10751,7 +10853,7 @@
       <w:r>
         <w:t>Создание заданий для проекта</w:t>
       </w:r>
-      <w:bookmarkEnd w:id="63"/>
+      <w:bookmarkEnd w:id="62"/>
       <w:r>
         <w:t xml:space="preserve"> </w:t>
       </w:r>
@@ -11067,7 +11169,7 @@
       <w:pPr>
         <w:pStyle w:val="3"/>
       </w:pPr>
-      <w:bookmarkStart w:id="64" w:name="_Toc93764247"/>
+      <w:bookmarkStart w:id="63" w:name="_Toc93854363"/>
       <w:r>
         <w:t>2.3.3.3</w:t>
       </w:r>
@@ -11077,7 +11179,7 @@
       <w:r>
         <w:t>Подключение к проекту и выполнение заданий</w:t>
       </w:r>
-      <w:bookmarkEnd w:id="64"/>
+      <w:bookmarkEnd w:id="63"/>
     </w:p>
     <w:p>
       <w:r>
@@ -11806,17 +11908,17 @@
       <w:pPr>
         <w:pStyle w:val="3"/>
       </w:pPr>
-      <w:bookmarkStart w:id="65" w:name="_Toc93764248"/>
+      <w:bookmarkStart w:id="64" w:name="_Toc93854364"/>
       <w:r>
         <w:t xml:space="preserve">2.3.3.4 </w:t>
       </w:r>
       <w:r>
-        <w:t>Разворачивание Boinc server вручную на виртуальной машине Yandex Cloud</w:t>
-      </w:r>
-      <w:bookmarkEnd w:id="65"/>
-      <w:r>
-        <w:t xml:space="preserve"> </w:t>
-      </w:r>
+        <w:t xml:space="preserve">Разворачивание Boinc server вручную на </w:t>
+      </w:r>
+      <w:r>
+        <w:t>ВМ</w:t>
+      </w:r>
+      <w:bookmarkEnd w:id="64"/>
     </w:p>
     <w:p>
       <w:r>
@@ -12324,7 +12426,6 @@
         <w:rPr>
           <w:sz w:val="24"/>
         </w:rPr>
-        <w:lastRenderedPageBreak/>
         <w:t>default-libmysqlclient-dev</w:t>
       </w:r>
     </w:p>
@@ -12343,6 +12444,7 @@
         <w:rPr>
           <w:sz w:val="24"/>
         </w:rPr>
+        <w:lastRenderedPageBreak/>
         <w:t>php-mysql</w:t>
       </w:r>
     </w:p>
@@ -12939,7 +13041,6 @@
         <w:rPr>
           <w:sz w:val="24"/>
         </w:rPr>
-        <w:lastRenderedPageBreak/>
         <w:t>subversion</w:t>
       </w:r>
     </w:p>
@@ -12960,6 +13061,7 @@
         <w:rPr>
           <w:sz w:val="24"/>
         </w:rPr>
+        <w:lastRenderedPageBreak/>
         <w:t>Далее был создан пользователь boincadm, который был добавлен</w:t>
       </w:r>
       <w:r>
@@ -13846,7 +13948,6 @@
         <w:rPr>
           <w:lang w:val="en-US"/>
         </w:rPr>
-        <w:lastRenderedPageBreak/>
         <w:t>libtoolize: copying file 'm4/ltsugar.m4'</w:t>
       </w:r>
     </w:p>
@@ -13863,6 +13964,7 @@
         <w:rPr>
           <w:lang w:val="en-US"/>
         </w:rPr>
+        <w:lastRenderedPageBreak/>
         <w:t>libtoolize: copying file 'm4/ltversion.m4'</w:t>
       </w:r>
     </w:p>
@@ -14311,7 +14413,6 @@
         <w:rPr>
           <w:lang w:val="en-US"/>
         </w:rPr>
-        <w:lastRenderedPageBreak/>
         <w:t>clientgui/Makefile.am:26: warning: source file 'common/wxPieCtrl.cpp' is in a subdirectory,</w:t>
       </w:r>
     </w:p>
@@ -14328,6 +14429,7 @@
         <w:rPr>
           <w:lang w:val="en-US"/>
         </w:rPr>
+        <w:lastRenderedPageBreak/>
         <w:t>clientgui/Makefile.am:26: but option 'subdir-objects' is disabled</w:t>
       </w:r>
     </w:p>
@@ -14792,7 +14894,6 @@
         <w:rPr>
           <w:lang w:val="en-US"/>
         </w:rPr>
-        <w:lastRenderedPageBreak/>
         <w:t>sched/Makefile.am:11: warning: source file '../tools/backend_lib.cpp' is in a subdirectory,</w:t>
       </w:r>
     </w:p>
@@ -14809,6 +14910,7 @@
         <w:rPr>
           <w:lang w:val="en-US"/>
         </w:rPr>
+        <w:lastRenderedPageBreak/>
         <w:t>sched/Makefile.am:11: but option 'subdir-objects' is disabled</w:t>
       </w:r>
     </w:p>
@@ -15305,7 +15407,6 @@
         <w:rPr>
           <w:lang w:val="en-US"/>
         </w:rPr>
-        <w:lastRenderedPageBreak/>
         <w:t>zip/Makefile.am:21: warning: source file './unzip/unreduce.c' is in a subdirectory,</w:t>
       </w:r>
     </w:p>
@@ -15322,6 +15423,7 @@
         <w:rPr>
           <w:lang w:val="en-US"/>
         </w:rPr>
+        <w:lastRenderedPageBreak/>
         <w:t>zip/Makefile.am:21: but option 'subdir-objects' is disabled</w:t>
       </w:r>
     </w:p>
@@ -15818,7 +15920,6 @@
         <w:rPr>
           <w:lang w:val="en-US"/>
         </w:rPr>
-        <w:lastRenderedPageBreak/>
         <w:t>zip/Makefile.am:49: warning: source file './zip/win32/z_nt.c' is in a subdirectory,</w:t>
       </w:r>
     </w:p>
@@ -15835,6 +15936,7 @@
         <w:rPr>
           <w:lang w:val="en-US"/>
         </w:rPr>
+        <w:lastRenderedPageBreak/>
         <w:t>zip/Makefile.am:49: but option 'subdir-objects' is disabled</w:t>
       </w:r>
     </w:p>
@@ -16401,7 +16503,6 @@
         <w:rPr>
           <w:lang w:val="en-US"/>
         </w:rPr>
-        <w:lastRenderedPageBreak/>
         <w:t>Copying files</w:t>
       </w:r>
     </w:p>
@@ -16418,6 +16519,7 @@
         <w:rPr>
           <w:lang w:val="en-US"/>
         </w:rPr>
+        <w:lastRenderedPageBreak/>
         <w:t>failed to copy /boinc/tools/db_query to /home/boincadm/projects/boinckurs/bin/db_query</w:t>
       </w:r>
     </w:p>
@@ -17136,7 +17238,6 @@
           <w:szCs w:val="24"/>
           <w:lang w:val="en-US"/>
         </w:rPr>
-        <w:lastRenderedPageBreak/>
         <w:t>chmod 02770 html/languages/compiled</w:t>
       </w:r>
     </w:p>
@@ -17160,6 +17261,7 @@
           <w:szCs w:val="24"/>
           <w:lang w:val="en-US"/>
         </w:rPr>
+        <w:lastRenderedPageBreak/>
         <w:t>chmod 02770 html/user_profile</w:t>
       </w:r>
     </w:p>
@@ -17585,7 +17687,7 @@
       <w:pPr>
         <w:pStyle w:val="3"/>
       </w:pPr>
-      <w:bookmarkStart w:id="66" w:name="_Toc93764249"/>
+      <w:bookmarkStart w:id="65" w:name="_Toc93854365"/>
       <w:r>
         <w:lastRenderedPageBreak/>
         <w:t xml:space="preserve">2.3.4 </w:t>
@@ -17599,69 +17701,69 @@
         </w:rPr>
         <w:t>OpenVPN</w:t>
       </w:r>
+      <w:bookmarkEnd w:id="65"/>
+    </w:p>
+    <w:p>
+      <w:r>
+        <w:t>После неудачных попыток развернуть BOINC-сервер было принято решение</w:t>
+      </w:r>
+      <w:r>
+        <w:t xml:space="preserve"> настроить локальную сеть на основе </w:t>
+      </w:r>
+      <w:r>
+        <w:rPr>
+          <w:lang w:val="en-US"/>
+        </w:rPr>
+        <w:t>OpenVPN</w:t>
+      </w:r>
+      <w:r>
+        <w:t xml:space="preserve"> </w:t>
+      </w:r>
+      <w:r>
+        <w:t>для локального тестирования приложения</w:t>
+      </w:r>
+      <w:r>
+        <w:t>.</w:t>
+      </w:r>
+    </w:p>
+    <w:p>
+      <w:r>
+        <w:t xml:space="preserve">В следующих подпунктах описана настройка </w:t>
+      </w:r>
+      <w:r>
+        <w:rPr>
+          <w:lang w:val="en-US"/>
+        </w:rPr>
+        <w:t>OpenVPN</w:t>
+      </w:r>
+      <w:r>
+        <w:t xml:space="preserve"> </w:t>
+      </w:r>
+      <w:r>
+        <w:t>сервера, клиента и процесс подключения.</w:t>
+      </w:r>
+    </w:p>
+    <w:p>
+      <w:pPr>
+        <w:pStyle w:val="3"/>
+      </w:pPr>
+      <w:bookmarkStart w:id="66" w:name="_Toc93854366"/>
+      <w:r>
+        <w:t xml:space="preserve">2.3.4.1 </w:t>
+      </w:r>
+      <w:r>
+        <w:t xml:space="preserve">Настройка сервера </w:t>
+      </w:r>
+      <w:r>
+        <w:rPr>
+          <w:lang w:val="en-US"/>
+        </w:rPr>
+        <w:t>OpenVPN</w:t>
+      </w:r>
+      <w:r>
+        <w:t xml:space="preserve"> и генерация ключей</w:t>
+      </w:r>
       <w:bookmarkEnd w:id="66"/>
-    </w:p>
-    <w:p>
-      <w:r>
-        <w:t>После неудачных попыток развернуть BOINC-сервер было принято решение</w:t>
-      </w:r>
-      <w:r>
-        <w:t xml:space="preserve"> настроить локальную сеть на основе </w:t>
-      </w:r>
-      <w:r>
-        <w:rPr>
-          <w:lang w:val="en-US"/>
-        </w:rPr>
-        <w:t>OpenVPN</w:t>
-      </w:r>
-      <w:r>
-        <w:t xml:space="preserve"> </w:t>
-      </w:r>
-      <w:r>
-        <w:t>для локального тестирования приложения</w:t>
-      </w:r>
-      <w:r>
-        <w:t>.</w:t>
-      </w:r>
-    </w:p>
-    <w:p>
-      <w:r>
-        <w:t xml:space="preserve">В следующих подпунктах описана настройка </w:t>
-      </w:r>
-      <w:r>
-        <w:rPr>
-          <w:lang w:val="en-US"/>
-        </w:rPr>
-        <w:t>OpenVPN</w:t>
-      </w:r>
-      <w:r>
-        <w:t xml:space="preserve"> </w:t>
-      </w:r>
-      <w:r>
-        <w:t>сервера, клиента и процесс подключения.</w:t>
-      </w:r>
-    </w:p>
-    <w:p>
-      <w:pPr>
-        <w:pStyle w:val="3"/>
-      </w:pPr>
-      <w:bookmarkStart w:id="67" w:name="_Toc93764250"/>
-      <w:r>
-        <w:t xml:space="preserve">2.3.4.1 </w:t>
-      </w:r>
-      <w:r>
-        <w:t xml:space="preserve">Настройка сервера </w:t>
-      </w:r>
-      <w:r>
-        <w:rPr>
-          <w:lang w:val="en-US"/>
-        </w:rPr>
-        <w:t>OpenVPN</w:t>
-      </w:r>
-      <w:r>
-        <w:t xml:space="preserve"> и генерация ключей</w:t>
-      </w:r>
-      <w:bookmarkEnd w:id="67"/>
     </w:p>
     <w:p>
       <w:r>
@@ -18481,11 +18583,6 @@
       </w:r>
     </w:p>
     <w:p>
-      <w:pPr>
-        <w:rPr>
-          <w:lang w:val="en-US"/>
-        </w:rPr>
-      </w:pPr>
       <w:r>
         <w:t>Для каждого клиента, который будет подключаться к серверу нужно создать собственные ключи.</w:t>
       </w:r>
@@ -18502,36 +18599,24 @@
         <w:t>Пример</w:t>
       </w:r>
       <w:r>
-        <w:rPr>
-          <w:lang w:val="en-US"/>
-        </w:rPr>
         <w:t xml:space="preserve"> </w:t>
       </w:r>
       <w:r>
         <w:t>команд</w:t>
       </w:r>
       <w:r>
-        <w:rPr>
-          <w:lang w:val="en-US"/>
-        </w:rPr>
         <w:t xml:space="preserve"> </w:t>
       </w:r>
       <w:r>
         <w:t>для</w:t>
       </w:r>
       <w:r>
-        <w:rPr>
-          <w:lang w:val="en-US"/>
-        </w:rPr>
         <w:t xml:space="preserve"> </w:t>
       </w:r>
       <w:r>
         <w:t>клиента</w:t>
       </w:r>
       <w:r>
-        <w:rPr>
-          <w:lang w:val="en-US"/>
-        </w:rPr>
         <w:t xml:space="preserve"> </w:t>
       </w:r>
       <w:r>
@@ -18541,23 +18626,39 @@
         <w:t>client</w:t>
       </w:r>
       <w:r>
-        <w:rPr>
-          <w:lang w:val="en-US"/>
-        </w:rPr>
         <w:t>:</w:t>
       </w:r>
     </w:p>
     <w:p>
-      <w:pPr>
-        <w:rPr>
-          <w:lang w:val="en-US"/>
-        </w:rPr>
-      </w:pPr>
-      <w:r>
-        <w:rPr>
-          <w:lang w:val="en-US"/>
-        </w:rPr>
-        <w:t xml:space="preserve">./easyrsa gen-req </w:t>
+      <w:r>
+        <w:t>./</w:t>
+      </w:r>
+      <w:r>
+        <w:rPr>
+          <w:lang w:val="en-US"/>
+        </w:rPr>
+        <w:t>easyrsa</w:t>
+      </w:r>
+      <w:r>
+        <w:t xml:space="preserve"> </w:t>
+      </w:r>
+      <w:r>
+        <w:rPr>
+          <w:lang w:val="en-US"/>
+        </w:rPr>
+        <w:t>gen</w:t>
+      </w:r>
+      <w:r>
+        <w:t>-</w:t>
+      </w:r>
+      <w:r>
+        <w:rPr>
+          <w:lang w:val="en-US"/>
+        </w:rPr>
+        <w:t>req</w:t>
+      </w:r>
+      <w:r>
+        <w:t xml:space="preserve"> </w:t>
       </w:r>
       <w:r>
         <w:rPr>
@@ -18566,23 +18667,54 @@
         <w:t>client</w:t>
       </w:r>
       <w:r>
-        <w:rPr>
-          <w:lang w:val="en-US"/>
-        </w:rPr>
-        <w:t xml:space="preserve"> nopass</w:t>
-      </w:r>
-    </w:p>
-    <w:p>
-      <w:pPr>
-        <w:rPr>
-          <w:lang w:val="en-US"/>
-        </w:rPr>
-      </w:pPr>
-      <w:r>
-        <w:rPr>
-          <w:lang w:val="en-US"/>
-        </w:rPr>
-        <w:t xml:space="preserve">./easyrsa sign-req client </w:t>
+        <w:t xml:space="preserve"> </w:t>
+      </w:r>
+      <w:r>
+        <w:rPr>
+          <w:lang w:val="en-US"/>
+        </w:rPr>
+        <w:t>nopass</w:t>
+      </w:r>
+    </w:p>
+    <w:p>
+      <w:r>
+        <w:t>./</w:t>
+      </w:r>
+      <w:r>
+        <w:rPr>
+          <w:lang w:val="en-US"/>
+        </w:rPr>
+        <w:t>easyrsa</w:t>
+      </w:r>
+      <w:r>
+        <w:t xml:space="preserve"> </w:t>
+      </w:r>
+      <w:r>
+        <w:rPr>
+          <w:lang w:val="en-US"/>
+        </w:rPr>
+        <w:t>sign</w:t>
+      </w:r>
+      <w:r>
+        <w:t>-</w:t>
+      </w:r>
+      <w:r>
+        <w:rPr>
+          <w:lang w:val="en-US"/>
+        </w:rPr>
+        <w:t>req</w:t>
+      </w:r>
+      <w:r>
+        <w:t xml:space="preserve"> </w:t>
+      </w:r>
+      <w:r>
+        <w:rPr>
+          <w:lang w:val="en-US"/>
+        </w:rPr>
+        <w:t>client</w:t>
+      </w:r>
+      <w:r>
+        <w:t xml:space="preserve"> </w:t>
       </w:r>
       <w:r>
         <w:rPr>
@@ -18980,7 +19112,7 @@
       <w:pPr>
         <w:pStyle w:val="3"/>
       </w:pPr>
-      <w:bookmarkStart w:id="68" w:name="_Toc93764251"/>
+      <w:bookmarkStart w:id="67" w:name="_Toc93854367"/>
       <w:r>
         <w:t xml:space="preserve">2.3.4.2 </w:t>
       </w:r>
@@ -18993,7 +19125,7 @@
         </w:rPr>
         <w:t>OpenVPN</w:t>
       </w:r>
-      <w:bookmarkEnd w:id="68"/>
+      <w:bookmarkEnd w:id="67"/>
     </w:p>
     <w:p>
       <w:r>
@@ -19560,30 +19692,30 @@
       <w:pPr>
         <w:pStyle w:val="3"/>
       </w:pPr>
-      <w:bookmarkStart w:id="69" w:name="_Toc93764252"/>
+      <w:bookmarkStart w:id="68" w:name="_Toc93854368"/>
       <w:r>
         <w:t xml:space="preserve">2.3.5 </w:t>
       </w:r>
       <w:r>
         <w:t>Нейронная сеть</w:t>
       </w:r>
+      <w:bookmarkEnd w:id="68"/>
+      <w:r>
+        <w:t xml:space="preserve"> </w:t>
+      </w:r>
+    </w:p>
+    <w:p>
+      <w:pPr>
+        <w:pStyle w:val="3"/>
+      </w:pPr>
+      <w:bookmarkStart w:id="69" w:name="_Toc93854369"/>
+      <w:r>
+        <w:t>2.3.5</w:t>
+      </w:r>
+      <w:r>
+        <w:t>.1 Датасет</w:t>
+      </w:r>
       <w:bookmarkEnd w:id="69"/>
-      <w:r>
-        <w:t xml:space="preserve"> </w:t>
-      </w:r>
-    </w:p>
-    <w:p>
-      <w:pPr>
-        <w:pStyle w:val="3"/>
-      </w:pPr>
-      <w:bookmarkStart w:id="70" w:name="_Toc93764253"/>
-      <w:r>
-        <w:t>2.3.5</w:t>
-      </w:r>
-      <w:r>
-        <w:t>.1 Датасет</w:t>
-      </w:r>
-      <w:bookmarkEnd w:id="70"/>
       <w:r>
         <w:t xml:space="preserve"> </w:t>
       </w:r>
@@ -19788,7 +19920,7 @@
       <w:pPr>
         <w:pStyle w:val="3"/>
       </w:pPr>
-      <w:bookmarkStart w:id="71" w:name="_Toc93764254"/>
+      <w:bookmarkStart w:id="70" w:name="_Toc93854370"/>
       <w:r>
         <w:t>2.3.5</w:t>
       </w:r>
@@ -19798,7 +19930,7 @@
       <w:r>
         <w:t>ктура нейронной сети</w:t>
       </w:r>
-      <w:bookmarkEnd w:id="71"/>
+      <w:bookmarkEnd w:id="70"/>
       <w:r>
         <w:t xml:space="preserve"> </w:t>
       </w:r>
@@ -20320,6 +20452,581 @@
       </w:r>
       <w:r>
         <w:t>.</w:t>
+      </w:r>
+    </w:p>
+    <w:p>
+      <w:pPr>
+        <w:pStyle w:val="3"/>
+      </w:pPr>
+      <w:bookmarkStart w:id="71" w:name="_Toc93854371"/>
+      <w:r>
+        <w:t>2.3.6. Приложение для локального распределённого обучения нейронной сети</w:t>
+      </w:r>
+      <w:bookmarkEnd w:id="71"/>
+    </w:p>
+    <w:p>
+      <w:r>
+        <w:t xml:space="preserve">Поскольку у нашей команды возникли проблемы с выдачей заданий клиентам на </w:t>
+      </w:r>
+      <w:r>
+        <w:rPr>
+          <w:lang w:val="en-US"/>
+        </w:rPr>
+        <w:t>boinc</w:t>
+      </w:r>
+      <w:r>
+        <w:t xml:space="preserve"> </w:t>
+      </w:r>
+      <w:r>
+        <w:t xml:space="preserve">сервере, было принято решение обучать нейронную сеть локально, с подключением тестируемых устройств к облаку </w:t>
+      </w:r>
+      <w:r>
+        <w:rPr>
+          <w:lang w:val="en-US"/>
+        </w:rPr>
+        <w:t>OpenVPN</w:t>
+      </w:r>
+      <w:r>
+        <w:t>.</w:t>
+      </w:r>
+      <w:r>
+        <w:t xml:space="preserve"> Программа для распределённого обучения состоит из двух файлов</w:t>
+      </w:r>
+      <w:r>
+        <w:t xml:space="preserve"> (серверный и клиентский файлы соответственно)</w:t>
+      </w:r>
+      <w:r>
+        <w:t>:</w:t>
+      </w:r>
+    </w:p>
+    <w:p>
+      <w:pPr>
+        <w:pStyle w:val="a5"/>
+        <w:numPr>
+          <w:ilvl w:val="0"/>
+          <w:numId w:val="30"/>
+        </w:numPr>
+        <w:rPr>
+          <w:sz w:val="24"/>
+          <w:szCs w:val="24"/>
+        </w:rPr>
+      </w:pPr>
+      <w:r>
+        <w:rPr>
+          <w:sz w:val="24"/>
+          <w:szCs w:val="24"/>
+          <w:lang w:val="en-US"/>
+        </w:rPr>
+        <w:t>server.py</w:t>
+      </w:r>
+    </w:p>
+    <w:p>
+      <w:pPr>
+        <w:pStyle w:val="a5"/>
+        <w:numPr>
+          <w:ilvl w:val="0"/>
+          <w:numId w:val="30"/>
+        </w:numPr>
+        <w:rPr>
+          <w:sz w:val="24"/>
+          <w:szCs w:val="24"/>
+        </w:rPr>
+      </w:pPr>
+      <w:r>
+        <w:rPr>
+          <w:sz w:val="24"/>
+          <w:szCs w:val="24"/>
+          <w:lang w:val="en-US"/>
+        </w:rPr>
+        <w:t>client.py</w:t>
+      </w:r>
+    </w:p>
+    <w:p>
+      <w:pPr>
+        <w:rPr>
+          <w:szCs w:val="24"/>
+        </w:rPr>
+      </w:pPr>
+      <w:r>
+        <w:rPr>
+          <w:szCs w:val="24"/>
+        </w:rPr>
+        <w:t>Данные файлы хранятся в репозитории</w:t>
+      </w:r>
+      <w:r>
+        <w:rPr>
+          <w:szCs w:val="24"/>
+        </w:rPr>
+        <w:t xml:space="preserve"> </w:t>
+      </w:r>
+      <w:r>
+        <w:rPr>
+          <w:szCs w:val="24"/>
+        </w:rPr>
+        <w:t>[25]</w:t>
+      </w:r>
+      <w:r>
+        <w:rPr>
+          <w:szCs w:val="24"/>
+        </w:rPr>
+        <w:t xml:space="preserve"> в директории</w:t>
+      </w:r>
+      <w:r>
+        <w:rPr>
+          <w:szCs w:val="24"/>
+        </w:rPr>
+        <w:t xml:space="preserve"> </w:t>
+      </w:r>
+      <w:r>
+        <w:rPr>
+          <w:szCs w:val="24"/>
+          <w:lang w:val="en-US"/>
+        </w:rPr>
+        <w:t>app</w:t>
+      </w:r>
+      <w:r>
+        <w:rPr>
+          <w:szCs w:val="24"/>
+        </w:rPr>
+        <w:t>/</w:t>
+      </w:r>
+      <w:r>
+        <w:rPr>
+          <w:szCs w:val="24"/>
+          <w:lang w:val="en-US"/>
+        </w:rPr>
+        <w:t>local</w:t>
+      </w:r>
+      <w:r>
+        <w:rPr>
+          <w:szCs w:val="24"/>
+        </w:rPr>
+        <w:t>_</w:t>
+      </w:r>
+      <w:r>
+        <w:rPr>
+          <w:szCs w:val="24"/>
+          <w:lang w:val="en-US"/>
+        </w:rPr>
+        <w:t>distributed</w:t>
+      </w:r>
+      <w:r>
+        <w:rPr>
+          <w:szCs w:val="24"/>
+        </w:rPr>
+        <w:t>_</w:t>
+      </w:r>
+      <w:r>
+        <w:rPr>
+          <w:szCs w:val="24"/>
+          <w:lang w:val="en-US"/>
+        </w:rPr>
+        <w:t>computing</w:t>
+      </w:r>
+      <w:r>
+        <w:rPr>
+          <w:szCs w:val="24"/>
+        </w:rPr>
+        <w:t>.</w:t>
+      </w:r>
+    </w:p>
+    <w:p>
+      <w:r>
+        <w:t>Сервер выполняет следующие функции:</w:t>
+      </w:r>
+    </w:p>
+    <w:p>
+      <w:pPr>
+        <w:pStyle w:val="a5"/>
+        <w:numPr>
+          <w:ilvl w:val="0"/>
+          <w:numId w:val="31"/>
+        </w:numPr>
+        <w:rPr>
+          <w:sz w:val="24"/>
+          <w:szCs w:val="24"/>
+        </w:rPr>
+      </w:pPr>
+      <w:r>
+        <w:rPr>
+          <w:sz w:val="24"/>
+          <w:szCs w:val="24"/>
+        </w:rPr>
+        <w:t>Выдача «заданий» клиенту</w:t>
+      </w:r>
+    </w:p>
+    <w:p>
+      <w:pPr>
+        <w:pStyle w:val="a5"/>
+        <w:numPr>
+          <w:ilvl w:val="1"/>
+          <w:numId w:val="31"/>
+        </w:numPr>
+        <w:ind w:firstLine="680"/>
+        <w:rPr>
+          <w:sz w:val="24"/>
+          <w:szCs w:val="24"/>
+        </w:rPr>
+      </w:pPr>
+      <w:r>
+        <w:rPr>
+          <w:sz w:val="24"/>
+          <w:szCs w:val="24"/>
+        </w:rPr>
+        <w:t>Выдача</w:t>
+      </w:r>
+      <w:r>
+        <w:rPr>
+          <w:sz w:val="24"/>
+          <w:szCs w:val="24"/>
+        </w:rPr>
+        <w:t xml:space="preserve"> параметра:</w:t>
+      </w:r>
+      <w:r>
+        <w:rPr>
+          <w:sz w:val="24"/>
+          <w:szCs w:val="24"/>
+        </w:rPr>
+        <w:t xml:space="preserve"> </w:t>
+      </w:r>
+      <w:r>
+        <w:rPr>
+          <w:sz w:val="24"/>
+          <w:szCs w:val="24"/>
+          <w:lang w:val="en-US"/>
+        </w:rPr>
+        <w:t xml:space="preserve">ID </w:t>
+      </w:r>
+      <w:r>
+        <w:rPr>
+          <w:sz w:val="24"/>
+          <w:szCs w:val="24"/>
+        </w:rPr>
+        <w:t>клиент</w:t>
+      </w:r>
+      <w:r>
+        <w:rPr>
+          <w:sz w:val="24"/>
+          <w:szCs w:val="24"/>
+        </w:rPr>
+        <w:t>а</w:t>
+      </w:r>
+    </w:p>
+    <w:p>
+      <w:pPr>
+        <w:pStyle w:val="a5"/>
+        <w:numPr>
+          <w:ilvl w:val="1"/>
+          <w:numId w:val="31"/>
+        </w:numPr>
+        <w:ind w:firstLine="680"/>
+        <w:rPr>
+          <w:sz w:val="24"/>
+          <w:szCs w:val="24"/>
+        </w:rPr>
+      </w:pPr>
+      <w:r>
+        <w:rPr>
+          <w:sz w:val="24"/>
+          <w:szCs w:val="24"/>
+        </w:rPr>
+        <w:t>Выдача параметра: количество эпох обучения нейронной сети у клиента</w:t>
+      </w:r>
+    </w:p>
+    <w:p>
+      <w:pPr>
+        <w:pStyle w:val="a5"/>
+        <w:numPr>
+          <w:ilvl w:val="1"/>
+          <w:numId w:val="31"/>
+        </w:numPr>
+        <w:ind w:firstLine="680"/>
+        <w:rPr>
+          <w:sz w:val="24"/>
+          <w:szCs w:val="24"/>
+        </w:rPr>
+      </w:pPr>
+      <w:r>
+        <w:rPr>
+          <w:sz w:val="24"/>
+          <w:szCs w:val="24"/>
+        </w:rPr>
+        <w:t>Выдача параметра: ссылки на изображения для обучения</w:t>
+      </w:r>
+    </w:p>
+    <w:p>
+      <w:pPr>
+        <w:pStyle w:val="a5"/>
+        <w:numPr>
+          <w:ilvl w:val="1"/>
+          <w:numId w:val="31"/>
+        </w:numPr>
+        <w:ind w:firstLine="680"/>
+        <w:rPr>
+          <w:sz w:val="24"/>
+          <w:szCs w:val="24"/>
+        </w:rPr>
+      </w:pPr>
+      <w:r>
+        <w:rPr>
+          <w:sz w:val="24"/>
+          <w:szCs w:val="24"/>
+        </w:rPr>
+        <w:t>Выдача</w:t>
+      </w:r>
+      <w:r>
+        <w:rPr>
+          <w:sz w:val="24"/>
+          <w:szCs w:val="24"/>
+        </w:rPr>
+        <w:t xml:space="preserve"> параметра:</w:t>
+      </w:r>
+      <w:r>
+        <w:rPr>
+          <w:sz w:val="24"/>
+          <w:szCs w:val="24"/>
+        </w:rPr>
+        <w:t xml:space="preserve"> базовых весов нейронной сети для обучения</w:t>
+      </w:r>
+    </w:p>
+    <w:p>
+      <w:pPr>
+        <w:pStyle w:val="a5"/>
+        <w:numPr>
+          <w:ilvl w:val="0"/>
+          <w:numId w:val="31"/>
+        </w:numPr>
+        <w:rPr>
+          <w:sz w:val="24"/>
+          <w:szCs w:val="24"/>
+        </w:rPr>
+      </w:pPr>
+      <w:r>
+        <w:rPr>
+          <w:sz w:val="24"/>
+          <w:szCs w:val="24"/>
+        </w:rPr>
+        <w:t>Приём выполненных заданий от клиента (</w:t>
+      </w:r>
+      <w:r>
+        <w:rPr>
+          <w:sz w:val="24"/>
+          <w:szCs w:val="24"/>
+        </w:rPr>
+        <w:t xml:space="preserve">весов нейронной сети </w:t>
+      </w:r>
+      <w:r>
+        <w:rPr>
+          <w:sz w:val="24"/>
+          <w:szCs w:val="24"/>
+        </w:rPr>
+        <w:t>после обучения на стороне клиента</w:t>
+      </w:r>
+      <w:r>
+        <w:rPr>
+          <w:sz w:val="24"/>
+          <w:szCs w:val="24"/>
+        </w:rPr>
+        <w:t>)</w:t>
+      </w:r>
+    </w:p>
+    <w:p>
+      <w:pPr>
+        <w:pStyle w:val="a5"/>
+        <w:numPr>
+          <w:ilvl w:val="0"/>
+          <w:numId w:val="31"/>
+        </w:numPr>
+        <w:rPr>
+          <w:sz w:val="24"/>
+          <w:szCs w:val="24"/>
+        </w:rPr>
+      </w:pPr>
+      <w:r>
+        <w:rPr>
+          <w:sz w:val="24"/>
+          <w:szCs w:val="24"/>
+        </w:rPr>
+        <w:t>Расчёт глобальных значений весов нейронной сети после обучения на стороне клиента</w:t>
+      </w:r>
+    </w:p>
+    <w:p>
+      <w:pPr>
+        <w:pStyle w:val="a5"/>
+        <w:numPr>
+          <w:ilvl w:val="0"/>
+          <w:numId w:val="31"/>
+        </w:numPr>
+        <w:rPr>
+          <w:sz w:val="24"/>
+          <w:szCs w:val="24"/>
+        </w:rPr>
+      </w:pPr>
+      <w:r>
+        <w:rPr>
+          <w:sz w:val="24"/>
+          <w:szCs w:val="24"/>
+        </w:rPr>
+        <w:t>Расчёт метрик</w:t>
+      </w:r>
+    </w:p>
+    <w:p>
+      <w:pPr>
+        <w:pStyle w:val="a5"/>
+        <w:numPr>
+          <w:ilvl w:val="1"/>
+          <w:numId w:val="31"/>
+        </w:numPr>
+        <w:rPr>
+          <w:sz w:val="24"/>
+          <w:szCs w:val="24"/>
+        </w:rPr>
+      </w:pPr>
+      <w:r>
+        <w:rPr>
+          <w:sz w:val="24"/>
+          <w:szCs w:val="24"/>
+          <w:lang w:val="en-US"/>
+        </w:rPr>
+        <w:t>c</w:t>
+      </w:r>
+      <w:r>
+        <w:rPr>
+          <w:sz w:val="24"/>
+          <w:szCs w:val="24"/>
+          <w:lang w:val="en-US"/>
+        </w:rPr>
+        <w:t>ategorical_accuracy</w:t>
+      </w:r>
+    </w:p>
+    <w:p>
+      <w:pPr>
+        <w:pStyle w:val="a5"/>
+        <w:numPr>
+          <w:ilvl w:val="1"/>
+          <w:numId w:val="31"/>
+        </w:numPr>
+        <w:rPr>
+          <w:sz w:val="24"/>
+          <w:szCs w:val="24"/>
+        </w:rPr>
+      </w:pPr>
+      <w:r>
+        <w:rPr>
+          <w:sz w:val="24"/>
+          <w:szCs w:val="24"/>
+          <w:lang w:val="en-US"/>
+        </w:rPr>
+        <w:t>c</w:t>
+      </w:r>
+      <w:r>
+        <w:rPr>
+          <w:sz w:val="24"/>
+          <w:szCs w:val="24"/>
+          <w:lang w:val="en-US"/>
+        </w:rPr>
+        <w:t>ategorical_crossentropy</w:t>
+      </w:r>
+    </w:p>
+    <w:p>
+      <w:pPr>
+        <w:ind w:left="720" w:firstLine="0"/>
+        <w:rPr>
+          <w:szCs w:val="24"/>
+        </w:rPr>
+      </w:pPr>
+      <w:r>
+        <w:rPr>
+          <w:szCs w:val="24"/>
+        </w:rPr>
+        <w:lastRenderedPageBreak/>
+        <w:t>Клиент выполняет следующие функции:</w:t>
+      </w:r>
+    </w:p>
+    <w:p>
+      <w:pPr>
+        <w:pStyle w:val="a5"/>
+        <w:numPr>
+          <w:ilvl w:val="0"/>
+          <w:numId w:val="32"/>
+        </w:numPr>
+        <w:rPr>
+          <w:sz w:val="24"/>
+          <w:szCs w:val="24"/>
+        </w:rPr>
+      </w:pPr>
+      <w:r>
+        <w:rPr>
+          <w:sz w:val="24"/>
+          <w:szCs w:val="24"/>
+        </w:rPr>
+        <w:t>Запрос и приём «задания» с сервера</w:t>
+      </w:r>
+    </w:p>
+    <w:p>
+      <w:pPr>
+        <w:pStyle w:val="a5"/>
+        <w:numPr>
+          <w:ilvl w:val="0"/>
+          <w:numId w:val="32"/>
+        </w:numPr>
+        <w:rPr>
+          <w:sz w:val="24"/>
+          <w:szCs w:val="24"/>
+        </w:rPr>
+      </w:pPr>
+      <w:r>
+        <w:rPr>
+          <w:sz w:val="24"/>
+          <w:szCs w:val="24"/>
+        </w:rPr>
+        <w:t>Обучение нейронной сети</w:t>
+      </w:r>
+    </w:p>
+    <w:p>
+      <w:pPr>
+        <w:pStyle w:val="a5"/>
+        <w:numPr>
+          <w:ilvl w:val="0"/>
+          <w:numId w:val="32"/>
+        </w:numPr>
+        <w:rPr>
+          <w:sz w:val="24"/>
+          <w:szCs w:val="24"/>
+        </w:rPr>
+      </w:pPr>
+      <w:r>
+        <w:rPr>
+          <w:sz w:val="24"/>
+          <w:szCs w:val="24"/>
+        </w:rPr>
+        <w:t>Отправка выполненного «задания» на сервер</w:t>
+      </w:r>
+    </w:p>
+    <w:p>
+      <w:pPr>
+        <w:rPr>
+          <w:szCs w:val="24"/>
+        </w:rPr>
+      </w:pPr>
+      <w:r>
+        <w:rPr>
+          <w:szCs w:val="24"/>
+        </w:rPr>
+        <w:t xml:space="preserve">Обмен данными между клиентом и сервером производится с использованием протокола </w:t>
+      </w:r>
+      <w:r>
+        <w:rPr>
+          <w:szCs w:val="24"/>
+          <w:lang w:val="en-US"/>
+        </w:rPr>
+        <w:t>websocket</w:t>
+      </w:r>
+      <w:r>
+        <w:rPr>
+          <w:szCs w:val="24"/>
+        </w:rPr>
+        <w:t xml:space="preserve">. </w:t>
       </w:r>
     </w:p>
     <w:p>
@@ -20342,7 +21049,7 @@
       <w:pPr>
         <w:pStyle w:val="1"/>
       </w:pPr>
-      <w:bookmarkStart w:id="72" w:name="_Toc93764255"/>
+      <w:bookmarkStart w:id="72" w:name="_Toc93854372"/>
       <w:r>
         <w:lastRenderedPageBreak/>
         <w:t>Распределение ролей в команде</w:t>
@@ -20958,7 +21665,7 @@
       <w:pPr>
         <w:pStyle w:val="1"/>
       </w:pPr>
-      <w:bookmarkStart w:id="73" w:name="_Toc93764256"/>
+      <w:bookmarkStart w:id="73" w:name="_Toc93854373"/>
       <w:r>
         <w:lastRenderedPageBreak/>
         <w:t>Заключение</w:t>
@@ -20987,7 +21694,7 @@
       <w:pPr>
         <w:pStyle w:val="1"/>
       </w:pPr>
-      <w:bookmarkStart w:id="74" w:name="_Toc93764257"/>
+      <w:bookmarkStart w:id="74" w:name="_Toc93854374"/>
       <w:r>
         <w:lastRenderedPageBreak/>
         <w:t>Список использованных источников</w:t>
@@ -21969,7 +22676,6 @@
         <w:rPr>
           <w:sz w:val="24"/>
           <w:szCs w:val="24"/>
-          <w:lang w:val="en-US"/>
         </w:rPr>
         <w:t>[</w:t>
       </w:r>
@@ -21984,7 +22690,6 @@
         <w:rPr>
           <w:sz w:val="24"/>
           <w:szCs w:val="24"/>
-          <w:lang w:val="en-US"/>
         </w:rPr>
         <w:t xml:space="preserve"> </w:t>
       </w:r>
@@ -21999,7 +22704,6 @@
         <w:rPr>
           <w:sz w:val="24"/>
           <w:szCs w:val="24"/>
-          <w:lang w:val="en-US"/>
         </w:rPr>
         <w:t xml:space="preserve">]: </w:t>
       </w:r>
@@ -22015,7 +22719,6 @@
         <w:rPr>
           <w:sz w:val="24"/>
           <w:szCs w:val="24"/>
-          <w:lang w:val="en-US"/>
         </w:rPr>
         <w:t xml:space="preserve"> </w:t>
       </w:r>
@@ -22031,7 +22734,6 @@
         <w:rPr>
           <w:sz w:val="24"/>
           <w:szCs w:val="24"/>
-          <w:lang w:val="en-US"/>
         </w:rPr>
         <w:t xml:space="preserve"> </w:t>
       </w:r>
@@ -22047,7 +22749,6 @@
         <w:rPr>
           <w:sz w:val="24"/>
           <w:szCs w:val="24"/>
-          <w:lang w:val="en-US"/>
         </w:rPr>
         <w:t xml:space="preserve">:1606.07365.– </w:t>
       </w:r>
@@ -22557,7 +23258,7 @@
           <w:szCs w:val="20"/>
           <w:lang w:val="en-US" w:eastAsia="ru-RU"/>
         </w:rPr>
-        <w:t>https://github.com/marius311/boinc-server-docker/blob/master/docs/cookbook.m</w:t>
+        <w:t>https://github.com/marius311/boinc-server-docker/blob/master/docs/cookbook.md</w:t>
       </w:r>
       <w:r>
         <w:rPr>
@@ -22566,23 +23267,168 @@
           <w:szCs w:val="20"/>
           <w:lang w:val="en-US" w:eastAsia="ru-RU"/>
         </w:rPr>
-        <w:t>d.</w:t>
-      </w:r>
-    </w:p>
-    <w:p>
-      <w:pPr>
-        <w:rPr>
-          <w:lang w:val="en-US"/>
-        </w:rPr>
-      </w:pPr>
-    </w:p>
-    <w:p>
-      <w:pPr>
-        <w:rPr>
-          <w:lang w:val="en-US"/>
-        </w:rPr>
-      </w:pPr>
-    </w:p>
+        <w:t>.</w:t>
+      </w:r>
+    </w:p>
+    <w:p>
+      <w:pPr>
+        <w:pStyle w:val="a5"/>
+        <w:numPr>
+          <w:ilvl w:val="0"/>
+          <w:numId w:val="7"/>
+        </w:numPr>
+        <w:rPr>
+          <w:sz w:val="24"/>
+          <w:szCs w:val="24"/>
+        </w:rPr>
+      </w:pPr>
+      <w:r>
+        <w:rPr>
+          <w:rFonts w:eastAsia="Times New Roman"/>
+          <w:sz w:val="24"/>
+          <w:szCs w:val="20"/>
+          <w:lang w:val="en-US" w:eastAsia="ru-RU"/>
+        </w:rPr>
+        <w:t>Github – Distributed_computing_2021. URL</w:t>
+      </w:r>
+      <w:r>
+        <w:rPr>
+          <w:rFonts w:eastAsia="Times New Roman"/>
+          <w:sz w:val="24"/>
+          <w:szCs w:val="20"/>
+          <w:lang w:eastAsia="ru-RU"/>
+        </w:rPr>
+        <w:t xml:space="preserve">: </w:t>
+      </w:r>
+      <w:r>
+        <w:rPr>
+          <w:rFonts w:eastAsia="Times New Roman"/>
+          <w:sz w:val="24"/>
+          <w:szCs w:val="20"/>
+          <w:lang w:val="en-US" w:eastAsia="ru-RU"/>
+        </w:rPr>
+        <w:t>https</w:t>
+      </w:r>
+      <w:r>
+        <w:rPr>
+          <w:rFonts w:eastAsia="Times New Roman"/>
+          <w:sz w:val="24"/>
+          <w:szCs w:val="20"/>
+          <w:lang w:eastAsia="ru-RU"/>
+        </w:rPr>
+        <w:t>://</w:t>
+      </w:r>
+      <w:r>
+        <w:rPr>
+          <w:rFonts w:eastAsia="Times New Roman"/>
+          <w:sz w:val="24"/>
+          <w:szCs w:val="20"/>
+          <w:lang w:val="en-US" w:eastAsia="ru-RU"/>
+        </w:rPr>
+        <w:t>github</w:t>
+      </w:r>
+      <w:r>
+        <w:rPr>
+          <w:rFonts w:eastAsia="Times New Roman"/>
+          <w:sz w:val="24"/>
+          <w:szCs w:val="20"/>
+          <w:lang w:eastAsia="ru-RU"/>
+        </w:rPr>
+        <w:t>.</w:t>
+      </w:r>
+      <w:r>
+        <w:rPr>
+          <w:rFonts w:eastAsia="Times New Roman"/>
+          <w:sz w:val="24"/>
+          <w:szCs w:val="20"/>
+          <w:lang w:val="en-US" w:eastAsia="ru-RU"/>
+        </w:rPr>
+        <w:t>com</w:t>
+      </w:r>
+      <w:r>
+        <w:rPr>
+          <w:rFonts w:eastAsia="Times New Roman"/>
+          <w:sz w:val="24"/>
+          <w:szCs w:val="20"/>
+          <w:lang w:eastAsia="ru-RU"/>
+        </w:rPr>
+        <w:t>/</w:t>
+      </w:r>
+      <w:r>
+        <w:rPr>
+          <w:rFonts w:eastAsia="Times New Roman"/>
+          <w:sz w:val="24"/>
+          <w:szCs w:val="20"/>
+          <w:lang w:val="en-US" w:eastAsia="ru-RU"/>
+        </w:rPr>
+        <w:t>xex</w:t>
+      </w:r>
+      <w:r>
+        <w:rPr>
+          <w:rFonts w:eastAsia="Times New Roman"/>
+          <w:sz w:val="24"/>
+          <w:szCs w:val="20"/>
+          <w:lang w:eastAsia="ru-RU"/>
+        </w:rPr>
+        <w:t>238/</w:t>
+      </w:r>
+      <w:r>
+        <w:rPr>
+          <w:rFonts w:eastAsia="Times New Roman"/>
+          <w:sz w:val="24"/>
+          <w:szCs w:val="20"/>
+          <w:lang w:val="en-US" w:eastAsia="ru-RU"/>
+        </w:rPr>
+        <w:t>Distributed</w:t>
+      </w:r>
+      <w:r>
+        <w:rPr>
+          <w:rFonts w:eastAsia="Times New Roman"/>
+          <w:sz w:val="24"/>
+          <w:szCs w:val="20"/>
+          <w:lang w:eastAsia="ru-RU"/>
+        </w:rPr>
+        <w:t>_</w:t>
+      </w:r>
+      <w:r>
+        <w:rPr>
+          <w:rFonts w:eastAsia="Times New Roman"/>
+          <w:sz w:val="24"/>
+          <w:szCs w:val="20"/>
+          <w:lang w:val="en-US" w:eastAsia="ru-RU"/>
+        </w:rPr>
+        <w:t>computing</w:t>
+      </w:r>
+      <w:r>
+        <w:rPr>
+          <w:rFonts w:eastAsia="Times New Roman"/>
+          <w:sz w:val="24"/>
+          <w:szCs w:val="20"/>
+          <w:lang w:eastAsia="ru-RU"/>
+        </w:rPr>
+        <w:t>_2021 (</w:t>
+      </w:r>
+      <w:r>
+        <w:rPr>
+          <w:rFonts w:eastAsia="Times New Roman"/>
+          <w:sz w:val="24"/>
+          <w:szCs w:val="20"/>
+          <w:lang w:eastAsia="ru-RU"/>
+        </w:rPr>
+        <w:t>дата обращения: 23.01.22</w:t>
+      </w:r>
+      <w:r>
+        <w:rPr>
+          <w:rFonts w:eastAsia="Times New Roman"/>
+          <w:sz w:val="24"/>
+          <w:szCs w:val="20"/>
+          <w:lang w:eastAsia="ru-RU"/>
+        </w:rPr>
+        <w:t>)</w:t>
+      </w:r>
+    </w:p>
+    <w:p/>
+    <w:p/>
     <w:sectPr>
       <w:pgSz w:w="11906" w:h="16838"/>
       <w:pgMar w:top="1134" w:right="850" w:bottom="1134" w:left="1701" w:header="708" w:footer="708" w:gutter="0"/>
@@ -22594,7 +23440,7 @@
 </file>
 
 <file path=word/numbering.xml><?xml version="1.0" encoding="utf-8"?>
-<w:numbering xmlns:wpc="http://schemas.microsoft.com/office/word/2010/wordprocessingCanvas" xmlns:cx="http://schemas.microsoft.com/office/drawing/2014/chartex" xmlns:cx1="http://schemas.microsoft.com/office/drawing/2015/9/8/chartex" xmlns:mc="http://schemas.openxmlformats.org/markup-compatibility/2006" xmlns:o="urn:schemas-microsoft-com:office:office" xmlns:r="http://schemas.openxmlformats.org/officeDocument/2006/relationships" xmlns:m="http://schemas.openxmlformats.org/officeDocument/2006/math" xmlns:v="urn:schemas-microsoft-com:vml" xmlns:wp14="http://schemas.microsoft.com/office/word/2010/wordprocessingDrawing" xmlns:wp="http://schemas.openxmlformats.org/drawingml/2006/wordprocessingDrawing" xmlns:w10="urn:schemas-microsoft-com:office:word" xmlns:w="http://schemas.openxmlformats.org/wordprocessingml/2006/main" xmlns:w14="http://schemas.microsoft.com/office/word/2010/wordml" xmlns:w15="http://schemas.microsoft.com/office/word/2012/wordml" xmlns:w16se="http://schemas.microsoft.com/office/word/2015/wordml/symex" xmlns:wpg="http://schemas.microsoft.com/office/word/2010/wordprocessingGroup" xmlns:wpi="http://schemas.microsoft.com/office/word/2010/wordprocessingInk" xmlns:wne="http://schemas.microsoft.com/office/word/2006/wordml" xmlns:wps="http://schemas.microsoft.com/office/word/2010/wordprocessingShape" mc:Ignorable="w14 w15 w16se wp14">
+<w:numbering xmlns:wpc="http://schemas.microsoft.com/office/word/2010/wordprocessingCanvas" xmlns:cx="http://schemas.microsoft.com/office/drawing/2014/chartex" xmlns:cx1="http://schemas.microsoft.com/office/drawing/2015/9/8/chartex" xmlns:cx2="http://schemas.microsoft.com/office/drawing/2015/10/21/chartex" xmlns:cx3="http://schemas.microsoft.com/office/drawing/2016/5/9/chartex" xmlns:cx4="http://schemas.microsoft.com/office/drawing/2016/5/10/chartex" xmlns:cx5="http://schemas.microsoft.com/office/drawing/2016/5/11/chartex" xmlns:cx6="http://schemas.microsoft.com/office/drawing/2016/5/12/chartex" xmlns:cx7="http://schemas.microsoft.com/office/drawing/2016/5/13/chartex" xmlns:cx8="http://schemas.microsoft.com/office/drawing/2016/5/14/chartex" xmlns:mc="http://schemas.openxmlformats.org/markup-compatibility/2006" xmlns:aink="http://schemas.microsoft.com/office/drawing/2016/ink" xmlns:am3d="http://schemas.microsoft.com/office/drawing/2017/model3d" xmlns:o="urn:schemas-microsoft-com:office:office" xmlns:r="http://schemas.openxmlformats.org/officeDocument/2006/relationships" xmlns:m="http://schemas.openxmlformats.org/officeDocument/2006/math" xmlns:v="urn:schemas-microsoft-com:vml" xmlns:wp14="http://schemas.microsoft.com/office/word/2010/wordprocessingDrawing" xmlns:wp="http://schemas.openxmlformats.org/drawingml/2006/wordprocessingDrawing" xmlns:w10="urn:schemas-microsoft-com:office:word" xmlns:w="http://schemas.openxmlformats.org/wordprocessingml/2006/main" xmlns:w14="http://schemas.microsoft.com/office/word/2010/wordml" xmlns:w15="http://schemas.microsoft.com/office/word/2012/wordml" xmlns:w16cex="http://schemas.microsoft.com/office/word/2018/wordml/cex" xmlns:w16cid="http://schemas.microsoft.com/office/word/2016/wordml/cid" xmlns:w16="http://schemas.microsoft.com/office/word/2018/wordml" xmlns:w16sdtdh="http://schemas.microsoft.com/office/word/2020/wordml/sdtdatahash" xmlns:w16se="http://schemas.microsoft.com/office/word/2015/wordml/symex" xmlns:wpg="http://schemas.microsoft.com/office/word/2010/wordprocessingGroup" xmlns:wpi="http://schemas.microsoft.com/office/word/2010/wordprocessingInk" xmlns:wne="http://schemas.microsoft.com/office/word/2006/wordml" xmlns:wps="http://schemas.microsoft.com/office/word/2010/wordprocessingShape" mc:Ignorable="w14 w15 w16se w16cid w16 w16cex w16sdtdh wp14">
   <w:abstractNum w:abstractNumId="0" w15:restartNumberingAfterBreak="0">
     <w:nsid w:val="00CC3C54"/>
     <w:multiLevelType w:val="hybridMultilevel"/>
@@ -23941,6 +24787,178 @@
     </w:lvl>
   </w:abstractNum>
   <w:abstractNum w:abstractNumId="13" w15:restartNumberingAfterBreak="0">
+    <w:nsid w:val="36E95410"/>
+    <w:multiLevelType w:val="hybridMultilevel"/>
+    <w:tmpl w:val="6D46A0E0"/>
+    <w:lvl w:ilvl="0" w:tplc="0419000F">
+      <w:start w:val="1"/>
+      <w:numFmt w:val="decimal"/>
+      <w:lvlText w:val="%1."/>
+      <w:lvlJc w:val="left"/>
+      <w:pPr>
+        <w:ind w:left="1500" w:hanging="360"/>
+      </w:pPr>
+    </w:lvl>
+    <w:lvl w:ilvl="1" w:tplc="04190019" w:tentative="1">
+      <w:start w:val="1"/>
+      <w:numFmt w:val="lowerLetter"/>
+      <w:lvlText w:val="%2."/>
+      <w:lvlJc w:val="left"/>
+      <w:pPr>
+        <w:ind w:left="2220" w:hanging="360"/>
+      </w:pPr>
+    </w:lvl>
+    <w:lvl w:ilvl="2" w:tplc="0419001B" w:tentative="1">
+      <w:start w:val="1"/>
+      <w:numFmt w:val="lowerRoman"/>
+      <w:lvlText w:val="%3."/>
+      <w:lvlJc w:val="right"/>
+      <w:pPr>
+        <w:ind w:left="2940" w:hanging="180"/>
+      </w:pPr>
+    </w:lvl>
+    <w:lvl w:ilvl="3" w:tplc="0419000F" w:tentative="1">
+      <w:start w:val="1"/>
+      <w:numFmt w:val="decimal"/>
+      <w:lvlText w:val="%4."/>
+      <w:lvlJc w:val="left"/>
+      <w:pPr>
+        <w:ind w:left="3660" w:hanging="360"/>
+      </w:pPr>
+    </w:lvl>
+    <w:lvl w:ilvl="4" w:tplc="04190019" w:tentative="1">
+      <w:start w:val="1"/>
+      <w:numFmt w:val="lowerLetter"/>
+      <w:lvlText w:val="%5."/>
+      <w:lvlJc w:val="left"/>
+      <w:pPr>
+        <w:ind w:left="4380" w:hanging="360"/>
+      </w:pPr>
+    </w:lvl>
+    <w:lvl w:ilvl="5" w:tplc="0419001B" w:tentative="1">
+      <w:start w:val="1"/>
+      <w:numFmt w:val="lowerRoman"/>
+      <w:lvlText w:val="%6."/>
+      <w:lvlJc w:val="right"/>
+      <w:pPr>
+        <w:ind w:left="5100" w:hanging="180"/>
+      </w:pPr>
+    </w:lvl>
+    <w:lvl w:ilvl="6" w:tplc="0419000F" w:tentative="1">
+      <w:start w:val="1"/>
+      <w:numFmt w:val="decimal"/>
+      <w:lvlText w:val="%7."/>
+      <w:lvlJc w:val="left"/>
+      <w:pPr>
+        <w:ind w:left="5820" w:hanging="360"/>
+      </w:pPr>
+    </w:lvl>
+    <w:lvl w:ilvl="7" w:tplc="04190019" w:tentative="1">
+      <w:start w:val="1"/>
+      <w:numFmt w:val="lowerLetter"/>
+      <w:lvlText w:val="%8."/>
+      <w:lvlJc w:val="left"/>
+      <w:pPr>
+        <w:ind w:left="6540" w:hanging="360"/>
+      </w:pPr>
+    </w:lvl>
+    <w:lvl w:ilvl="8" w:tplc="0419001B" w:tentative="1">
+      <w:start w:val="1"/>
+      <w:numFmt w:val="lowerRoman"/>
+      <w:lvlText w:val="%9."/>
+      <w:lvlJc w:val="right"/>
+      <w:pPr>
+        <w:ind w:left="7260" w:hanging="180"/>
+      </w:pPr>
+    </w:lvl>
+  </w:abstractNum>
+  <w:abstractNum w:abstractNumId="14" w15:restartNumberingAfterBreak="0">
+    <w:nsid w:val="3B0C7DFE"/>
+    <w:multiLevelType w:val="hybridMultilevel"/>
+    <w:tmpl w:val="C0B44A26"/>
+    <w:lvl w:ilvl="0" w:tplc="0419000F">
+      <w:start w:val="1"/>
+      <w:numFmt w:val="decimal"/>
+      <w:lvlText w:val="%1."/>
+      <w:lvlJc w:val="left"/>
+      <w:pPr>
+        <w:ind w:left="1440" w:hanging="360"/>
+      </w:pPr>
+    </w:lvl>
+    <w:lvl w:ilvl="1" w:tplc="04190019" w:tentative="1">
+      <w:start w:val="1"/>
+      <w:numFmt w:val="lowerLetter"/>
+      <w:lvlText w:val="%2."/>
+      <w:lvlJc w:val="left"/>
+      <w:pPr>
+        <w:ind w:left="2160" w:hanging="360"/>
+      </w:pPr>
+    </w:lvl>
+    <w:lvl w:ilvl="2" w:tplc="0419001B" w:tentative="1">
+      <w:start w:val="1"/>
+      <w:numFmt w:val="lowerRoman"/>
+      <w:lvlText w:val="%3."/>
+      <w:lvlJc w:val="right"/>
+      <w:pPr>
+        <w:ind w:left="2880" w:hanging="180"/>
+      </w:pPr>
+    </w:lvl>
+    <w:lvl w:ilvl="3" w:tplc="0419000F" w:tentative="1">
+      <w:start w:val="1"/>
+      <w:numFmt w:val="decimal"/>
+      <w:lvlText w:val="%4."/>
+      <w:lvlJc w:val="left"/>
+      <w:pPr>
+        <w:ind w:left="3600" w:hanging="360"/>
+      </w:pPr>
+    </w:lvl>
+    <w:lvl w:ilvl="4" w:tplc="04190019" w:tentative="1">
+      <w:start w:val="1"/>
+      <w:numFmt w:val="lowerLetter"/>
+      <w:lvlText w:val="%5."/>
+      <w:lvlJc w:val="left"/>
+      <w:pPr>
+        <w:ind w:left="4320" w:hanging="360"/>
+      </w:pPr>
+    </w:lvl>
+    <w:lvl w:ilvl="5" w:tplc="0419001B" w:tentative="1">
+      <w:start w:val="1"/>
+      <w:numFmt w:val="lowerRoman"/>
+      <w:lvlText w:val="%6."/>
+      <w:lvlJc w:val="right"/>
+      <w:pPr>
+        <w:ind w:left="5040" w:hanging="180"/>
+      </w:pPr>
+    </w:lvl>
+    <w:lvl w:ilvl="6" w:tplc="0419000F" w:tentative="1">
+      <w:start w:val="1"/>
+      <w:numFmt w:val="decimal"/>
+      <w:lvlText w:val="%7."/>
+      <w:lvlJc w:val="left"/>
+      <w:pPr>
+        <w:ind w:left="5760" w:hanging="360"/>
+      </w:pPr>
+    </w:lvl>
+    <w:lvl w:ilvl="7" w:tplc="04190019" w:tentative="1">
+      <w:start w:val="1"/>
+      <w:numFmt w:val="lowerLetter"/>
+      <w:lvlText w:val="%8."/>
+      <w:lvlJc w:val="left"/>
+      <w:pPr>
+        <w:ind w:left="6480" w:hanging="360"/>
+      </w:pPr>
+    </w:lvl>
+    <w:lvl w:ilvl="8" w:tplc="0419001B" w:tentative="1">
+      <w:start w:val="1"/>
+      <w:numFmt w:val="lowerRoman"/>
+      <w:lvlText w:val="%9."/>
+      <w:lvlJc w:val="right"/>
+      <w:pPr>
+        <w:ind w:left="7200" w:hanging="180"/>
+      </w:pPr>
+    </w:lvl>
+  </w:abstractNum>
+  <w:abstractNum w:abstractNumId="15" w15:restartNumberingAfterBreak="0">
     <w:nsid w:val="3E810948"/>
     <w:multiLevelType w:val="hybridMultilevel"/>
     <w:tmpl w:val="8D28CBBA"/>
@@ -24053,7 +25071,7 @@
       </w:rPr>
     </w:lvl>
   </w:abstractNum>
-  <w:abstractNum w:abstractNumId="14" w15:restartNumberingAfterBreak="0">
+  <w:abstractNum w:abstractNumId="16" w15:restartNumberingAfterBreak="0">
     <w:nsid w:val="4195338A"/>
     <w:multiLevelType w:val="multilevel"/>
     <w:tmpl w:val="4548445A"/>
@@ -24168,7 +25186,7 @@
       </w:rPr>
     </w:lvl>
   </w:abstractNum>
-  <w:abstractNum w:abstractNumId="15" w15:restartNumberingAfterBreak="0">
+  <w:abstractNum w:abstractNumId="17" w15:restartNumberingAfterBreak="0">
     <w:nsid w:val="427421E9"/>
     <w:multiLevelType w:val="hybridMultilevel"/>
     <w:tmpl w:val="FB12AB22"/>
@@ -24258,7 +25276,90 @@
       </w:pPr>
     </w:lvl>
   </w:abstractNum>
-  <w:abstractNum w:abstractNumId="16" w15:restartNumberingAfterBreak="0">
+  <w:abstractNum w:abstractNumId="18" w15:restartNumberingAfterBreak="0">
+    <w:nsid w:val="46416081"/>
+    <w:multiLevelType w:val="hybridMultilevel"/>
+    <w:tmpl w:val="2EA261E8"/>
+    <w:lvl w:ilvl="0" w:tplc="0419000F">
+      <w:start w:val="1"/>
+      <w:numFmt w:val="decimal"/>
+      <w:lvlText w:val="%1."/>
+      <w:lvlJc w:val="left"/>
+      <w:pPr>
+        <w:ind w:left="1440" w:hanging="360"/>
+      </w:pPr>
+    </w:lvl>
+    <w:lvl w:ilvl="1" w:tplc="04190019">
+      <w:start w:val="1"/>
+      <w:numFmt w:val="lowerLetter"/>
+      <w:lvlText w:val="%2."/>
+      <w:lvlJc w:val="left"/>
+    </w:lvl>
+    <w:lvl w:ilvl="2" w:tplc="0419001B">
+      <w:start w:val="1"/>
+      <w:numFmt w:val="lowerRoman"/>
+      <w:lvlText w:val="%3."/>
+      <w:lvlJc w:val="right"/>
+      <w:pPr>
+        <w:ind w:left="2880" w:hanging="180"/>
+      </w:pPr>
+    </w:lvl>
+    <w:lvl w:ilvl="3" w:tplc="0419000F" w:tentative="1">
+      <w:start w:val="1"/>
+      <w:numFmt w:val="decimal"/>
+      <w:lvlText w:val="%4."/>
+      <w:lvlJc w:val="left"/>
+      <w:pPr>
+        <w:ind w:left="3600" w:hanging="360"/>
+      </w:pPr>
+    </w:lvl>
+    <w:lvl w:ilvl="4" w:tplc="04190019" w:tentative="1">
+      <w:start w:val="1"/>
+      <w:numFmt w:val="lowerLetter"/>
+      <w:lvlText w:val="%5."/>
+      <w:lvlJc w:val="left"/>
+      <w:pPr>
+        <w:ind w:left="4320" w:hanging="360"/>
+      </w:pPr>
+    </w:lvl>
+    <w:lvl w:ilvl="5" w:tplc="0419001B" w:tentative="1">
+      <w:start w:val="1"/>
+      <w:numFmt w:val="lowerRoman"/>
+      <w:lvlText w:val="%6."/>
+      <w:lvlJc w:val="right"/>
+      <w:pPr>
+        <w:ind w:left="5040" w:hanging="180"/>
+      </w:pPr>
+    </w:lvl>
+    <w:lvl w:ilvl="6" w:tplc="0419000F" w:tentative="1">
+      <w:start w:val="1"/>
+      <w:numFmt w:val="decimal"/>
+      <w:lvlText w:val="%7."/>
+      <w:lvlJc w:val="left"/>
+      <w:pPr>
+        <w:ind w:left="5760" w:hanging="360"/>
+      </w:pPr>
+    </w:lvl>
+    <w:lvl w:ilvl="7" w:tplc="04190019" w:tentative="1">
+      <w:start w:val="1"/>
+      <w:numFmt w:val="lowerLetter"/>
+      <w:lvlText w:val="%8."/>
+      <w:lvlJc w:val="left"/>
+      <w:pPr>
+        <w:ind w:left="6480" w:hanging="360"/>
+      </w:pPr>
+    </w:lvl>
+    <w:lvl w:ilvl="8" w:tplc="0419001B" w:tentative="1">
+      <w:start w:val="1"/>
+      <w:numFmt w:val="lowerRoman"/>
+      <w:lvlText w:val="%9."/>
+      <w:lvlJc w:val="right"/>
+      <w:pPr>
+        <w:ind w:left="7200" w:hanging="180"/>
+      </w:pPr>
+    </w:lvl>
+  </w:abstractNum>
+  <w:abstractNum w:abstractNumId="19" w15:restartNumberingAfterBreak="0">
     <w:nsid w:val="4F750B0C"/>
     <w:multiLevelType w:val="hybridMultilevel"/>
     <w:tmpl w:val="1966C16C"/>
@@ -24371,7 +25472,7 @@
       </w:rPr>
     </w:lvl>
   </w:abstractNum>
-  <w:abstractNum w:abstractNumId="17" w15:restartNumberingAfterBreak="0">
+  <w:abstractNum w:abstractNumId="20" w15:restartNumberingAfterBreak="0">
     <w:nsid w:val="52566FBC"/>
     <w:multiLevelType w:val="hybridMultilevel"/>
     <w:tmpl w:val="A680F032"/>
@@ -24484,7 +25585,7 @@
       </w:rPr>
     </w:lvl>
   </w:abstractNum>
-  <w:abstractNum w:abstractNumId="18" w15:restartNumberingAfterBreak="0">
+  <w:abstractNum w:abstractNumId="21" w15:restartNumberingAfterBreak="0">
     <w:nsid w:val="57AB0A00"/>
     <w:multiLevelType w:val="hybridMultilevel"/>
     <w:tmpl w:val="DF542EB4"/>
@@ -24574,7 +25675,7 @@
       </w:pPr>
     </w:lvl>
   </w:abstractNum>
-  <w:abstractNum w:abstractNumId="19" w15:restartNumberingAfterBreak="0">
+  <w:abstractNum w:abstractNumId="22" w15:restartNumberingAfterBreak="0">
     <w:nsid w:val="595F68B7"/>
     <w:multiLevelType w:val="hybridMultilevel"/>
     <w:tmpl w:val="F2869552"/>
@@ -24687,7 +25788,7 @@
       </w:rPr>
     </w:lvl>
   </w:abstractNum>
-  <w:abstractNum w:abstractNumId="20" w15:restartNumberingAfterBreak="0">
+  <w:abstractNum w:abstractNumId="23" w15:restartNumberingAfterBreak="0">
     <w:nsid w:val="5C573BA6"/>
     <w:multiLevelType w:val="hybridMultilevel"/>
     <w:tmpl w:val="17C05E26"/>
@@ -24800,7 +25901,7 @@
       </w:rPr>
     </w:lvl>
   </w:abstractNum>
-  <w:abstractNum w:abstractNumId="21" w15:restartNumberingAfterBreak="0">
+  <w:abstractNum w:abstractNumId="24" w15:restartNumberingAfterBreak="0">
     <w:nsid w:val="626D28CD"/>
     <w:multiLevelType w:val="hybridMultilevel"/>
     <w:tmpl w:val="FCF4E8E6"/>
@@ -24886,7 +25987,7 @@
       </w:pPr>
     </w:lvl>
   </w:abstractNum>
-  <w:abstractNum w:abstractNumId="22" w15:restartNumberingAfterBreak="0">
+  <w:abstractNum w:abstractNumId="25" w15:restartNumberingAfterBreak="0">
     <w:nsid w:val="64D8110B"/>
     <w:multiLevelType w:val="hybridMultilevel"/>
     <w:tmpl w:val="E92E0D8E"/>
@@ -24999,7 +26100,7 @@
       </w:rPr>
     </w:lvl>
   </w:abstractNum>
-  <w:abstractNum w:abstractNumId="23" w15:restartNumberingAfterBreak="0">
+  <w:abstractNum w:abstractNumId="26" w15:restartNumberingAfterBreak="0">
     <w:nsid w:val="677B1D9E"/>
     <w:multiLevelType w:val="hybridMultilevel"/>
     <w:tmpl w:val="BCB0543A"/>
@@ -25112,7 +26213,7 @@
       </w:rPr>
     </w:lvl>
   </w:abstractNum>
-  <w:abstractNum w:abstractNumId="24" w15:restartNumberingAfterBreak="0">
+  <w:abstractNum w:abstractNumId="27" w15:restartNumberingAfterBreak="0">
     <w:nsid w:val="6CF42090"/>
     <w:multiLevelType w:val="hybridMultilevel"/>
     <w:tmpl w:val="DFE4CDE6"/>
@@ -25225,7 +26326,7 @@
       </w:rPr>
     </w:lvl>
   </w:abstractNum>
-  <w:abstractNum w:abstractNumId="25" w15:restartNumberingAfterBreak="0">
+  <w:abstractNum w:abstractNumId="28" w15:restartNumberingAfterBreak="0">
     <w:nsid w:val="6CFA11DE"/>
     <w:multiLevelType w:val="multilevel"/>
     <w:tmpl w:val="3C6A0ED2"/>
@@ -25338,7 +26439,7 @@
       </w:rPr>
     </w:lvl>
   </w:abstractNum>
-  <w:abstractNum w:abstractNumId="26" w15:restartNumberingAfterBreak="0">
+  <w:abstractNum w:abstractNumId="29" w15:restartNumberingAfterBreak="0">
     <w:nsid w:val="6FB00C48"/>
     <w:multiLevelType w:val="hybridMultilevel"/>
     <w:tmpl w:val="A798F18E"/>
@@ -25451,7 +26552,7 @@
       </w:rPr>
     </w:lvl>
   </w:abstractNum>
-  <w:abstractNum w:abstractNumId="27" w15:restartNumberingAfterBreak="0">
+  <w:abstractNum w:abstractNumId="30" w15:restartNumberingAfterBreak="0">
     <w:nsid w:val="72451B9A"/>
     <w:multiLevelType w:val="hybridMultilevel"/>
     <w:tmpl w:val="411636BE"/>
@@ -25564,7 +26665,7 @@
       </w:rPr>
     </w:lvl>
   </w:abstractNum>
-  <w:abstractNum w:abstractNumId="28" w15:restartNumberingAfterBreak="0">
+  <w:abstractNum w:abstractNumId="31" w15:restartNumberingAfterBreak="0">
     <w:nsid w:val="7BED132D"/>
     <w:multiLevelType w:val="multilevel"/>
     <w:tmpl w:val="C1C678DE"/>
@@ -25714,28 +26815,28 @@
     </w:lvl>
   </w:abstractNum>
   <w:num w:numId="1">
-    <w:abstractNumId w:val="14"/>
+    <w:abstractNumId w:val="16"/>
   </w:num>
   <w:num w:numId="2">
-    <w:abstractNumId w:val="26"/>
+    <w:abstractNumId w:val="29"/>
   </w:num>
   <w:num w:numId="3">
     <w:abstractNumId w:val="11"/>
   </w:num>
   <w:num w:numId="4">
-    <w:abstractNumId w:val="25"/>
+    <w:abstractNumId w:val="28"/>
   </w:num>
   <w:num w:numId="5">
     <w:abstractNumId w:val="2"/>
   </w:num>
   <w:num w:numId="6">
-    <w:abstractNumId w:val="27"/>
+    <w:abstractNumId w:val="30"/>
   </w:num>
   <w:num w:numId="7">
-    <w:abstractNumId w:val="21"/>
+    <w:abstractNumId w:val="24"/>
   </w:num>
   <w:num w:numId="8">
-    <w:abstractNumId w:val="28"/>
+    <w:abstractNumId w:val="31"/>
   </w:num>
   <w:num w:numId="9">
     <w:abstractNumId w:val="12"/>
@@ -25744,10 +26845,10 @@
     <w:abstractNumId w:val="9"/>
   </w:num>
   <w:num w:numId="11">
-    <w:abstractNumId w:val="17"/>
+    <w:abstractNumId w:val="20"/>
   </w:num>
   <w:num w:numId="12">
-    <w:abstractNumId w:val="23"/>
+    <w:abstractNumId w:val="26"/>
   </w:num>
   <w:num w:numId="13">
     <w:abstractNumId w:val="5"/>
@@ -25756,19 +26857,19 @@
     <w:abstractNumId w:val="10"/>
   </w:num>
   <w:num w:numId="15">
-    <w:abstractNumId w:val="15"/>
+    <w:abstractNumId w:val="17"/>
   </w:num>
   <w:num w:numId="16">
     <w:abstractNumId w:val="7"/>
   </w:num>
   <w:num w:numId="17">
-    <w:abstractNumId w:val="22"/>
+    <w:abstractNumId w:val="25"/>
   </w:num>
   <w:num w:numId="18">
     <w:abstractNumId w:val="1"/>
   </w:num>
   <w:num w:numId="19">
-    <w:abstractNumId w:val="19"/>
+    <w:abstractNumId w:val="22"/>
   </w:num>
   <w:num w:numId="20">
     <w:abstractNumId w:val="3"/>
@@ -25777,22 +26878,22 @@
     <w:abstractNumId w:val="6"/>
   </w:num>
   <w:num w:numId="22">
-    <w:abstractNumId w:val="18"/>
+    <w:abstractNumId w:val="21"/>
   </w:num>
   <w:num w:numId="23">
-    <w:abstractNumId w:val="16"/>
+    <w:abstractNumId w:val="19"/>
   </w:num>
   <w:num w:numId="24">
-    <w:abstractNumId w:val="24"/>
+    <w:abstractNumId w:val="27"/>
   </w:num>
   <w:num w:numId="25">
     <w:abstractNumId w:val="4"/>
   </w:num>
   <w:num w:numId="26">
-    <w:abstractNumId w:val="20"/>
+    <w:abstractNumId w:val="23"/>
   </w:num>
   <w:num w:numId="27">
-    <w:abstractNumId w:val="13"/>
+    <w:abstractNumId w:val="15"/>
   </w:num>
   <w:num w:numId="28">
     <w:abstractNumId w:val="8"/>
@@ -25800,11 +26901,20 @@
   <w:num w:numId="29">
     <w:abstractNumId w:val="0"/>
   </w:num>
+  <w:num w:numId="30">
+    <w:abstractNumId w:val="13"/>
+  </w:num>
+  <w:num w:numId="31">
+    <w:abstractNumId w:val="18"/>
+  </w:num>
+  <w:num w:numId="32">
+    <w:abstractNumId w:val="14"/>
+  </w:num>
 </w:numbering>
 </file>
 
 <file path=word/styles.xml><?xml version="1.0" encoding="utf-8"?>
-<w:styles xmlns:mc="http://schemas.openxmlformats.org/markup-compatibility/2006" xmlns:r="http://schemas.openxmlformats.org/officeDocument/2006/relationships" xmlns:w="http://schemas.openxmlformats.org/wordprocessingml/2006/main" xmlns:w14="http://schemas.microsoft.com/office/word/2010/wordml" xmlns:w15="http://schemas.microsoft.com/office/word/2012/wordml" xmlns:w16se="http://schemas.microsoft.com/office/word/2015/wordml/symex" mc:Ignorable="w14 w15 w16se">
+<w:styles xmlns:mc="http://schemas.openxmlformats.org/markup-compatibility/2006" xmlns:r="http://schemas.openxmlformats.org/officeDocument/2006/relationships" xmlns:w="http://schemas.openxmlformats.org/wordprocessingml/2006/main" xmlns:w14="http://schemas.microsoft.com/office/word/2010/wordml" xmlns:w15="http://schemas.microsoft.com/office/word/2012/wordml" xmlns:w16cex="http://schemas.microsoft.com/office/word/2018/wordml/cex" xmlns:w16cid="http://schemas.microsoft.com/office/word/2016/wordml/cid" xmlns:w16="http://schemas.microsoft.com/office/word/2018/wordml" xmlns:w16sdtdh="http://schemas.microsoft.com/office/word/2020/wordml/sdtdatahash" xmlns:w16se="http://schemas.microsoft.com/office/word/2015/wordml/symex" mc:Ignorable="w14 w15 w16se w16cid w16 w16cex w16sdtdh">
   <w:docDefaults>
     <w:rPrDefault>
       <w:rPr>
@@ -25820,7 +26930,7 @@
       </w:pPr>
     </w:pPrDefault>
   </w:docDefaults>
-  <w:latentStyles w:defLockedState="0" w:defUIPriority="99" w:defSemiHidden="0" w:defUnhideWhenUsed="0" w:defQFormat="0" w:count="371">
+  <w:latentStyles w:defLockedState="0" w:defUIPriority="99" w:defSemiHidden="0" w:defUnhideWhenUsed="0" w:defQFormat="0" w:count="376">
     <w:lsdException w:name="Normal" w:uiPriority="0" w:qFormat="1"/>
     <w:lsdException w:name="heading 1" w:uiPriority="9" w:qFormat="1"/>
     <w:lsdException w:name="heading 2" w:semiHidden="1" w:uiPriority="9" w:unhideWhenUsed="1" w:qFormat="1"/>
@@ -26192,6 +27302,11 @@
     <w:lsdException w:name="List Table 5 Dark Accent 6" w:uiPriority="50"/>
     <w:lsdException w:name="List Table 6 Colorful Accent 6" w:uiPriority="51"/>
     <w:lsdException w:name="List Table 7 Colorful Accent 6" w:uiPriority="52"/>
+    <w:lsdException w:name="Mention" w:semiHidden="1" w:unhideWhenUsed="1"/>
+    <w:lsdException w:name="Smart Hyperlink" w:semiHidden="1" w:unhideWhenUsed="1"/>
+    <w:lsdException w:name="Hashtag" w:semiHidden="1" w:unhideWhenUsed="1"/>
+    <w:lsdException w:name="Unresolved Mention" w:semiHidden="1" w:unhideWhenUsed="1"/>
+    <w:lsdException w:name="Smart Link" w:semiHidden="1" w:unhideWhenUsed="1"/>
   </w:latentStyles>
   <w:style w:type="paragraph" w:default="1" w:styleId="a">
     <w:name w:val="Normal"/>
@@ -26541,13 +27656,25 @@
       <w:lang w:eastAsia="ru-RU"/>
     </w:rPr>
   </w:style>
-  <w:style w:type="character" w:customStyle="1" w:styleId="UnresolvedMention">
+  <w:style w:type="character" w:customStyle="1" w:styleId="12">
+    <w:name w:val="Неразрешенное упоминание1"/>
+    <w:basedOn w:val="a0"/>
+    <w:uiPriority w:val="99"/>
+    <w:semiHidden/>
+    <w:unhideWhenUsed/>
+    <w:rsid w:val="00327442"/>
+    <w:rPr>
+      <w:color w:val="605E5C"/>
+      <w:shd w:val="clear" w:color="auto" w:fill="E1DFDD"/>
+    </w:rPr>
+  </w:style>
+  <w:style w:type="character" w:styleId="a8">
     <w:name w:val="Unresolved Mention"/>
     <w:basedOn w:val="a0"/>
     <w:uiPriority w:val="99"/>
     <w:semiHidden/>
     <w:unhideWhenUsed/>
-    <w:rsid w:val="00327442"/>
+    <w:rsid w:val="001835E1"/>
     <w:rPr>
       <w:color w:val="605E5C"/>
       <w:shd w:val="clear" w:color="auto" w:fill="E1DFDD"/>

</xml_diff>

<commit_message>
Update server python file. Add logs, graphics and metrix files. Update course work report
</commit_message>
<xml_diff>
--- a/Курсовая работа - Отчёт.docx
+++ b/Курсовая работа - Отчёт.docx
@@ -1,6 +1,6 @@
 
 <file path=word/document.xml><?xml version="1.0" encoding="utf-8"?>
-<w:document xmlns:wpc="http://schemas.microsoft.com/office/word/2010/wordprocessingCanvas" xmlns:cx="http://schemas.microsoft.com/office/drawing/2014/chartex" xmlns:cx1="http://schemas.microsoft.com/office/drawing/2015/9/8/chartex" xmlns:mc="http://schemas.openxmlformats.org/markup-compatibility/2006" xmlns:o="urn:schemas-microsoft-com:office:office" xmlns:r="http://schemas.openxmlformats.org/officeDocument/2006/relationships" xmlns:m="http://schemas.openxmlformats.org/officeDocument/2006/math" xmlns:v="urn:schemas-microsoft-com:vml" xmlns:wp14="http://schemas.microsoft.com/office/word/2010/wordprocessingDrawing" xmlns:wp="http://schemas.openxmlformats.org/drawingml/2006/wordprocessingDrawing" xmlns:w10="urn:schemas-microsoft-com:office:word" xmlns:w="http://schemas.openxmlformats.org/wordprocessingml/2006/main" xmlns:w14="http://schemas.microsoft.com/office/word/2010/wordml" xmlns:w15="http://schemas.microsoft.com/office/word/2012/wordml" xmlns:w16se="http://schemas.microsoft.com/office/word/2015/wordml/symex" xmlns:wpg="http://schemas.microsoft.com/office/word/2010/wordprocessingGroup" xmlns:wpi="http://schemas.microsoft.com/office/word/2010/wordprocessingInk" xmlns:wne="http://schemas.microsoft.com/office/word/2006/wordml" xmlns:wps="http://schemas.microsoft.com/office/word/2010/wordprocessingShape" mc:Ignorable="w14 w15 w16se wp14">
+<w:document xmlns:wpc="http://schemas.microsoft.com/office/word/2010/wordprocessingCanvas" xmlns:cx="http://schemas.microsoft.com/office/drawing/2014/chartex" xmlns:cx1="http://schemas.microsoft.com/office/drawing/2015/9/8/chartex" xmlns:cx2="http://schemas.microsoft.com/office/drawing/2015/10/21/chartex" xmlns:cx3="http://schemas.microsoft.com/office/drawing/2016/5/9/chartex" xmlns:cx4="http://schemas.microsoft.com/office/drawing/2016/5/10/chartex" xmlns:cx5="http://schemas.microsoft.com/office/drawing/2016/5/11/chartex" xmlns:cx6="http://schemas.microsoft.com/office/drawing/2016/5/12/chartex" xmlns:cx7="http://schemas.microsoft.com/office/drawing/2016/5/13/chartex" xmlns:cx8="http://schemas.microsoft.com/office/drawing/2016/5/14/chartex" xmlns:mc="http://schemas.openxmlformats.org/markup-compatibility/2006" xmlns:aink="http://schemas.microsoft.com/office/drawing/2016/ink" xmlns:am3d="http://schemas.microsoft.com/office/drawing/2017/model3d" xmlns:o="urn:schemas-microsoft-com:office:office" xmlns:r="http://schemas.openxmlformats.org/officeDocument/2006/relationships" xmlns:m="http://schemas.openxmlformats.org/officeDocument/2006/math" xmlns:v="urn:schemas-microsoft-com:vml" xmlns:wp14="http://schemas.microsoft.com/office/word/2010/wordprocessingDrawing" xmlns:wp="http://schemas.openxmlformats.org/drawingml/2006/wordprocessingDrawing" xmlns:w10="urn:schemas-microsoft-com:office:word" xmlns:w="http://schemas.openxmlformats.org/wordprocessingml/2006/main" xmlns:w14="http://schemas.microsoft.com/office/word/2010/wordml" xmlns:w15="http://schemas.microsoft.com/office/word/2012/wordml" xmlns:w16cex="http://schemas.microsoft.com/office/word/2018/wordml/cex" xmlns:w16cid="http://schemas.microsoft.com/office/word/2016/wordml/cid" xmlns:w16="http://schemas.microsoft.com/office/word/2018/wordml" xmlns:w16sdtdh="http://schemas.microsoft.com/office/word/2020/wordml/sdtdatahash" xmlns:w16se="http://schemas.microsoft.com/office/word/2015/wordml/symex" xmlns:wpg="http://schemas.microsoft.com/office/word/2010/wordprocessingGroup" xmlns:wpi="http://schemas.microsoft.com/office/word/2010/wordprocessingInk" xmlns:wne="http://schemas.microsoft.com/office/word/2006/wordml" xmlns:wps="http://schemas.microsoft.com/office/word/2010/wordprocessingShape" mc:Ignorable="w14 w15 w16se w16cid w16 w16cex w16sdtdh wp14">
   <w:body>
     <w:p>
       <w:pPr>
@@ -4773,14 +4773,27 @@
       <w:r>
         <w:t xml:space="preserve">Рисунок </w:t>
       </w:r>
-      <w:fldSimple w:instr=" SEQ Рисунок \* ARABIC ">
-        <w:r>
-          <w:rPr>
-            <w:noProof/>
-          </w:rPr>
-          <w:t>1</w:t>
-        </w:r>
-      </w:fldSimple>
+      <w:r>
+        <w:fldChar w:fldCharType="begin"/>
+      </w:r>
+      <w:r>
+        <w:instrText xml:space="preserve"> SEQ Рисунок \* ARABIC </w:instrText>
+      </w:r>
+      <w:r>
+        <w:fldChar w:fldCharType="separate"/>
+      </w:r>
+      <w:r>
+        <w:rPr>
+          <w:noProof/>
+        </w:rPr>
+        <w:t>1</w:t>
+      </w:r>
+      <w:r>
+        <w:rPr>
+          <w:noProof/>
+        </w:rPr>
+        <w:fldChar w:fldCharType="end"/>
+      </w:r>
       <w:r>
         <w:t xml:space="preserve"> – Схемы параллелизма нейронных сетей (</w:t>
       </w:r>
@@ -4994,14 +5007,27 @@
             <w:r>
               <w:t>(</w:t>
             </w:r>
-            <w:fldSimple w:instr=" SEQ Формула \* ARABIC ">
-              <w:r>
-                <w:rPr>
-                  <w:noProof/>
-                </w:rPr>
-                <w:t>1</w:t>
-              </w:r>
-            </w:fldSimple>
+            <w:r>
+              <w:fldChar w:fldCharType="begin"/>
+            </w:r>
+            <w:r>
+              <w:instrText xml:space="preserve"> SEQ Формула \* ARABIC </w:instrText>
+            </w:r>
+            <w:r>
+              <w:fldChar w:fldCharType="separate"/>
+            </w:r>
+            <w:r>
+              <w:rPr>
+                <w:noProof/>
+              </w:rPr>
+              <w:t>1</w:t>
+            </w:r>
+            <w:r>
+              <w:rPr>
+                <w:noProof/>
+              </w:rPr>
+              <w:fldChar w:fldCharType="end"/>
+            </w:r>
             <w:r>
               <w:t>)</w:t>
             </w:r>
@@ -5291,14 +5317,27 @@
             <w:r>
               <w:t>(</w:t>
             </w:r>
-            <w:fldSimple w:instr=" SEQ Формула \* ARABIC ">
-              <w:r>
-                <w:rPr>
-                  <w:noProof/>
-                </w:rPr>
-                <w:t>2</w:t>
-              </w:r>
-            </w:fldSimple>
+            <w:r>
+              <w:fldChar w:fldCharType="begin"/>
+            </w:r>
+            <w:r>
+              <w:instrText xml:space="preserve"> SEQ Формула \* ARABIC </w:instrText>
+            </w:r>
+            <w:r>
+              <w:fldChar w:fldCharType="separate"/>
+            </w:r>
+            <w:r>
+              <w:rPr>
+                <w:noProof/>
+              </w:rPr>
+              <w:t>2</w:t>
+            </w:r>
+            <w:r>
+              <w:rPr>
+                <w:noProof/>
+              </w:rPr>
+              <w:fldChar w:fldCharType="end"/>
+            </w:r>
             <w:r>
               <w:t>)</w:t>
             </w:r>
@@ -5601,14 +5640,27 @@
       <w:r>
         <w:t xml:space="preserve">Рисунок </w:t>
       </w:r>
-      <w:fldSimple w:instr=" SEQ Рисунок \* ARABIC ">
-        <w:r>
-          <w:rPr>
-            <w:noProof/>
-          </w:rPr>
-          <w:t>2</w:t>
-        </w:r>
-      </w:fldSimple>
+      <w:r>
+        <w:fldChar w:fldCharType="begin"/>
+      </w:r>
+      <w:r>
+        <w:instrText xml:space="preserve"> SEQ Рисунок \* ARABIC </w:instrText>
+      </w:r>
+      <w:r>
+        <w:fldChar w:fldCharType="separate"/>
+      </w:r>
+      <w:r>
+        <w:rPr>
+          <w:noProof/>
+        </w:rPr>
+        <w:t>2</w:t>
+      </w:r>
+      <w:r>
+        <w:rPr>
+          <w:noProof/>
+        </w:rPr>
+        <w:fldChar w:fldCharType="end"/>
+      </w:r>
       <w:r>
         <w:t xml:space="preserve"> – Архитектуры параметрических серверов.</w:t>
       </w:r>
@@ -5834,14 +5886,27 @@
       <w:r>
         <w:t xml:space="preserve">Рисунок </w:t>
       </w:r>
-      <w:fldSimple w:instr=" SEQ Рисунок \* ARABIC ">
-        <w:r>
-          <w:rPr>
-            <w:noProof/>
-          </w:rPr>
-          <w:t>3</w:t>
-        </w:r>
-      </w:fldSimple>
+      <w:r>
+        <w:fldChar w:fldCharType="begin"/>
+      </w:r>
+      <w:r>
+        <w:instrText xml:space="preserve"> SEQ Рисунок \* ARABIC </w:instrText>
+      </w:r>
+      <w:r>
+        <w:fldChar w:fldCharType="separate"/>
+      </w:r>
+      <w:r>
+        <w:rPr>
+          <w:noProof/>
+        </w:rPr>
+        <w:t>3</w:t>
+      </w:r>
+      <w:r>
+        <w:rPr>
+          <w:noProof/>
+        </w:rPr>
+        <w:fldChar w:fldCharType="end"/>
+      </w:r>
       <w:r>
         <w:t xml:space="preserve"> – Асинхронное обновление параметров модели.</w:t>
       </w:r>
@@ -6193,14 +6258,27 @@
       <w:r>
         <w:t xml:space="preserve">Рисунок </w:t>
       </w:r>
-      <w:fldSimple w:instr=" SEQ Рисунок \* ARABIC ">
-        <w:r>
-          <w:rPr>
-            <w:noProof/>
-          </w:rPr>
-          <w:t>4</w:t>
-        </w:r>
-      </w:fldSimple>
+      <w:r>
+        <w:fldChar w:fldCharType="begin"/>
+      </w:r>
+      <w:r>
+        <w:instrText xml:space="preserve"> SEQ Рисунок \* ARABIC </w:instrText>
+      </w:r>
+      <w:r>
+        <w:fldChar w:fldCharType="separate"/>
+      </w:r>
+      <w:r>
+        <w:rPr>
+          <w:noProof/>
+        </w:rPr>
+        <w:t>4</w:t>
+      </w:r>
+      <w:r>
+        <w:rPr>
+          <w:noProof/>
+        </w:rPr>
+        <w:fldChar w:fldCharType="end"/>
+      </w:r>
       <w:r>
         <w:t xml:space="preserve"> – Сравнение периодичности общения в разных режимах</w:t>
       </w:r>
@@ -6723,14 +6801,27 @@
       <w:r>
         <w:t xml:space="preserve">Рис. </w:t>
       </w:r>
-      <w:fldSimple w:instr=" SEQ Рисунок \* ARABIC ">
-        <w:r>
-          <w:rPr>
-            <w:noProof/>
-          </w:rPr>
-          <w:t>5</w:t>
-        </w:r>
-      </w:fldSimple>
+      <w:r>
+        <w:fldChar w:fldCharType="begin"/>
+      </w:r>
+      <w:r>
+        <w:instrText xml:space="preserve"> SEQ Рисунок \* ARABIC </w:instrText>
+      </w:r>
+      <w:r>
+        <w:fldChar w:fldCharType="separate"/>
+      </w:r>
+      <w:r>
+        <w:rPr>
+          <w:noProof/>
+        </w:rPr>
+        <w:t>5</w:t>
+      </w:r>
+      <w:r>
+        <w:rPr>
+          <w:noProof/>
+        </w:rPr>
+        <w:fldChar w:fldCharType="end"/>
+      </w:r>
       <w:r>
         <w:t xml:space="preserve">. Архитектура системы </w:t>
       </w:r>
@@ -7995,14 +8086,27 @@
       <w:r>
         <w:t xml:space="preserve">Рисунок </w:t>
       </w:r>
-      <w:fldSimple w:instr=" SEQ Рисунок \* ARABIC ">
-        <w:r>
-          <w:rPr>
-            <w:noProof/>
-          </w:rPr>
-          <w:t>6</w:t>
-        </w:r>
-      </w:fldSimple>
+      <w:r>
+        <w:fldChar w:fldCharType="begin"/>
+      </w:r>
+      <w:r>
+        <w:instrText xml:space="preserve"> SEQ Рисунок \* ARABIC </w:instrText>
+      </w:r>
+      <w:r>
+        <w:fldChar w:fldCharType="separate"/>
+      </w:r>
+      <w:r>
+        <w:rPr>
+          <w:noProof/>
+        </w:rPr>
+        <w:t>6</w:t>
+      </w:r>
+      <w:r>
+        <w:rPr>
+          <w:noProof/>
+        </w:rPr>
+        <w:fldChar w:fldCharType="end"/>
+      </w:r>
       <w:r>
         <w:t>. Жизненный цикл задания</w:t>
       </w:r>
@@ -18583,11 +18687,6 @@
       </w:r>
     </w:p>
     <w:p>
-      <w:pPr>
-        <w:rPr>
-          <w:lang w:val="en-US"/>
-        </w:rPr>
-      </w:pPr>
       <w:r>
         <w:t>Для каждого клиента, который будет подключаться к серверу нужно создать собственные ключи.</w:t>
       </w:r>
@@ -18604,36 +18703,24 @@
         <w:t>Пример</w:t>
       </w:r>
       <w:r>
-        <w:rPr>
-          <w:lang w:val="en-US"/>
-        </w:rPr>
         <w:t xml:space="preserve"> </w:t>
       </w:r>
       <w:r>
         <w:t>команд</w:t>
       </w:r>
       <w:r>
-        <w:rPr>
-          <w:lang w:val="en-US"/>
-        </w:rPr>
         <w:t xml:space="preserve"> </w:t>
       </w:r>
       <w:r>
         <w:t>для</w:t>
       </w:r>
       <w:r>
-        <w:rPr>
-          <w:lang w:val="en-US"/>
-        </w:rPr>
         <w:t xml:space="preserve"> </w:t>
       </w:r>
       <w:r>
         <w:t>клиента</w:t>
       </w:r>
       <w:r>
-        <w:rPr>
-          <w:lang w:val="en-US"/>
-        </w:rPr>
         <w:t xml:space="preserve"> </w:t>
       </w:r>
       <w:r>
@@ -18643,22 +18730,11 @@
         <w:t>client</w:t>
       </w:r>
       <w:r>
-        <w:rPr>
-          <w:lang w:val="en-US"/>
-        </w:rPr>
         <w:t>:</w:t>
       </w:r>
     </w:p>
     <w:p>
-      <w:pPr>
-        <w:rPr>
-          <w:lang w:val="en-US"/>
-        </w:rPr>
-      </w:pPr>
-      <w:r>
-        <w:rPr>
-          <w:lang w:val="en-US"/>
-        </w:rPr>
+      <w:r>
         <w:t>./</w:t>
       </w:r>
       <w:r>
@@ -18668,9 +18744,6 @@
         <w:t>easyrsa</w:t>
       </w:r>
       <w:r>
-        <w:rPr>
-          <w:lang w:val="en-US"/>
-        </w:rPr>
         <w:t xml:space="preserve"> </w:t>
       </w:r>
       <w:r>
@@ -18680,9 +18753,6 @@
         <w:t>gen</w:t>
       </w:r>
       <w:r>
-        <w:rPr>
-          <w:lang w:val="en-US"/>
-        </w:rPr>
         <w:t>-</w:t>
       </w:r>
       <w:r>
@@ -18692,9 +18762,6 @@
         <w:t>req</w:t>
       </w:r>
       <w:r>
-        <w:rPr>
-          <w:lang w:val="en-US"/>
-        </w:rPr>
         <w:t xml:space="preserve"> </w:t>
       </w:r>
       <w:r>
@@ -18704,9 +18771,6 @@
         <w:t>client</w:t>
       </w:r>
       <w:r>
-        <w:rPr>
-          <w:lang w:val="en-US"/>
-        </w:rPr>
         <w:t xml:space="preserve"> </w:t>
       </w:r>
       <w:r>
@@ -18717,15 +18781,7 @@
       </w:r>
     </w:p>
     <w:p>
-      <w:pPr>
-        <w:rPr>
-          <w:lang w:val="en-US"/>
-        </w:rPr>
-      </w:pPr>
-      <w:r>
-        <w:rPr>
-          <w:lang w:val="en-US"/>
-        </w:rPr>
+      <w:r>
         <w:t>./</w:t>
       </w:r>
       <w:r>
@@ -18735,9 +18791,6 @@
         <w:t>easyrsa</w:t>
       </w:r>
       <w:r>
-        <w:rPr>
-          <w:lang w:val="en-US"/>
-        </w:rPr>
         <w:t xml:space="preserve"> </w:t>
       </w:r>
       <w:r>
@@ -18747,9 +18800,6 @@
         <w:t>sign</w:t>
       </w:r>
       <w:r>
-        <w:rPr>
-          <w:lang w:val="en-US"/>
-        </w:rPr>
         <w:t>-</w:t>
       </w:r>
       <w:r>
@@ -18759,9 +18809,6 @@
         <w:t>req</w:t>
       </w:r>
       <w:r>
-        <w:rPr>
-          <w:lang w:val="en-US"/>
-        </w:rPr>
         <w:t xml:space="preserve"> </w:t>
       </w:r>
       <w:r>
@@ -18771,9 +18818,6 @@
         <w:t>client</w:t>
       </w:r>
       <w:r>
-        <w:rPr>
-          <w:lang w:val="en-US"/>
-        </w:rPr>
         <w:t xml:space="preserve"> </w:t>
       </w:r>
       <w:r>
@@ -20948,15 +20992,7 @@
           <w:szCs w:val="24"/>
           <w:lang w:val="en-US"/>
         </w:rPr>
-        <w:t>c</w:t>
-      </w:r>
-      <w:r>
-        <w:rPr>
-          <w:sz w:val="24"/>
-          <w:szCs w:val="24"/>
-          <w:lang w:val="en-US"/>
-        </w:rPr>
-        <w:t>ategorical_accuracy</w:t>
+        <w:t>confusion_matrix</w:t>
       </w:r>
     </w:p>
     <w:p>
@@ -20977,15 +21013,50 @@
           <w:szCs w:val="24"/>
           <w:lang w:val="en-US"/>
         </w:rPr>
-        <w:t>c</w:t>
-      </w:r>
-      <w:r>
-        <w:rPr>
-          <w:sz w:val="24"/>
-          <w:szCs w:val="24"/>
-          <w:lang w:val="en-US"/>
-        </w:rPr>
-        <w:t>ategorical_crossentropy</w:t>
+        <w:t>accuracy</w:t>
+      </w:r>
+    </w:p>
+    <w:p>
+      <w:pPr>
+        <w:pStyle w:val="a5"/>
+        <w:numPr>
+          <w:ilvl w:val="1"/>
+          <w:numId w:val="31"/>
+        </w:numPr>
+        <w:rPr>
+          <w:sz w:val="24"/>
+          <w:szCs w:val="24"/>
+        </w:rPr>
+      </w:pPr>
+      <w:r>
+        <w:rPr>
+          <w:sz w:val="24"/>
+          <w:szCs w:val="24"/>
+          <w:lang w:val="en-US"/>
+        </w:rPr>
+        <w:lastRenderedPageBreak/>
+        <w:t>precision (macro, micro, weighted)</w:t>
+      </w:r>
+    </w:p>
+    <w:p>
+      <w:pPr>
+        <w:pStyle w:val="a5"/>
+        <w:numPr>
+          <w:ilvl w:val="1"/>
+          <w:numId w:val="31"/>
+        </w:numPr>
+        <w:rPr>
+          <w:sz w:val="24"/>
+          <w:szCs w:val="24"/>
+        </w:rPr>
+      </w:pPr>
+      <w:r>
+        <w:rPr>
+          <w:sz w:val="24"/>
+          <w:szCs w:val="24"/>
+          <w:lang w:val="en-US"/>
+        </w:rPr>
+        <w:t>recall (macro, micro, weighted)</w:t>
       </w:r>
     </w:p>
     <w:p>
@@ -20999,7 +21070,6 @@
         <w:rPr>
           <w:szCs w:val="24"/>
         </w:rPr>
-        <w:lastRenderedPageBreak/>
         <w:t>Клиент выполняет следующие функции:</w:t>
       </w:r>
     </w:p>
@@ -21726,8 +21796,6 @@
         <w:pStyle w:val="1"/>
       </w:pPr>
       <w:bookmarkStart w:id="73" w:name="_Toc93854373"/>
-      <w:bookmarkStart w:id="74" w:name="_GoBack"/>
-      <w:bookmarkEnd w:id="74"/>
       <w:r>
         <w:lastRenderedPageBreak/>
         <w:t>Заключение</w:t>
@@ -21821,12 +21889,12 @@
       <w:pPr>
         <w:pStyle w:val="1"/>
       </w:pPr>
-      <w:bookmarkStart w:id="75" w:name="_Toc93854374"/>
+      <w:bookmarkStart w:id="74" w:name="_Toc93854374"/>
       <w:r>
         <w:lastRenderedPageBreak/>
         <w:t>Список использованных источников</w:t>
       </w:r>
-      <w:bookmarkEnd w:id="75"/>
+      <w:bookmarkEnd w:id="74"/>
     </w:p>
     <w:p>
       <w:pPr>
@@ -21840,7 +21908,7 @@
           <w:szCs w:val="24"/>
         </w:rPr>
       </w:pPr>
-      <w:bookmarkStart w:id="76" w:name="_Ref91263951"/>
+      <w:bookmarkStart w:id="75" w:name="_Ref91263951"/>
       <w:r>
         <w:rPr>
           <w:sz w:val="24"/>
@@ -22231,7 +22299,7 @@
         </w:rPr>
         <w:t>(дата обращения: 17.04.2019).</w:t>
       </w:r>
-      <w:bookmarkEnd w:id="76"/>
+      <w:bookmarkEnd w:id="75"/>
     </w:p>
     <w:p>
       <w:pPr>
@@ -22246,7 +22314,7 @@
           <w:lang w:val="en-US"/>
         </w:rPr>
       </w:pPr>
-      <w:bookmarkStart w:id="77" w:name="_Ref91263971"/>
+      <w:bookmarkStart w:id="76" w:name="_Ref91263971"/>
       <w:r>
         <w:rPr>
           <w:sz w:val="24"/>
@@ -22322,7 +22390,7 @@
         </w:rPr>
         <w:t>.2019).</w:t>
       </w:r>
-      <w:bookmarkEnd w:id="77"/>
+      <w:bookmarkEnd w:id="76"/>
     </w:p>
     <w:p>
       <w:pPr>
@@ -22337,7 +22405,7 @@
           <w:lang w:val="en-US"/>
         </w:rPr>
       </w:pPr>
-      <w:bookmarkStart w:id="78" w:name="_Ref91263994"/>
+      <w:bookmarkStart w:id="77" w:name="_Ref91263994"/>
       <w:r>
         <w:rPr>
           <w:sz w:val="24"/>
@@ -22346,7 +22414,7 @@
         </w:rPr>
         <w:t>Jeffrey Dean, Greg Corrado, Rajat Monga, Kai Chen, Matthieu Devin, Mark Mao, Andrew Senior, Paul Tucker, Ke Yang, Quoc V. Le, and Andrew Y. Ng. Large Scale Distributed Deep Networks. // In Advances in Neural Information Processing Systems 25.–  2012.– C. 1223–1231.</w:t>
       </w:r>
-      <w:bookmarkEnd w:id="78"/>
+      <w:bookmarkEnd w:id="77"/>
       <w:r>
         <w:rPr>
           <w:sz w:val="24"/>
@@ -22369,7 +22437,7 @@
           <w:lang w:val="en-US"/>
         </w:rPr>
       </w:pPr>
-      <w:bookmarkStart w:id="79" w:name="_Ref91264002"/>
+      <w:bookmarkStart w:id="78" w:name="_Ref91264002"/>
       <w:r>
         <w:rPr>
           <w:sz w:val="24"/>
@@ -22378,7 +22446,7 @@
         </w:rPr>
         <w:t>Trishul Chilimbi, Yutaka Suzue, Johnson Apacible, and Karthik Kalyanaraman. Project Adam: Building an Efﬁcient and Scalable Deep Learning Training System. // In 11th USENIX Symposium on Operating Systems Design and Implementation.– 2014.– C. 571–582.</w:t>
       </w:r>
-      <w:bookmarkEnd w:id="79"/>
+      <w:bookmarkEnd w:id="78"/>
     </w:p>
     <w:p>
       <w:pPr>
@@ -22393,7 +22461,7 @@
           <w:lang w:val="en-US"/>
         </w:rPr>
       </w:pPr>
-      <w:bookmarkStart w:id="80" w:name="_Ref91264031"/>
+      <w:bookmarkStart w:id="79" w:name="_Ref91264031"/>
       <w:r>
         <w:rPr>
           <w:sz w:val="24"/>
@@ -22419,7 +22487,7 @@
         </w:rPr>
         <w:t xml:space="preserve"> Symposium on Operating Systems Design and Implementation.– 2014.– C. 583–598.</w:t>
       </w:r>
-      <w:bookmarkEnd w:id="80"/>
+      <w:bookmarkEnd w:id="79"/>
       <w:r>
         <w:rPr>
           <w:sz w:val="24"/>
@@ -22442,7 +22510,7 @@
           <w:lang w:val="en-US"/>
         </w:rPr>
       </w:pPr>
-      <w:bookmarkStart w:id="81" w:name="_Ref91264039"/>
+      <w:bookmarkStart w:id="80" w:name="_Ref91264039"/>
       <w:r>
         <w:rPr>
           <w:sz w:val="24"/>
@@ -22451,7 +22519,7 @@
         </w:rPr>
         <w:t>Mu Li, David G Andersen, Alexander J Smola, and Kai Yu. Communication efﬁcient distributed machine learning with the parameter server. // In Advances in Neural Information Processing Systems.– 2014.– C. 19–27.</w:t>
       </w:r>
-      <w:bookmarkEnd w:id="81"/>
+      <w:bookmarkEnd w:id="80"/>
     </w:p>
     <w:p>
       <w:pPr>
@@ -22466,7 +22534,7 @@
           <w:lang w:val="en-US"/>
         </w:rPr>
       </w:pPr>
-      <w:bookmarkStart w:id="82" w:name="_Ref91264062"/>
+      <w:bookmarkStart w:id="81" w:name="_Ref91264062"/>
       <w:r>
         <w:rPr>
           <w:sz w:val="24"/>
@@ -22492,7 +22560,7 @@
         </w:rPr>
         <w:t xml:space="preserve"> Workshop on Hot Topics in Cloud Computing (HotCloud 15).– 2015.</w:t>
       </w:r>
-      <w:bookmarkEnd w:id="82"/>
+      <w:bookmarkEnd w:id="81"/>
       <w:r>
         <w:rPr>
           <w:sz w:val="24"/>
@@ -22515,7 +22583,7 @@
           <w:lang w:val="en-US"/>
         </w:rPr>
       </w:pPr>
-      <w:bookmarkStart w:id="83" w:name="_Ref91264070"/>
+      <w:bookmarkStart w:id="82" w:name="_Ref91264070"/>
       <w:r>
         <w:rPr>
           <w:sz w:val="24"/>
@@ -22541,7 +22609,7 @@
         </w:rPr>
         <w:t xml:space="preserve"> International Conference on Data Mining (ICDM) .–IEEE.– 2016.– C. 171–180.</w:t>
       </w:r>
-      <w:bookmarkEnd w:id="83"/>
+      <w:bookmarkEnd w:id="82"/>
       <w:r>
         <w:rPr>
           <w:sz w:val="24"/>
@@ -22564,7 +22632,7 @@
           <w:lang w:val="en-US"/>
         </w:rPr>
       </w:pPr>
-      <w:bookmarkStart w:id="84" w:name="_Ref91264076"/>
+      <w:bookmarkStart w:id="83" w:name="_Ref91264076"/>
       <w:r>
         <w:rPr>
           <w:sz w:val="24"/>
@@ -22590,7 +22658,7 @@
         </w:rPr>
         <w:t xml:space="preserve"> Symposium on Networked Systems Design and Implementation.– 2017.– C. 629–647.</w:t>
       </w:r>
-      <w:bookmarkEnd w:id="84"/>
+      <w:bookmarkEnd w:id="83"/>
     </w:p>
     <w:p>
       <w:pPr>
@@ -22605,7 +22673,7 @@
           <w:lang w:val="en-US"/>
         </w:rPr>
       </w:pPr>
-      <w:bookmarkStart w:id="85" w:name="_Ref91264095"/>
+      <w:bookmarkStart w:id="84" w:name="_Ref91264095"/>
       <w:r>
         <w:rPr>
           <w:sz w:val="24"/>
@@ -22615,7 +22683,7 @@
         <w:lastRenderedPageBreak/>
         <w:t>Leslie G Valiant. A bridging model for parallel computation. // Communications of the ACM.– 33(8).– 1990.– C. 103–111.</w:t>
       </w:r>
-      <w:bookmarkEnd w:id="85"/>
+      <w:bookmarkEnd w:id="84"/>
     </w:p>
     <w:p>
       <w:pPr>
@@ -22630,7 +22698,7 @@
           <w:lang w:val="en-US"/>
         </w:rPr>
       </w:pPr>
-      <w:bookmarkStart w:id="86" w:name="_Ref91264104"/>
+      <w:bookmarkStart w:id="85" w:name="_Ref91264104"/>
       <w:r>
         <w:rPr>
           <w:sz w:val="24"/>
@@ -22639,7 +22707,7 @@
         </w:rPr>
         <w:t>BenjaminRecht, ChristopherRe, StephenWright, and FengNiu. Hogwild: A lock-freeapproach toparallelizing stochastic gradient descent. // In Advances in neural information processing systems.– 2011.– C. 693–701.</w:t>
       </w:r>
-      <w:bookmarkEnd w:id="86"/>
+      <w:bookmarkEnd w:id="85"/>
     </w:p>
     <w:p>
       <w:pPr>
@@ -22654,7 +22722,7 @@
           <w:lang w:val="en-US"/>
         </w:rPr>
       </w:pPr>
-      <w:bookmarkStart w:id="87" w:name="_Ref91264116"/>
+      <w:bookmarkStart w:id="86" w:name="_Ref91264116"/>
       <w:r>
         <w:rPr>
           <w:sz w:val="24"/>
@@ -22680,7 +22748,7 @@
         </w:rPr>
         <w:t xml:space="preserve"> Workshop on Hot Topics in Operating Systems.– 2013.</w:t>
       </w:r>
-      <w:bookmarkEnd w:id="87"/>
+      <w:bookmarkEnd w:id="86"/>
       <w:r>
         <w:rPr>
           <w:sz w:val="24"/>
@@ -22703,7 +22771,7 @@
           <w:lang w:val="en-US"/>
         </w:rPr>
       </w:pPr>
-      <w:bookmarkStart w:id="88" w:name="_Ref91264124"/>
+      <w:bookmarkStart w:id="87" w:name="_Ref91264124"/>
       <w:r>
         <w:rPr>
           <w:sz w:val="24"/>
@@ -22712,7 +22780,7 @@
         </w:rPr>
         <w:t>Qirong Ho, James Cipar, Henggang Cui, Seunghak Lee, Jin Kyu Kim, Phillip B Gibbons, Garth A Gibson, Greg Ganger, and Eric P Xing. More effective distributed ml via a stale synchronous parallel parameter server. // In Advances in neural information processing systems.– 2013.– C. 1223–1231.</w:t>
       </w:r>
-      <w:bookmarkEnd w:id="88"/>
+      <w:bookmarkEnd w:id="87"/>
     </w:p>
     <w:p>
       <w:pPr>
@@ -22727,7 +22795,7 @@
           <w:lang w:val="en-US"/>
         </w:rPr>
       </w:pPr>
-      <w:bookmarkStart w:id="89" w:name="_Ref91264149"/>
+      <w:bookmarkStart w:id="88" w:name="_Ref91264149"/>
       <w:r>
         <w:rPr>
           <w:sz w:val="24"/>
@@ -22736,7 +22804,7 @@
         </w:rPr>
         <w:t>Martin Zinkevich, Markus Weimer, Lihong Li, and Alex J Smola. Parallelized stochastic gradient descent. // In Advances in neural information processing systems.– 2010.– C. 2595–2603.</w:t>
       </w:r>
-      <w:bookmarkEnd w:id="89"/>
+      <w:bookmarkEnd w:id="88"/>
       <w:r>
         <w:rPr>
           <w:sz w:val="24"/>
@@ -22759,7 +22827,7 @@
           <w:lang w:val="en-US"/>
         </w:rPr>
       </w:pPr>
-      <w:bookmarkStart w:id="90" w:name="_Ref91264156"/>
+      <w:bookmarkStart w:id="89" w:name="_Ref91264156"/>
       <w:r>
         <w:rPr>
           <w:sz w:val="24"/>
@@ -22768,7 +22836,7 @@
         </w:rPr>
         <w:t>Ryan McDonald, Keith Hall, and Gideon Mann. Distributed training strategies for the structured perceptron. // In Human Language Technologies: The 2010 Annual Conference of the North American Chapter of the Association for Computational Linguistics.– Association for Computational Linguistics.– 2010.– C.  456–464.</w:t>
       </w:r>
-      <w:bookmarkEnd w:id="90"/>
+      <w:bookmarkEnd w:id="89"/>
       <w:r>
         <w:rPr>
           <w:sz w:val="24"/>
@@ -22790,7 +22858,7 @@
           <w:szCs w:val="24"/>
         </w:rPr>
       </w:pPr>
-      <w:bookmarkStart w:id="91" w:name="_Ref91264165"/>
+      <w:bookmarkStart w:id="90" w:name="_Ref91264165"/>
       <w:r>
         <w:rPr>
           <w:sz w:val="24"/>
@@ -22803,7 +22871,6 @@
         <w:rPr>
           <w:sz w:val="24"/>
           <w:szCs w:val="24"/>
-          <w:lang w:val="en-US"/>
         </w:rPr>
         <w:t>[</w:t>
       </w:r>
@@ -22818,7 +22885,6 @@
         <w:rPr>
           <w:sz w:val="24"/>
           <w:szCs w:val="24"/>
-          <w:lang w:val="en-US"/>
         </w:rPr>
         <w:t xml:space="preserve"> </w:t>
       </w:r>
@@ -22833,7 +22899,6 @@
         <w:rPr>
           <w:sz w:val="24"/>
           <w:szCs w:val="24"/>
-          <w:lang w:val="en-US"/>
         </w:rPr>
         <w:t xml:space="preserve">]: </w:t>
       </w:r>
@@ -22849,7 +22914,6 @@
         <w:rPr>
           <w:sz w:val="24"/>
           <w:szCs w:val="24"/>
-          <w:lang w:val="en-US"/>
         </w:rPr>
         <w:t xml:space="preserve"> </w:t>
       </w:r>
@@ -22865,7 +22929,6 @@
         <w:rPr>
           <w:sz w:val="24"/>
           <w:szCs w:val="24"/>
-          <w:lang w:val="en-US"/>
         </w:rPr>
         <w:t xml:space="preserve"> </w:t>
       </w:r>
@@ -22881,7 +22944,6 @@
         <w:rPr>
           <w:sz w:val="24"/>
           <w:szCs w:val="24"/>
-          <w:lang w:val="en-US"/>
         </w:rPr>
         <w:t xml:space="preserve">:1606.07365.– </w:t>
       </w:r>
@@ -22982,7 +23044,7 @@
         </w:rPr>
         <w:t xml:space="preserve"> (дата обращения: 20.04.2019).</w:t>
       </w:r>
-      <w:bookmarkEnd w:id="91"/>
+      <w:bookmarkEnd w:id="90"/>
     </w:p>
     <w:p>
       <w:pPr>
@@ -22996,7 +23058,7 @@
           <w:szCs w:val="24"/>
         </w:rPr>
       </w:pPr>
-      <w:bookmarkStart w:id="92" w:name="_Ref91264176"/>
+      <w:bookmarkStart w:id="91" w:name="_Ref91264176"/>
       <w:r>
         <w:rPr>
           <w:sz w:val="24"/>
@@ -23147,7 +23209,7 @@
         </w:rPr>
         <w:t xml:space="preserve"> (дата обращения: 20.04.2019).</w:t>
       </w:r>
-      <w:bookmarkEnd w:id="92"/>
+      <w:bookmarkEnd w:id="91"/>
     </w:p>
     <w:p>
       <w:pPr>
@@ -23162,7 +23224,7 @@
           <w:lang w:val="en-US"/>
         </w:rPr>
       </w:pPr>
-      <w:bookmarkStart w:id="93" w:name="_Ref91264185"/>
+      <w:bookmarkStart w:id="92" w:name="_Ref91264185"/>
       <w:r>
         <w:rPr>
           <w:sz w:val="24"/>
@@ -23171,7 +23233,7 @@
         </w:rPr>
         <w:t>Hao Yu, Sen Yang, and Shenghuo Zhu. Parallel restarted sgd with faster convergence and less communication: Demystifying why model averaging works for deep learning. // In Proceedings of the AAAI Conference on Artiﬁcial Intelligence.– volume 33.– 2019.– C. 5693–5700.</w:t>
       </w:r>
-      <w:bookmarkEnd w:id="93"/>
+      <w:bookmarkEnd w:id="92"/>
       <w:r>
         <w:rPr>
           <w:sz w:val="24"/>
@@ -23194,7 +23256,7 @@
           <w:lang w:val="en-US"/>
         </w:rPr>
       </w:pPr>
-      <w:bookmarkStart w:id="94" w:name="_Ref91264197"/>
+      <w:bookmarkStart w:id="93" w:name="_Ref91264197"/>
       <w:r>
         <w:rPr>
           <w:sz w:val="24"/>
@@ -23203,7 +23265,7 @@
         </w:rPr>
         <w:t>Sebastian Urban Stich. Local sgd converges fast and communicates little. // In ICLR 2019 International Conference on Learning Representations.– 2019.</w:t>
       </w:r>
-      <w:bookmarkEnd w:id="94"/>
+      <w:bookmarkEnd w:id="93"/>
       <w:r>
         <w:rPr>
           <w:sz w:val="24"/>
@@ -23226,7 +23288,7 @@
           <w:lang w:val="en-US"/>
         </w:rPr>
       </w:pPr>
-      <w:bookmarkStart w:id="95" w:name="_Ref91264205"/>
+      <w:bookmarkStart w:id="94" w:name="_Ref91264205"/>
       <w:r>
         <w:rPr>
           <w:sz w:val="24"/>
@@ -23235,7 +23297,7 @@
         </w:rPr>
         <w:t>Yossi Arjevani and Ohad Shamir. Communication complexity of distributed convex learning and optimization. // In Advances in neural information processing systems.– 2015.– C. 1756–1764.</w:t>
       </w:r>
-      <w:bookmarkEnd w:id="95"/>
+      <w:bookmarkEnd w:id="94"/>
       <w:r>
         <w:rPr>
           <w:sz w:val="24"/>
@@ -23258,7 +23320,7 @@
           <w:lang w:val="en-US"/>
         </w:rPr>
       </w:pPr>
-      <w:bookmarkStart w:id="96" w:name="_Ref91264213"/>
+      <w:bookmarkStart w:id="95" w:name="_Ref91264213"/>
       <w:r>
         <w:rPr>
           <w:sz w:val="24"/>
@@ -23285,7 +23347,7 @@
         </w:rPr>
         <w:t xml:space="preserve"> International Joint Conference on Artiﬁcial Intelligence.–  AAAI Press.– 2018.– C. 3219–3227.</w:t>
       </w:r>
-      <w:bookmarkEnd w:id="96"/>
+      <w:bookmarkEnd w:id="95"/>
     </w:p>
     <w:p>
       <w:pPr>
@@ -23604,7 +23666,7 @@
 </file>
 
 <file path=word/numbering.xml><?xml version="1.0" encoding="utf-8"?>
-<w:numbering xmlns:wpc="http://schemas.microsoft.com/office/word/2010/wordprocessingCanvas" xmlns:cx="http://schemas.microsoft.com/office/drawing/2014/chartex" xmlns:cx1="http://schemas.microsoft.com/office/drawing/2015/9/8/chartex" xmlns:mc="http://schemas.openxmlformats.org/markup-compatibility/2006" xmlns:o="urn:schemas-microsoft-com:office:office" xmlns:r="http://schemas.openxmlformats.org/officeDocument/2006/relationships" xmlns:m="http://schemas.openxmlformats.org/officeDocument/2006/math" xmlns:v="urn:schemas-microsoft-com:vml" xmlns:wp14="http://schemas.microsoft.com/office/word/2010/wordprocessingDrawing" xmlns:wp="http://schemas.openxmlformats.org/drawingml/2006/wordprocessingDrawing" xmlns:w10="urn:schemas-microsoft-com:office:word" xmlns:w="http://schemas.openxmlformats.org/wordprocessingml/2006/main" xmlns:w14="http://schemas.microsoft.com/office/word/2010/wordml" xmlns:w15="http://schemas.microsoft.com/office/word/2012/wordml" xmlns:w16se="http://schemas.microsoft.com/office/word/2015/wordml/symex" xmlns:wpg="http://schemas.microsoft.com/office/word/2010/wordprocessingGroup" xmlns:wpi="http://schemas.microsoft.com/office/word/2010/wordprocessingInk" xmlns:wne="http://schemas.microsoft.com/office/word/2006/wordml" xmlns:wps="http://schemas.microsoft.com/office/word/2010/wordprocessingShape" mc:Ignorable="w14 w15 w16se wp14">
+<w:numbering xmlns:wpc="http://schemas.microsoft.com/office/word/2010/wordprocessingCanvas" xmlns:cx="http://schemas.microsoft.com/office/drawing/2014/chartex" xmlns:cx1="http://schemas.microsoft.com/office/drawing/2015/9/8/chartex" xmlns:cx2="http://schemas.microsoft.com/office/drawing/2015/10/21/chartex" xmlns:cx3="http://schemas.microsoft.com/office/drawing/2016/5/9/chartex" xmlns:cx4="http://schemas.microsoft.com/office/drawing/2016/5/10/chartex" xmlns:cx5="http://schemas.microsoft.com/office/drawing/2016/5/11/chartex" xmlns:cx6="http://schemas.microsoft.com/office/drawing/2016/5/12/chartex" xmlns:cx7="http://schemas.microsoft.com/office/drawing/2016/5/13/chartex" xmlns:cx8="http://schemas.microsoft.com/office/drawing/2016/5/14/chartex" xmlns:mc="http://schemas.openxmlformats.org/markup-compatibility/2006" xmlns:aink="http://schemas.microsoft.com/office/drawing/2016/ink" xmlns:am3d="http://schemas.microsoft.com/office/drawing/2017/model3d" xmlns:o="urn:schemas-microsoft-com:office:office" xmlns:r="http://schemas.openxmlformats.org/officeDocument/2006/relationships" xmlns:m="http://schemas.openxmlformats.org/officeDocument/2006/math" xmlns:v="urn:schemas-microsoft-com:vml" xmlns:wp14="http://schemas.microsoft.com/office/word/2010/wordprocessingDrawing" xmlns:wp="http://schemas.openxmlformats.org/drawingml/2006/wordprocessingDrawing" xmlns:w10="urn:schemas-microsoft-com:office:word" xmlns:w="http://schemas.openxmlformats.org/wordprocessingml/2006/main" xmlns:w14="http://schemas.microsoft.com/office/word/2010/wordml" xmlns:w15="http://schemas.microsoft.com/office/word/2012/wordml" xmlns:w16cex="http://schemas.microsoft.com/office/word/2018/wordml/cex" xmlns:w16cid="http://schemas.microsoft.com/office/word/2016/wordml/cid" xmlns:w16="http://schemas.microsoft.com/office/word/2018/wordml" xmlns:w16sdtdh="http://schemas.microsoft.com/office/word/2020/wordml/sdtdatahash" xmlns:w16se="http://schemas.microsoft.com/office/word/2015/wordml/symex" xmlns:wpg="http://schemas.microsoft.com/office/word/2010/wordprocessingGroup" xmlns:wpi="http://schemas.microsoft.com/office/word/2010/wordprocessingInk" xmlns:wne="http://schemas.microsoft.com/office/word/2006/wordml" xmlns:wps="http://schemas.microsoft.com/office/word/2010/wordprocessingShape" mc:Ignorable="w14 w15 w16se w16cid w16 w16cex w16sdtdh wp14">
   <w:abstractNum w:abstractNumId="0" w15:restartNumberingAfterBreak="0">
     <w:nsid w:val="00CC3C54"/>
     <w:multiLevelType w:val="hybridMultilevel"/>
@@ -27194,7 +27256,7 @@
 </file>
 
 <file path=word/styles.xml><?xml version="1.0" encoding="utf-8"?>
-<w:styles xmlns:mc="http://schemas.openxmlformats.org/markup-compatibility/2006" xmlns:r="http://schemas.openxmlformats.org/officeDocument/2006/relationships" xmlns:w="http://schemas.openxmlformats.org/wordprocessingml/2006/main" xmlns:w14="http://schemas.microsoft.com/office/word/2010/wordml" xmlns:w15="http://schemas.microsoft.com/office/word/2012/wordml" xmlns:w16se="http://schemas.microsoft.com/office/word/2015/wordml/symex" mc:Ignorable="w14 w15 w16se">
+<w:styles xmlns:mc="http://schemas.openxmlformats.org/markup-compatibility/2006" xmlns:r="http://schemas.openxmlformats.org/officeDocument/2006/relationships" xmlns:w="http://schemas.openxmlformats.org/wordprocessingml/2006/main" xmlns:w14="http://schemas.microsoft.com/office/word/2010/wordml" xmlns:w15="http://schemas.microsoft.com/office/word/2012/wordml" xmlns:w16cex="http://schemas.microsoft.com/office/word/2018/wordml/cex" xmlns:w16cid="http://schemas.microsoft.com/office/word/2016/wordml/cid" xmlns:w16="http://schemas.microsoft.com/office/word/2018/wordml" xmlns:w16sdtdh="http://schemas.microsoft.com/office/word/2020/wordml/sdtdatahash" xmlns:w16se="http://schemas.microsoft.com/office/word/2015/wordml/symex" mc:Ignorable="w14 w15 w16se w16cid w16 w16cex w16sdtdh">
   <w:docDefaults>
     <w:rPrDefault>
       <w:rPr>
@@ -27210,7 +27272,7 @@
       </w:pPr>
     </w:pPrDefault>
   </w:docDefaults>
-  <w:latentStyles w:defLockedState="0" w:defUIPriority="99" w:defSemiHidden="0" w:defUnhideWhenUsed="0" w:defQFormat="0" w:count="371">
+  <w:latentStyles w:defLockedState="0" w:defUIPriority="99" w:defSemiHidden="0" w:defUnhideWhenUsed="0" w:defQFormat="0" w:count="376">
     <w:lsdException w:name="Normal" w:uiPriority="0" w:qFormat="1"/>
     <w:lsdException w:name="heading 1" w:uiPriority="9" w:qFormat="1"/>
     <w:lsdException w:name="heading 2" w:semiHidden="1" w:uiPriority="9" w:unhideWhenUsed="1" w:qFormat="1"/>
@@ -27316,7 +27378,6 @@
     <w:lsdException w:name="HTML Sample" w:semiHidden="1" w:unhideWhenUsed="1"/>
     <w:lsdException w:name="HTML Typewriter" w:semiHidden="1" w:unhideWhenUsed="1"/>
     <w:lsdException w:name="HTML Variable" w:semiHidden="1" w:unhideWhenUsed="1"/>
-    <w:lsdException w:name="Normal Table" w:semiHidden="1" w:unhideWhenUsed="1"/>
     <w:lsdException w:name="annotation subject" w:semiHidden="1" w:unhideWhenUsed="1"/>
     <w:lsdException w:name="No List" w:semiHidden="1" w:unhideWhenUsed="1"/>
     <w:lsdException w:name="Outline List 1" w:semiHidden="1" w:unhideWhenUsed="1"/>
@@ -27359,11 +27420,8 @@
     <w:lsdException w:name="Table Contemporary" w:semiHidden="1" w:unhideWhenUsed="1"/>
     <w:lsdException w:name="Table Elegant" w:semiHidden="1" w:unhideWhenUsed="1"/>
     <w:lsdException w:name="Table Professional" w:semiHidden="1" w:unhideWhenUsed="1"/>
-    <w:lsdException w:name="Table Subtle 1" w:semiHidden="1" w:unhideWhenUsed="1"/>
     <w:lsdException w:name="Table Subtle 2" w:semiHidden="1" w:unhideWhenUsed="1"/>
     <w:lsdException w:name="Table Web 1" w:semiHidden="1" w:unhideWhenUsed="1"/>
-    <w:lsdException w:name="Table Web 2" w:semiHidden="1" w:unhideWhenUsed="1"/>
-    <w:lsdException w:name="Table Web 3" w:semiHidden="1" w:unhideWhenUsed="1"/>
     <w:lsdException w:name="Balloon Text" w:semiHidden="1" w:unhideWhenUsed="1"/>
     <w:lsdException w:name="Table Grid" w:uiPriority="39"/>
     <w:lsdException w:name="Table Theme" w:semiHidden="1" w:unhideWhenUsed="1"/>
@@ -27582,6 +27640,11 @@
     <w:lsdException w:name="List Table 5 Dark Accent 6" w:uiPriority="50"/>
     <w:lsdException w:name="List Table 6 Colorful Accent 6" w:uiPriority="51"/>
     <w:lsdException w:name="List Table 7 Colorful Accent 6" w:uiPriority="52"/>
+    <w:lsdException w:name="Mention" w:semiHidden="1" w:unhideWhenUsed="1"/>
+    <w:lsdException w:name="Smart Hyperlink" w:semiHidden="1" w:unhideWhenUsed="1"/>
+    <w:lsdException w:name="Hashtag" w:semiHidden="1" w:unhideWhenUsed="1"/>
+    <w:lsdException w:name="Unresolved Mention" w:semiHidden="1" w:unhideWhenUsed="1"/>
+    <w:lsdException w:name="Smart Link" w:semiHidden="1" w:unhideWhenUsed="1"/>
   </w:latentStyles>
   <w:style w:type="paragraph" w:default="1" w:styleId="a">
     <w:name w:val="Normal"/>
@@ -27943,8 +28006,8 @@
       <w:shd w:val="clear" w:color="auto" w:fill="E1DFDD"/>
     </w:rPr>
   </w:style>
-  <w:style w:type="character" w:customStyle="1" w:styleId="UnresolvedMention">
-    <w:name w:val="Unresolved Mention"/>
+  <w:style w:type="character" w:customStyle="1" w:styleId="22">
+    <w:name w:val="Неразрешенное упоминание2"/>
     <w:basedOn w:val="a0"/>
     <w:uiPriority w:val="99"/>
     <w:semiHidden/>

</xml_diff>